<commit_message>
Noch ein paar kommentare
</commit_message>
<xml_diff>
--- a/Phase2/final_PPP_Project_description.docx
+++ b/Phase2/final_PPP_Project_description.docx
@@ -1,13 +1,12 @@
 
 <file path=word/document.xml><?xml version="1.0" encoding="utf-8"?>
-<w:document xmlns:o="urn:schemas-microsoft-com:office:office" xmlns:r="http://schemas.openxmlformats.org/officeDocument/2006/relationships" xmlns:v="urn:schemas-microsoft-com:vml" xmlns:w="http://schemas.openxmlformats.org/wordprocessingml/2006/main" xmlns:w10="urn:schemas-microsoft-com:office:word" xmlns:wp="http://schemas.openxmlformats.org/drawingml/2006/wordprocessingDrawing" xmlns:wps="http://schemas.microsoft.com/office/word/2010/wordprocessingShape" xmlns:wpg="http://schemas.microsoft.com/office/word/2010/wordprocessingGroup" xmlns:mc="http://schemas.openxmlformats.org/markup-compatibility/2006" xmlns:wp14="http://schemas.microsoft.com/office/word/2010/wordprocessingDrawing" xmlns:w14="http://schemas.microsoft.com/office/word/2010/wordml" mc:Ignorable="w14 wp14">
+<w:document xmlns:o="urn:schemas-microsoft-com:office:office" xmlns:r="http://schemas.openxmlformats.org/officeDocument/2006/relationships" xmlns:v="urn:schemas-microsoft-com:vml" xmlns:w="http://schemas.openxmlformats.org/wordprocessingml/2006/main" xmlns:w10="urn:schemas-microsoft-com:office:word" xmlns:wp="http://schemas.openxmlformats.org/drawingml/2006/wordprocessingDrawing" xmlns:wps="http://schemas.microsoft.com/office/word/2010/wordprocessingShape" xmlns:wpg="http://schemas.microsoft.com/office/word/2010/wordprocessingGroup" xmlns:mc="http://schemas.openxmlformats.org/markup-compatibility/2006" xmlns:wp14="http://schemas.microsoft.com/office/word/2010/wordprocessingDrawing" xmlns:w14="http://schemas.microsoft.com/office/word/2010/wordml" xmlns:w15="http://schemas.microsoft.com/office/word/2012/wordml" mc:Ignorable="w14 wp14 w15">
   <w:body>
     <w:p>
       <w:pPr>
         <w:pStyle w:val="Normal"/>
         <w:rPr>
           <w:rFonts w:ascii="Source Sans Pro Bold" w:hAnsi="Source Sans Pro Bold" w:cs="Arial" w:asciiTheme="majorHAnsi" w:hAnsiTheme="majorHAnsi"/>
-          <w:b/>
           <w:b/>
           <w:sz w:val="18"/>
           <w:szCs w:val="18"/>
@@ -66,7 +65,6 @@
               <w:rPr>
                 <w:rFonts w:ascii="Source Sans Pro" w:hAnsi="Source Sans Pro" w:asciiTheme="minorHAnsi" w:hAnsiTheme="minorHAnsi"/>
                 <w:b/>
-                <w:b/>
                 <w:sz w:val="32"/>
                 <w:szCs w:val="32"/>
                 <w:u w:val="single"/>
@@ -122,9 +120,9 @@
       </w:tblPr>
       <w:tblGrid>
         <w:gridCol w:w="2370"/>
-        <w:gridCol w:w="38"/>
+        <w:gridCol w:w="37"/>
         <w:gridCol w:w="6933"/>
-        <w:gridCol w:w="13"/>
+        <w:gridCol w:w="14"/>
       </w:tblGrid>
       <w:tr>
         <w:trPr>
@@ -132,7 +130,7 @@
         </w:trPr>
         <w:tc>
           <w:tcPr>
-            <w:tcW w:w="2408" w:type="dxa"/>
+            <w:tcW w:w="2407" w:type="dxa"/>
             <w:gridSpan w:val="2"/>
             <w:tcBorders>
               <w:top w:val="single" w:sz="4" w:space="0" w:color="808080"/>
@@ -151,7 +149,6 @@
               <w:jc w:val="left"/>
               <w:rPr>
                 <w:rFonts w:ascii="Source Sans Pro" w:hAnsi="Source Sans Pro" w:eastAsia="" w:asciiTheme="minorHAnsi" w:eastAsiaTheme="majorEastAsia" w:hAnsiTheme="minorHAnsi"/>
-                <w:b/>
                 <w:b/>
                 <w:sz w:val="22"/>
               </w:rPr>
@@ -206,6 +203,14 @@
                     <w:szCs w:val="22"/>
                     <w:lang w:val="de-DE" w:eastAsia="en-US" w:bidi="ar-SA"/>
                   </w:rPr>
+                </w:r>
+                <w:r>
+                  <w:rPr>
+                    <w:rFonts w:eastAsia="Source Sans Pro" w:cs="Arial" w:ascii="Arial" w:hAnsi="Arial"/>
+                    <w:kern w:val="0"/>
+                    <w:szCs w:val="22"/>
+                    <w:lang w:val="de-DE" w:eastAsia="en-US" w:bidi="ar-SA"/>
+                  </w:rPr>
                   <w:t xml:space="preserve">Programmes for Project-Related Personal Exchange (PPP) from 2024 with </w:t>
                 </w:r>
               </w:sdtContent>
@@ -223,7 +228,7 @@
         </w:tc>
         <w:tc>
           <w:tcPr>
-            <w:tcW w:w="13" w:type="dxa"/>
+            <w:tcW w:w="14" w:type="dxa"/>
             <w:tcBorders>
               <w:top w:val="nil"/>
               <w:left w:val="nil"/>
@@ -262,7 +267,7 @@
         </w:trPr>
         <w:tc>
           <w:tcPr>
-            <w:tcW w:w="9341" w:type="dxa"/>
+            <w:tcW w:w="9340" w:type="dxa"/>
             <w:gridSpan w:val="3"/>
             <w:tcBorders>
               <w:top w:val="single" w:sz="4" w:space="0" w:color="D9D9D9"/>
@@ -282,7 +287,6 @@
               <w:rPr>
                 <w:rFonts w:ascii="Source Sans Pro" w:hAnsi="Source Sans Pro" w:asciiTheme="minorHAnsi" w:hAnsiTheme="minorHAnsi"/>
                 <w:b/>
-                <w:b/>
                 <w:sz w:val="22"/>
                 <w:lang w:val="en-US"/>
               </w:rPr>
@@ -351,7 +355,7 @@
         </w:tc>
         <w:tc>
           <w:tcPr>
-            <w:tcW w:w="13" w:type="dxa"/>
+            <w:tcW w:w="14" w:type="dxa"/>
             <w:tcBorders>
               <w:top w:val="nil"/>
               <w:left w:val="nil"/>
@@ -390,7 +394,7 @@
         </w:trPr>
         <w:tc>
           <w:tcPr>
-            <w:tcW w:w="2408" w:type="dxa"/>
+            <w:tcW w:w="2407" w:type="dxa"/>
             <w:gridSpan w:val="2"/>
             <w:tcBorders>
               <w:top w:val="single" w:sz="4" w:space="0" w:color="D9D9D9"/>
@@ -409,7 +413,6 @@
               <w:jc w:val="left"/>
               <w:rPr>
                 <w:rFonts w:ascii="Source Sans Pro" w:hAnsi="Source Sans Pro" w:asciiTheme="minorHAnsi" w:hAnsiTheme="minorHAnsi"/>
-                <w:b/>
                 <w:b/>
                 <w:sz w:val="22"/>
               </w:rPr>
@@ -466,6 +469,14 @@
                     <w:szCs w:val="22"/>
                     <w:lang w:val="de-DE" w:eastAsia="en-US" w:bidi="ar-SA"/>
                   </w:rPr>
+                </w:r>
+                <w:r>
+                  <w:rPr>
+                    <w:rFonts w:eastAsia="Source Sans Pro" w:cs="Arial" w:ascii="Arial" w:hAnsi="Arial"/>
+                    <w:kern w:val="0"/>
+                    <w:szCs w:val="22"/>
+                    <w:lang w:val="de-DE" w:eastAsia="en-US" w:bidi="ar-SA"/>
+                  </w:rPr>
                   <w:t>Junior scientists have gained international research experience and undergone further training at an international level</w:t>
                 </w:r>
               </w:sdtContent>
@@ -474,7 +485,7 @@
         </w:tc>
         <w:tc>
           <w:tcPr>
-            <w:tcW w:w="13" w:type="dxa"/>
+            <w:tcW w:w="14" w:type="dxa"/>
             <w:tcBorders>
               <w:top w:val="nil"/>
               <w:left w:val="nil"/>
@@ -513,7 +524,7 @@
         </w:trPr>
         <w:tc>
           <w:tcPr>
-            <w:tcW w:w="2408" w:type="dxa"/>
+            <w:tcW w:w="2407" w:type="dxa"/>
             <w:gridSpan w:val="2"/>
             <w:tcBorders>
               <w:top w:val="single" w:sz="4" w:space="0" w:color="D9D9D9"/>
@@ -532,7 +543,6 @@
               <w:jc w:val="left"/>
               <w:rPr>
                 <w:rFonts w:ascii="Source Sans Pro" w:hAnsi="Source Sans Pro" w:asciiTheme="minorHAnsi" w:hAnsiTheme="minorHAnsi"/>
-                <w:b/>
                 <w:b/>
                 <w:sz w:val="22"/>
               </w:rPr>
@@ -572,7 +582,6 @@
               <w:rPr>
                 <w:rFonts w:ascii="Source Sans Pro" w:hAnsi="Source Sans Pro" w:asciiTheme="minorHAnsi" w:hAnsiTheme="minorHAnsi"/>
                 <w:b/>
-                <w:b/>
                 <w:sz w:val="22"/>
                 <w:lang w:val="en-US"/>
               </w:rPr>
@@ -589,6 +598,14 @@
                     <w:szCs w:val="22"/>
                     <w:lang w:val="de-DE" w:eastAsia="en-US" w:bidi="ar-SA"/>
                   </w:rPr>
+                </w:r>
+                <w:r>
+                  <w:rPr>
+                    <w:rFonts w:eastAsia="Source Sans Pro" w:cs="Arial" w:ascii="Arial" w:hAnsi="Arial"/>
+                    <w:kern w:val="0"/>
+                    <w:szCs w:val="22"/>
+                    <w:lang w:val="de-DE" w:eastAsia="en-US" w:bidi="ar-SA"/>
+                  </w:rPr>
                   <w:t>Binational research cooperation has been promoted and can be used as a starting point for future co-operations</w:t>
                 </w:r>
               </w:sdtContent>
@@ -597,7 +614,7 @@
         </w:tc>
         <w:tc>
           <w:tcPr>
-            <w:tcW w:w="13" w:type="dxa"/>
+            <w:tcW w:w="14" w:type="dxa"/>
             <w:tcBorders>
               <w:top w:val="nil"/>
               <w:left w:val="nil"/>
@@ -656,7 +673,6 @@
               <w:rPr>
                 <w:rFonts w:ascii="Source Sans Pro" w:hAnsi="Source Sans Pro" w:asciiTheme="minorHAnsi" w:hAnsiTheme="minorHAnsi"/>
                 <w:b/>
-                <w:b/>
                 <w:sz w:val="22"/>
                 <w:lang w:val="en-US"/>
               </w:rPr>
@@ -749,7 +765,6 @@
               <w:rPr>
                 <w:rFonts w:ascii="Source Sans Pro" w:hAnsi="Source Sans Pro" w:asciiTheme="minorHAnsi" w:hAnsiTheme="minorHAnsi"/>
                 <w:b/>
-                <w:b/>
                 <w:sz w:val="22"/>
               </w:rPr>
             </w:pPr>
@@ -789,7 +804,6 @@
               <w:rPr>
                 <w:rFonts w:ascii="Source Sans Pro" w:hAnsi="Source Sans Pro" w:asciiTheme="minorHAnsi" w:hAnsiTheme="minorHAnsi"/>
                 <w:b/>
-                <w:b/>
                 <w:sz w:val="22"/>
                 <w:lang w:val="en-US"/>
               </w:rPr>
@@ -799,6 +813,14 @@
                 <w:id w:val="925808569"/>
               </w:sdtPr>
               <w:sdtContent>
+                <w:r>
+                  <w:rPr>
+                    <w:rStyle w:val="Formatvorlage11"/>
+                    <w:rFonts w:eastAsia="Source Sans Pro" w:cs="Arial" w:ascii="Arial" w:hAnsi="Arial"/>
+                    <w:kern w:val="0"/>
+                    <w:lang w:val="en-US" w:eastAsia="en-US" w:bidi="ar-SA"/>
+                  </w:rPr>
+                </w:r>
                 <w:r>
                   <w:rPr>
                     <w:rStyle w:val="Formatvorlage11"/>
@@ -849,7 +871,6 @@
               <w:rPr>
                 <w:rFonts w:ascii="Source Sans Pro" w:hAnsi="Source Sans Pro" w:asciiTheme="minorHAnsi" w:hAnsiTheme="minorHAnsi"/>
                 <w:b/>
-                <w:b/>
                 <w:sz w:val="22"/>
               </w:rPr>
             </w:pPr>
@@ -889,7 +910,6 @@
               <w:rPr>
                 <w:rFonts w:ascii="Source Sans Pro" w:hAnsi="Source Sans Pro" w:asciiTheme="minorHAnsi" w:hAnsiTheme="minorHAnsi"/>
                 <w:b/>
-                <w:b/>
                 <w:sz w:val="22"/>
                 <w:lang w:val="en-US"/>
               </w:rPr>
@@ -906,6 +926,14 @@
                     <w:szCs w:val="22"/>
                     <w:lang w:val="de-DE" w:eastAsia="en-US" w:bidi="ar-SA"/>
                   </w:rPr>
+                </w:r>
+                <w:r>
+                  <w:rPr>
+                    <w:rFonts w:eastAsia="Source Sans Pro" w:cs="Arial" w:ascii="Arial" w:hAnsi="Arial"/>
+                    <w:kern w:val="0"/>
+                    <w:szCs w:val="22"/>
+                    <w:lang w:val="de-DE" w:eastAsia="en-US" w:bidi="ar-SA"/>
+                  </w:rPr>
                   <w:t>International joint publications have been created</w:t>
                 </w:r>
               </w:sdtContent>
@@ -919,7 +947,6 @@
         <w:pStyle w:val="Normal"/>
         <w:rPr>
           <w:rFonts w:ascii="Source Sans Pro Bold" w:hAnsi="Source Sans Pro Bold" w:cs="Arial" w:asciiTheme="majorHAnsi" w:hAnsiTheme="majorHAnsi"/>
-          <w:b/>
           <w:b/>
           <w:sz w:val="22"/>
           <w:lang w:val="en-US"/>
@@ -984,7 +1011,6 @@
               <w:rPr>
                 <w:rFonts w:ascii="Source Sans Pro Bold" w:hAnsi="Source Sans Pro Bold" w:asciiTheme="majorHAnsi" w:hAnsiTheme="majorHAnsi"/>
                 <w:b/>
-                <w:b/>
                 <w:sz w:val="22"/>
                 <w:lang w:val="en-GB"/>
               </w:rPr>
@@ -1082,6 +1108,14 @@
                     <w:szCs w:val="22"/>
                     <w:lang w:val="de-DE" w:eastAsia="en-US" w:bidi="ar-SA"/>
                   </w:rPr>
+                </w:r>
+                <w:r>
+                  <w:rPr>
+                    <w:rFonts w:eastAsia="Source Sans Pro" w:cs="Arial" w:ascii="Arial" w:hAnsi="Arial"/>
+                    <w:kern w:val="0"/>
+                    <w:szCs w:val="22"/>
+                    <w:lang w:val="de-DE" w:eastAsia="en-US" w:bidi="ar-SA"/>
+                  </w:rPr>
                   <w:t>Efficient statistical tools for networks and their applications</w:t>
                 </w:r>
               </w:sdtContent>
@@ -1168,6 +1202,14 @@
                     <w:szCs w:val="22"/>
                     <w:lang w:val="de-DE" w:eastAsia="en-US" w:bidi="ar-SA"/>
                   </w:rPr>
+                </w:r>
+                <w:r>
+                  <w:rPr>
+                    <w:rFonts w:eastAsia="Source Sans Pro" w:cs="Arial" w:ascii="Arial" w:hAnsi="Arial"/>
+                    <w:kern w:val="0"/>
+                    <w:szCs w:val="22"/>
+                    <w:lang w:val="de-DE" w:eastAsia="en-US" w:bidi="ar-SA"/>
+                  </w:rPr>
                   <w:t>Universität Leipzig</w:t>
                 </w:r>
               </w:sdtContent>
@@ -1253,6 +1295,14 @@
                     <w:szCs w:val="22"/>
                     <w:lang w:val="de-DE" w:eastAsia="en-US" w:bidi="ar-SA"/>
                   </w:rPr>
+                </w:r>
+                <w:r>
+                  <w:rPr>
+                    <w:rFonts w:eastAsia="Source Sans Pro" w:cs="Arial" w:ascii="Arial" w:hAnsi="Arial"/>
+                    <w:kern w:val="0"/>
+                    <w:szCs w:val="22"/>
+                    <w:lang w:val="de-DE" w:eastAsia="en-US" w:bidi="ar-SA"/>
+                  </w:rPr>
                   <w:t>Institut für Mathematik und Informatik</w:t>
                 </w:r>
               </w:sdtContent>
@@ -1340,6 +1390,14 @@
                     <w:szCs w:val="22"/>
                     <w:lang w:val="de-DE" w:eastAsia="en-US" w:bidi="ar-SA"/>
                   </w:rPr>
+                </w:r>
+                <w:r>
+                  <w:rPr>
+                    <w:rFonts w:eastAsia="Source Sans Pro" w:cs="Arial" w:ascii="Arial" w:hAnsi="Arial"/>
+                    <w:kern w:val="0"/>
+                    <w:szCs w:val="22"/>
+                    <w:lang w:val="de-DE" w:eastAsia="en-US" w:bidi="ar-SA"/>
+                  </w:rPr>
                   <w:t>Bioinformatik</w:t>
                 </w:r>
               </w:sdtContent>
@@ -1427,6 +1485,14 @@
                     <w:szCs w:val="22"/>
                     <w:lang w:val="de-DE" w:eastAsia="en-US" w:bidi="ar-SA"/>
                   </w:rPr>
+                </w:r>
+                <w:r>
+                  <w:rPr>
+                    <w:rFonts w:eastAsia="Source Sans Pro" w:cs="Arial" w:ascii="Arial" w:hAnsi="Arial"/>
+                    <w:kern w:val="0"/>
+                    <w:szCs w:val="22"/>
+                    <w:lang w:val="de-DE" w:eastAsia="en-US" w:bidi="ar-SA"/>
+                  </w:rPr>
                   <w:t>Peter F. Stadler</w:t>
                 </w:r>
               </w:sdtContent>
@@ -1515,8 +1581,6 @@
                 <w:date w:fullDate="2024-01-01T00:00:00Z">
                   <w:dateFormat w:val="dd.MM.yyyy"/>
                   <w:lid w:val="de-DE"/>
-                  <w:storeMappedDataAs w:val="dateTime"/>
-                  <w:calendar w:val="gregorian"/>
                 </w:date>
               </w:sdtPr>
               <w:sdtContent>
@@ -1539,15 +1603,6 @@
                   </w:rPr>
                   <w:t>1.01.2024</w:t>
                 </w:r>
-                <w:r>
-                  <w:rPr>
-                    <w:rFonts w:eastAsia="Source Sans Pro" w:cs="Arial" w:ascii="Arial" w:hAnsi="Arial"/>
-                    <w:kern w:val="0"/>
-                    <w:sz w:val="20"/>
-                    <w:szCs w:val="20"/>
-                    <w:lang w:val="en-GB" w:eastAsia="en-US" w:bidi="ar-SA"/>
-                  </w:rPr>
-                </w:r>
               </w:sdtContent>
             </w:sdt>
           </w:p>
@@ -1579,8 +1634,6 @@
                 <w:date w:fullDate="2025-12-01T00:00:00Z">
                   <w:dateFormat w:val="dd.MM.yyyy"/>
                   <w:lid w:val="de-DE"/>
-                  <w:storeMappedDataAs w:val="dateTime"/>
-                  <w:calendar w:val="gregorian"/>
                 </w:date>
               </w:sdtPr>
               <w:sdtContent>
@@ -1603,15 +1656,6 @@
                   </w:rPr>
                   <w:t>1.12.2025</w:t>
                 </w:r>
-                <w:r>
-                  <w:rPr>
-                    <w:rFonts w:eastAsia="Source Sans Pro" w:cs="Arial" w:ascii="Arial" w:hAnsi="Arial"/>
-                    <w:kern w:val="0"/>
-                    <w:sz w:val="20"/>
-                    <w:szCs w:val="20"/>
-                    <w:lang w:val="en-GB" w:eastAsia="en-US" w:bidi="ar-SA"/>
-                  </w:rPr>
-                </w:r>
               </w:sdtContent>
             </w:sdt>
           </w:p>
@@ -1713,8 +1757,6 @@
                 <w:date w:fullDate="2021-01-01T00:00:00Z">
                   <w:dateFormat w:val="dd.MM.yyyy"/>
                   <w:lid w:val="de-DE"/>
-                  <w:storeMappedDataAs w:val="dateTime"/>
-                  <w:calendar w:val="gregorian"/>
                 </w:date>
               </w:sdtPr>
               <w:sdtContent>
@@ -1737,15 +1779,6 @@
                   </w:rPr>
                   <w:t>1.01.2021</w:t>
                 </w:r>
-                <w:r>
-                  <w:rPr>
-                    <w:rFonts w:eastAsia="Source Sans Pro" w:cs="Arial" w:ascii="Arial" w:hAnsi="Arial"/>
-                    <w:kern w:val="0"/>
-                    <w:sz w:val="20"/>
-                    <w:szCs w:val="20"/>
-                    <w:lang w:val="en-GB" w:eastAsia="en-US" w:bidi="ar-SA"/>
-                  </w:rPr>
-                </w:r>
               </w:sdtContent>
             </w:sdt>
           </w:p>
@@ -1776,8 +1809,6 @@
                 <w:date w:fullDate="2022-12-01T00:00:00Z">
                   <w:dateFormat w:val="dd.MM.yyyy"/>
                   <w:lid w:val="de-DE"/>
-                  <w:storeMappedDataAs w:val="dateTime"/>
-                  <w:calendar w:val="gregorian"/>
                 </w:date>
               </w:sdtPr>
               <w:sdtContent>
@@ -1800,15 +1831,6 @@
                   </w:rPr>
                   <w:t>1.12.2022</w:t>
                 </w:r>
-                <w:r>
-                  <w:rPr>
-                    <w:rFonts w:eastAsia="Source Sans Pro" w:cs="Arial" w:ascii="Arial" w:hAnsi="Arial"/>
-                    <w:kern w:val="0"/>
-                    <w:sz w:val="20"/>
-                    <w:szCs w:val="20"/>
-                    <w:lang w:val="en-GB" w:eastAsia="en-US" w:bidi="ar-SA"/>
-                  </w:rPr>
-                </w:r>
               </w:sdtContent>
             </w:sdt>
           </w:p>
@@ -1891,6 +1913,14 @@
                     <w:szCs w:val="22"/>
                     <w:lang w:val="de-DE" w:eastAsia="en-US" w:bidi="ar-SA"/>
                   </w:rPr>
+                </w:r>
+                <w:r>
+                  <w:rPr>
+                    <w:rFonts w:eastAsia="Source Sans Pro" w:cs="Arial" w:ascii="Arial" w:hAnsi="Arial"/>
+                    <w:kern w:val="0"/>
+                    <w:szCs w:val="22"/>
+                    <w:lang w:val="de-DE" w:eastAsia="en-US" w:bidi="ar-SA"/>
+                  </w:rPr>
                   <w:t>University of São Paulo and Universität Konstanz</w:t>
                 </w:r>
               </w:sdtContent>
@@ -1934,6 +1964,16 @@
                     <w:szCs w:val="22"/>
                     <w:lang w:val="de-DE" w:eastAsia="en-US" w:bidi="ar-SA"/>
                   </w:rPr>
+                </w:r>
+                <w:r>
+                  <w:rPr>
+                    <w:rStyle w:val="Formatvorlage4"/>
+                    <w:rFonts w:eastAsia="Source Sans Pro" w:cs="Arial" w:ascii="Arial" w:hAnsi="Arial"/>
+                    <w:kern w:val="0"/>
+                    <w:sz w:val="24"/>
+                    <w:szCs w:val="22"/>
+                    <w:lang w:val="de-DE" w:eastAsia="en-US" w:bidi="ar-SA"/>
+                  </w:rPr>
                   <w:t>André Fujita</w:t>
                 </w:r>
               </w:sdtContent>
@@ -1969,6 +2009,14 @@
                 <w:id w:val="1464453195"/>
               </w:sdtPr>
               <w:sdtContent>
+                <w:r>
+                  <w:rPr>
+                    <w:rFonts w:eastAsia="Source Sans Pro" w:cs="Arial" w:ascii="Arial" w:hAnsi="Arial"/>
+                    <w:kern w:val="0"/>
+                    <w:szCs w:val="22"/>
+                    <w:lang w:val="de-DE" w:eastAsia="en-US" w:bidi="ar-SA"/>
+                  </w:rPr>
+                </w:r>
                 <w:r>
                   <w:rPr>
                     <w:rFonts w:eastAsia="Source Sans Pro" w:cs="Arial" w:ascii="Arial" w:hAnsi="Arial"/>
@@ -2066,12 +2114,22 @@
             <w:sdt>
               <w:sdtPr>
                 <w14:checkbox>
-                  <w14:checked w:val="0"/>
-                  <w14:checkedState w:val="2612"/>
-                  <w14:uncheckedState w:val="2610"/>
+                  <w14:checked w14:val="0"/>
+                  <w14:checkedState w14:val="0"/>
+                  <w14:uncheckedState w14:val="0"/>
                 </w14:checkbox>
               </w:sdtPr>
               <w:sdtContent>
+                <w:r>
+                  <w:rPr>
+                    <w:rStyle w:val="Formatvorlage2"/>
+                    <w:rFonts w:eastAsia="Source Sans Pro" w:cs="Arial" w:ascii="Arial" w:hAnsi="Arial"/>
+                    <w:kern w:val="0"/>
+                    <w:sz w:val="22"/>
+                    <w:szCs w:val="20"/>
+                    <w:lang w:val="en-GB" w:eastAsia="en-US" w:bidi="ar-SA"/>
+                  </w:rPr>
+                </w:r>
                 <w:r>
                   <w:rPr>
                     <w:rStyle w:val="Formatvorlage2"/>
@@ -2127,12 +2185,22 @@
             <w:sdt>
               <w:sdtPr>
                 <w14:checkbox>
-                  <w14:checked w:val="1"/>
-                  <w14:checkedState w:val="2612"/>
-                  <w14:uncheckedState w:val="2610"/>
+                  <w14:checked w14:val="0"/>
+                  <w14:checkedState w14:val="0"/>
+                  <w14:uncheckedState w14:val="0"/>
                 </w14:checkbox>
               </w:sdtPr>
               <w:sdtContent>
+                <w:r>
+                  <w:rPr>
+                    <w:rStyle w:val="Formatvorlage2"/>
+                    <w:rFonts w:eastAsia="Source Sans Pro" w:cs="Arial" w:ascii="Arial" w:hAnsi="Arial"/>
+                    <w:kern w:val="0"/>
+                    <w:sz w:val="22"/>
+                    <w:szCs w:val="20"/>
+                    <w:lang w:val="en-GB" w:eastAsia="en-US" w:bidi="ar-SA"/>
+                  </w:rPr>
+                </w:r>
                 <w:r>
                   <w:rPr>
                     <w:rStyle w:val="Formatvorlage2"/>
@@ -2230,6 +2298,14 @@
                     <w:szCs w:val="22"/>
                     <w:lang w:val="de-DE" w:eastAsia="en-US" w:bidi="ar-SA"/>
                   </w:rPr>
+                </w:r>
+                <w:r>
+                  <w:rPr>
+                    <w:rFonts w:eastAsia="Source Sans Pro" w:cs="Arial" w:ascii="Arial" w:hAnsi="Arial"/>
+                    <w:kern w:val="0"/>
+                    <w:szCs w:val="22"/>
+                    <w:lang w:val="de-DE" w:eastAsia="en-US" w:bidi="ar-SA"/>
+                  </w:rPr>
                   <w:t>Please specify</w:t>
                 </w:r>
               </w:sdtContent>
@@ -2320,12 +2396,22 @@
             <w:sdt>
               <w:sdtPr>
                 <w14:checkbox>
-                  <w14:checked w:val="0"/>
-                  <w14:checkedState w:val="2612"/>
-                  <w14:uncheckedState w:val="2610"/>
+                  <w14:checked w14:val="0"/>
+                  <w14:checkedState w14:val="0"/>
+                  <w14:uncheckedState w14:val="0"/>
                 </w14:checkbox>
               </w:sdtPr>
               <w:sdtContent>
+                <w:r>
+                  <w:rPr>
+                    <w:rStyle w:val="Formatvorlage2"/>
+                    <w:rFonts w:eastAsia="Source Sans Pro" w:cs="Arial" w:ascii="Arial" w:hAnsi="Arial"/>
+                    <w:kern w:val="0"/>
+                    <w:sz w:val="22"/>
+                    <w:szCs w:val="20"/>
+                    <w:lang w:val="en-GB" w:eastAsia="en-US" w:bidi="ar-SA"/>
+                  </w:rPr>
+                </w:r>
                 <w:r>
                   <w:rPr>
                     <w:rStyle w:val="Formatvorlage2"/>
@@ -2381,12 +2467,22 @@
             <w:sdt>
               <w:sdtPr>
                 <w14:checkbox>
-                  <w14:checked w:val="1"/>
-                  <w14:checkedState w:val="2612"/>
-                  <w14:uncheckedState w:val="2610"/>
+                  <w14:checked w14:val="0"/>
+                  <w14:checkedState w14:val="0"/>
+                  <w14:uncheckedState w14:val="0"/>
                 </w14:checkbox>
               </w:sdtPr>
               <w:sdtContent>
+                <w:r>
+                  <w:rPr>
+                    <w:rStyle w:val="Formatvorlage2"/>
+                    <w:rFonts w:eastAsia="Source Sans Pro" w:cs="Arial" w:ascii="Arial" w:hAnsi="Arial"/>
+                    <w:kern w:val="0"/>
+                    <w:sz w:val="22"/>
+                    <w:szCs w:val="20"/>
+                    <w:lang w:val="en-GB" w:eastAsia="en-US" w:bidi="ar-SA"/>
+                  </w:rPr>
+                </w:r>
                 <w:r>
                   <w:rPr>
                     <w:rStyle w:val="Formatvorlage2"/>
@@ -2484,6 +2580,14 @@
                     <w:szCs w:val="22"/>
                     <w:lang w:val="de-DE" w:eastAsia="en-US" w:bidi="ar-SA"/>
                   </w:rPr>
+                </w:r>
+                <w:r>
+                  <w:rPr>
+                    <w:rFonts w:eastAsia="Source Sans Pro" w:cs="Arial" w:ascii="Arial" w:hAnsi="Arial"/>
+                    <w:kern w:val="0"/>
+                    <w:szCs w:val="22"/>
+                    <w:lang w:val="de-DE" w:eastAsia="en-US" w:bidi="ar-SA"/>
+                  </w:rPr>
                   <w:t>Please specify</w:t>
                 </w:r>
               </w:sdtContent>
@@ -2497,7 +2601,6 @@
         <w:pStyle w:val="Normal"/>
         <w:rPr>
           <w:rFonts w:ascii="Source Sans Pro Bold" w:hAnsi="Source Sans Pro Bold" w:cs="Arial" w:asciiTheme="majorHAnsi" w:hAnsiTheme="majorHAnsi"/>
-          <w:b/>
           <w:b/>
           <w:sz w:val="22"/>
         </w:rPr>
@@ -2554,7 +2657,6 @@
               <w:rPr>
                 <w:rFonts w:ascii="Source Sans Pro Bold" w:hAnsi="Source Sans Pro Bold" w:asciiTheme="majorHAnsi" w:hAnsiTheme="majorHAnsi"/>
                 <w:b/>
-                <w:b/>
                 <w:sz w:val="22"/>
                 <w:lang w:val="en-US"/>
               </w:rPr>
@@ -2893,7 +2995,6 @@
         <w:pStyle w:val="Normal"/>
         <w:rPr>
           <w:rFonts w:ascii="Source Sans Pro Bold" w:hAnsi="Source Sans Pro Bold" w:cs="Arial" w:asciiTheme="majorHAnsi" w:hAnsiTheme="majorHAnsi"/>
-          <w:b/>
           <w:b/>
           <w:sz w:val="22"/>
         </w:rPr>
@@ -2950,12 +3051,10 @@
               <w:rPr>
                 <w:rFonts w:ascii="Source Sans Pro Bold" w:hAnsi="Source Sans Pro Bold" w:asciiTheme="majorHAnsi" w:hAnsiTheme="majorHAnsi"/>
                 <w:b/>
-                <w:b/>
                 <w:sz w:val="22"/>
                 <w:lang w:val="en-GB"/>
               </w:rPr>
             </w:pPr>
-            <w:bookmarkStart w:id="0" w:name="_Hlk88829611"/>
             <w:r>
               <w:rPr>
                 <w:rFonts w:eastAsia="Source Sans Pro" w:cs="Arial" w:ascii="Source Sans Pro Bold" w:hAnsi="Source Sans Pro Bold" w:asciiTheme="majorHAnsi" w:hAnsiTheme="majorHAnsi"/>
@@ -3442,7 +3541,6 @@
               <w:rPr>
                 <w:rFonts w:ascii="Arial" w:hAnsi="Arial" w:cs="Arial"/>
                 <w:b/>
-                <w:b/>
                 <w:bCs/>
                 <w:color w:val="000000"/>
                 <w:sz w:val="20"/>
@@ -3570,7 +3668,6 @@
               <w:rPr>
                 <w:rFonts w:ascii="Arial" w:hAnsi="Arial" w:cs="Arial"/>
                 <w:b/>
-                <w:b/>
                 <w:bCs/>
                 <w:color w:val="000000"/>
                 <w:sz w:val="20"/>
@@ -3599,7 +3696,6 @@
               <w:rPr>
                 <w:rFonts w:ascii="Arial" w:hAnsi="Arial" w:cs="Arial"/>
                 <w:b/>
-                <w:b/>
                 <w:bCs/>
                 <w:color w:val="000000"/>
                 <w:sz w:val="20"/>
@@ -3630,7 +3726,7 @@
                 <w:lang w:val="en-GB"/>
               </w:rPr>
             </w:pPr>
-            <w:bookmarkStart w:id="1" w:name="_Hlk88829611"/>
+            <w:bookmarkStart w:id="0" w:name="_Hlk88829611"/>
             <w:r>
               <w:rPr>
                 <w:rFonts w:eastAsia="Source Sans Pro" w:cs="Arial" w:ascii="Arial" w:hAnsi="Arial"/>
@@ -3642,7 +3738,7 @@
               </w:rPr>
               <w:t>Unlike deterministic graphs, empirical networks are stochastic, either by the underlying processes that generate them or the measurement procedures. For example, brain networks are different even among healthy individuals.  Thus, many typical properties used to characterize graphs do not apply to large empirical networks. The reason is that they are not robust against the insertion or deletion of a small number of vertices or edges. Therefore, we need measures that quantify how close a graph is to exhibit a specific property, rather than the strict notion of isomorphism, which we rarely, if ever, attain.</w:t>
             </w:r>
-            <w:bookmarkEnd w:id="1"/>
+            <w:bookmarkEnd w:id="0"/>
           </w:p>
           <w:p>
             <w:pPr>
@@ -3915,7 +4011,6 @@
               <w:jc w:val="both"/>
               <w:rPr>
                 <w:rFonts w:ascii="Arial" w:hAnsi="Arial" w:cs="Arial"/>
-                <w:b/>
                 <w:b/>
                 <w:bCs/>
                 <w:color w:val="212121"/>
@@ -3956,7 +4051,29 @@
                 <w:sz w:val="20"/>
                 <w:szCs w:val="20"/>
               </w:rPr>
-              <w:t>Prof. Fujita is the Brazilian coordinator. He has a fully equipped IT laboratory composed of dozens of high-performance workstations and computer servers. Together with the Interdisciplinary Center for Bioinformatics, the Stadler group at Leipzig University has sufficient computing power for all high performance-computing tasks associated with the proposed research. In addition, the group has access to the High-Performance Computer Center in Dresden and the de.NBI cloud, maintained by the German Network for Bioinformatics Infrastructure</w:t>
+              <w:t xml:space="preserve">Prof. Fujita is the Brazilian coordinator. He has a fully equipped IT laboratory composed of dozens of high-performance workstations and computer servers. Together with the Interdisciplinary Center for Bioinformatics, the Stadler group at Leipzig University has sufficient computing power for all high performance-computing tasks associated with the proposed research. In addition, the group has access to the High-Performance Computer Center in Dresden and the de.NBI cloud, maintained by the German Network for Bioinformatics Infrastructure. </w:t>
+            </w:r>
+            <w:commentRangeStart w:id="0"/>
+            <w:r>
+              <w:rPr>
+                <w:rFonts w:cs="Arial" w:ascii="Arial" w:hAnsi="Arial"/>
+                <w:color w:val="000000"/>
+                <w:sz w:val="20"/>
+                <w:szCs w:val="20"/>
+              </w:rPr>
+              <w:t>Furthermore, Dr. Thomas Gatter, a staff scientist at the Stadler Lab will contribute to this project and collaborate with local and Brazilian scientists. This project member will be funded otherwise and does not require DAAD funding.</w:t>
+            </w:r>
+            <w:commentRangeEnd w:id="0"/>
+            <w:r>
+              <w:commentReference w:id="0"/>
+            </w:r>
+            <w:r>
+              <w:rPr>
+                <w:rFonts w:cs="Arial" w:ascii="Arial" w:hAnsi="Arial"/>
+                <w:color w:val="000000"/>
+                <w:sz w:val="20"/>
+                <w:szCs w:val="20"/>
+              </w:rPr>
             </w:r>
           </w:p>
           <w:p>
@@ -4060,7 +4177,6 @@
               <w:jc w:val="both"/>
               <w:rPr>
                 <w:rFonts w:ascii="Arial" w:hAnsi="Arial" w:cs="Arial"/>
-                <w:b/>
                 <w:b/>
                 <w:bCs/>
                 <w:color w:val="000000"/>
@@ -6262,7 +6378,6 @@
         <w:pStyle w:val="Normal"/>
         <w:rPr>
           <w:rFonts w:ascii="Source Sans Pro Bold" w:hAnsi="Source Sans Pro Bold" w:cs="Arial" w:asciiTheme="majorHAnsi" w:hAnsiTheme="majorHAnsi"/>
-          <w:b/>
           <w:b/>
           <w:sz w:val="22"/>
         </w:rPr>
@@ -6321,7 +6436,6 @@
               <w:rPr>
                 <w:rFonts w:ascii="Source Sans Pro Bold" w:hAnsi="Source Sans Pro Bold" w:asciiTheme="majorHAnsi" w:hAnsiTheme="majorHAnsi"/>
                 <w:b/>
-                <w:b/>
                 <w:sz w:val="22"/>
               </w:rPr>
             </w:pPr>
@@ -6366,7 +6480,6 @@
               <w:rPr>
                 <w:rFonts w:ascii="Source Sans Pro" w:hAnsi="Source Sans Pro" w:eastAsia="" w:asciiTheme="minorHAnsi" w:eastAsiaTheme="majorEastAsia" w:hAnsiTheme="minorHAnsi"/>
                 <w:b/>
-                <w:b/>
                 <w:sz w:val="20"/>
                 <w:lang w:val="en-US"/>
               </w:rPr>
@@ -6568,7 +6681,6 @@
               <w:rPr>
                 <w:rFonts w:ascii="Source Sans Pro" w:hAnsi="Source Sans Pro" w:asciiTheme="minorHAnsi" w:hAnsiTheme="minorHAnsi"/>
                 <w:b/>
-                <w:b/>
                 <w:sz w:val="20"/>
               </w:rPr>
             </w:pPr>
@@ -6797,7 +6909,6 @@
               <w:rPr>
                 <w:rFonts w:ascii="Source Sans Pro" w:hAnsi="Source Sans Pro" w:asciiTheme="minorHAnsi" w:hAnsiTheme="minorHAnsi"/>
                 <w:b/>
-                <w:b/>
                 <w:sz w:val="20"/>
               </w:rPr>
             </w:pPr>
@@ -7026,7 +7137,6 @@
               <w:rPr>
                 <w:rFonts w:ascii="Source Sans Pro" w:hAnsi="Source Sans Pro" w:asciiTheme="minorHAnsi" w:hAnsiTheme="minorHAnsi"/>
                 <w:b/>
-                <w:b/>
                 <w:sz w:val="20"/>
               </w:rPr>
             </w:pPr>
@@ -7256,7 +7366,6 @@
               <w:rPr>
                 <w:rFonts w:ascii="Source Sans Pro" w:hAnsi="Source Sans Pro" w:asciiTheme="minorHAnsi" w:hAnsiTheme="minorHAnsi"/>
                 <w:b/>
-                <w:b/>
                 <w:sz w:val="20"/>
               </w:rPr>
             </w:pPr>
@@ -7471,7 +7580,6 @@
         <w:pStyle w:val="Normal"/>
         <w:rPr>
           <w:rFonts w:ascii="Source Sans Pro Bold" w:hAnsi="Source Sans Pro Bold" w:cs="Arial" w:asciiTheme="majorHAnsi" w:hAnsiTheme="majorHAnsi"/>
-          <w:b/>
           <w:b/>
           <w:sz w:val="22"/>
         </w:rPr>
@@ -7528,7 +7636,6 @@
               <w:rPr>
                 <w:rFonts w:ascii="Source Sans Pro Bold" w:hAnsi="Source Sans Pro Bold" w:asciiTheme="majorHAnsi" w:hAnsiTheme="majorHAnsi"/>
                 <w:b/>
-                <w:b/>
                 <w:sz w:val="22"/>
                 <w:lang w:val="en-US"/>
               </w:rPr>
@@ -7629,24 +7736,30 @@
                 <w:sz w:val="20"/>
               </w:rPr>
             </w:pPr>
-            <w:sdt>
-              <w:sdtPr>
-                <w:id w:val="1493029994"/>
-              </w:sdtPr>
-              <w:sdtContent>
-                <w:bookmarkStart w:id="2" w:name="_Hlk88831748"/>
-                <w:r>
-                  <w:rPr>
-                    <w:rFonts w:eastAsia="Source Sans Pro" w:cs="Arial" w:ascii="Arial" w:hAnsi="Arial"/>
-                    <w:kern w:val="0"/>
-                    <w:szCs w:val="22"/>
-                    <w:lang w:val="de-DE" w:eastAsia="en-US" w:bidi="ar-SA"/>
-                  </w:rPr>
-                  <w:t>Please specify</w:t>
-                </w:r>
-                <w:bookmarkEnd w:id="2"/>
-              </w:sdtContent>
-            </w:sdt>
+            <w:commentRangeStart w:id="1"/>
+            <w:r>
+              <w:rPr>
+                <w:rFonts w:eastAsia="Source Sans Pro" w:cs="Arial"/>
+                <w:kern w:val="0"/>
+                <w:sz w:val="20"/>
+                <w:szCs w:val="22"/>
+                <w:lang w:val="de-DE" w:eastAsia="en-US" w:bidi="ar-SA"/>
+              </w:rPr>
+              <w:t>All participants of the proposed project will strengthen their scientific networks and improve their outreach. Junior scientist will have gained valuable insights in international project planning and execution, proposal and manuscript drafting and collaboration. All software and mathematical concepts developed in the course of this project will be made available via manuscripts and hosting platforms like GitHub to the interested public. Given the already very successfull first two years of the project, we do not expect risk factors for the success of the full project. The participating project leads take responsibility for publication of results and software and tight integration of Junior scientist in all project related matters.</w:t>
+            </w:r>
+            <w:commentRangeEnd w:id="1"/>
+            <w:r>
+              <w:commentReference w:id="1"/>
+            </w:r>
+            <w:r>
+              <w:rPr>
+                <w:rFonts w:eastAsia="Source Sans Pro" w:cs="Arial"/>
+                <w:kern w:val="0"/>
+                <w:sz w:val="20"/>
+                <w:szCs w:val="22"/>
+                <w:lang w:val="de-DE" w:eastAsia="en-US" w:bidi="ar-SA"/>
+              </w:rPr>
+            </w:r>
           </w:p>
         </w:tc>
       </w:tr>
@@ -7656,7 +7769,6 @@
         <w:pStyle w:val="Normal"/>
         <w:rPr>
           <w:rFonts w:ascii="Source Sans Pro Bold" w:hAnsi="Source Sans Pro Bold" w:cs="Arial" w:asciiTheme="majorHAnsi" w:hAnsiTheme="majorHAnsi"/>
-          <w:b/>
           <w:b/>
           <w:sz w:val="22"/>
         </w:rPr>
@@ -7685,9 +7797,9 @@
         <w:tblLook w:val="04a0" w:noHBand="0" w:noVBand="1" w:firstColumn="1" w:lastRow="0" w:lastColumn="0" w:firstRow="1"/>
       </w:tblPr>
       <w:tblGrid>
-        <w:gridCol w:w="2554"/>
+        <w:gridCol w:w="2553"/>
         <w:gridCol w:w="1186"/>
-        <w:gridCol w:w="2932"/>
+        <w:gridCol w:w="2933"/>
         <w:gridCol w:w="1131"/>
         <w:gridCol w:w="1551"/>
       </w:tblGrid>
@@ -7718,7 +7830,6 @@
               <w:rPr>
                 <w:rFonts w:ascii="Source Sans Pro Bold" w:hAnsi="Source Sans Pro Bold" w:asciiTheme="majorHAnsi" w:hAnsiTheme="majorHAnsi"/>
                 <w:b/>
-                <w:b/>
                 <w:sz w:val="22"/>
                 <w:lang w:val="en-US"/>
               </w:rPr>
@@ -7787,7 +7898,7 @@
         </w:trPr>
         <w:tc>
           <w:tcPr>
-            <w:tcW w:w="2554" w:type="dxa"/>
+            <w:tcW w:w="2553" w:type="dxa"/>
             <w:tcBorders>
               <w:top w:val="single" w:sz="4" w:space="0" w:color="D9D9D9"/>
               <w:left w:val="single" w:sz="4" w:space="0" w:color="808080"/>
@@ -7805,7 +7916,6 @@
               <w:jc w:val="left"/>
               <w:rPr>
                 <w:rFonts w:ascii="Source Sans Pro" w:hAnsi="Source Sans Pro" w:asciiTheme="minorHAnsi" w:hAnsiTheme="minorHAnsi"/>
-                <w:b/>
                 <w:b/>
                 <w:sz w:val="20"/>
                 <w:lang w:val="en-US"/>
@@ -7845,7 +7955,6 @@
               <w:rPr>
                 <w:rFonts w:ascii="Source Sans Pro" w:hAnsi="Source Sans Pro" w:asciiTheme="minorHAnsi" w:hAnsiTheme="minorHAnsi"/>
                 <w:b/>
-                <w:b/>
                 <w:sz w:val="20"/>
               </w:rPr>
             </w:pPr>
@@ -7864,7 +7973,7 @@
         </w:tc>
         <w:tc>
           <w:tcPr>
-            <w:tcW w:w="2932" w:type="dxa"/>
+            <w:tcW w:w="2933" w:type="dxa"/>
             <w:tcBorders>
               <w:top w:val="single" w:sz="4" w:space="0" w:color="D9D9D9"/>
               <w:left w:val="single" w:sz="4" w:space="0" w:color="D9D9D9"/>
@@ -7882,7 +7991,6 @@
               <w:jc w:val="left"/>
               <w:rPr>
                 <w:rFonts w:ascii="Source Sans Pro" w:hAnsi="Source Sans Pro" w:asciiTheme="minorHAnsi" w:hAnsiTheme="minorHAnsi"/>
-                <w:b/>
                 <w:b/>
                 <w:sz w:val="20"/>
                 <w:lang w:val="en-US"/>
@@ -7922,7 +8030,6 @@
               <w:rPr>
                 <w:rFonts w:ascii="Source Sans Pro" w:hAnsi="Source Sans Pro" w:asciiTheme="minorHAnsi" w:hAnsiTheme="minorHAnsi"/>
                 <w:b/>
-                <w:b/>
                 <w:sz w:val="20"/>
               </w:rPr>
             </w:pPr>
@@ -7960,7 +8067,6 @@
               <w:rPr>
                 <w:rFonts w:ascii="Source Sans Pro" w:hAnsi="Source Sans Pro" w:asciiTheme="minorHAnsi" w:hAnsiTheme="minorHAnsi"/>
                 <w:b/>
-                <w:b/>
                 <w:sz w:val="20"/>
                 <w:lang w:val="en-US"/>
               </w:rPr>
@@ -7985,7 +8091,7 @@
         </w:trPr>
         <w:tc>
           <w:tcPr>
-            <w:tcW w:w="2554" w:type="dxa"/>
+            <w:tcW w:w="2553" w:type="dxa"/>
             <w:tcBorders>
               <w:top w:val="single" w:sz="4" w:space="0" w:color="D9D9D9"/>
               <w:left w:val="single" w:sz="4" w:space="0" w:color="808080"/>
@@ -8059,7 +8165,7 @@
         </w:tc>
         <w:tc>
           <w:tcPr>
-            <w:tcW w:w="2932" w:type="dxa"/>
+            <w:tcW w:w="2933" w:type="dxa"/>
             <w:tcBorders>
               <w:top w:val="single" w:sz="4" w:space="0" w:color="D9D9D9"/>
               <w:left w:val="single" w:sz="4" w:space="0" w:color="D9D9D9"/>
@@ -8119,6 +8225,7 @@
                 <w:lang w:eastAsia="de-DE"/>
               </w:rPr>
             </w:pPr>
+            <w:commentRangeStart w:id="2"/>
             <w:r>
               <w:rPr>
                 <w:rFonts w:cs="MS Gothic" w:ascii="Arial" w:hAnsi="Arial"/>
@@ -8127,7 +8234,20 @@
                 <w:szCs w:val="20"/>
                 <w:lang w:eastAsia="de-DE"/>
               </w:rPr>
-              <w:t>8</w:t>
+              <w:t>14</w:t>
+            </w:r>
+            <w:commentRangeEnd w:id="2"/>
+            <w:r>
+              <w:commentReference w:id="2"/>
+            </w:r>
+            <w:r>
+              <w:rPr>
+                <w:rFonts w:cs="MS Gothic" w:ascii="Arial" w:hAnsi="Arial"/>
+                <w:color w:val="000000"/>
+                <w:sz w:val="20"/>
+                <w:szCs w:val="20"/>
+                <w:lang w:eastAsia="de-DE"/>
+              </w:rPr>
             </w:r>
           </w:p>
         </w:tc>
@@ -8175,7 +8295,7 @@
         </w:trPr>
         <w:tc>
           <w:tcPr>
-            <w:tcW w:w="2554" w:type="dxa"/>
+            <w:tcW w:w="2553" w:type="dxa"/>
             <w:tcBorders>
               <w:top w:val="single" w:sz="4" w:space="0" w:color="D9D9D9"/>
               <w:left w:val="single" w:sz="4" w:space="0" w:color="808080"/>
@@ -8249,7 +8369,7 @@
         </w:tc>
         <w:tc>
           <w:tcPr>
-            <w:tcW w:w="2932" w:type="dxa"/>
+            <w:tcW w:w="2933" w:type="dxa"/>
             <w:tcBorders>
               <w:top w:val="single" w:sz="4" w:space="0" w:color="D9D9D9"/>
               <w:left w:val="single" w:sz="4" w:space="0" w:color="D9D9D9"/>
@@ -8317,7 +8437,7 @@
                 <w:szCs w:val="20"/>
                 <w:lang w:eastAsia="de-DE"/>
               </w:rPr>
-              <w:t>8</w:t>
+              <w:t>14</w:t>
             </w:r>
           </w:p>
         </w:tc>
@@ -8365,7 +8485,7 @@
         </w:trPr>
         <w:tc>
           <w:tcPr>
-            <w:tcW w:w="2554" w:type="dxa"/>
+            <w:tcW w:w="2553" w:type="dxa"/>
             <w:tcBorders>
               <w:top w:val="single" w:sz="4" w:space="0" w:color="D9D9D9"/>
               <w:left w:val="single" w:sz="4" w:space="0" w:color="808080"/>
@@ -8439,7 +8559,7 @@
         </w:tc>
         <w:tc>
           <w:tcPr>
-            <w:tcW w:w="2932" w:type="dxa"/>
+            <w:tcW w:w="2933" w:type="dxa"/>
             <w:tcBorders>
               <w:top w:val="single" w:sz="4" w:space="0" w:color="D9D9D9"/>
               <w:left w:val="single" w:sz="4" w:space="0" w:color="D9D9D9"/>
@@ -8507,7 +8627,7 @@
                 <w:szCs w:val="20"/>
                 <w:lang w:eastAsia="de-DE"/>
               </w:rPr>
-              <w:t>10</w:t>
+              <w:t>14</w:t>
             </w:r>
           </w:p>
         </w:tc>
@@ -8555,7 +8675,7 @@
         </w:trPr>
         <w:tc>
           <w:tcPr>
-            <w:tcW w:w="2554" w:type="dxa"/>
+            <w:tcW w:w="2553" w:type="dxa"/>
             <w:tcBorders>
               <w:top w:val="single" w:sz="4" w:space="0" w:color="D9D9D9"/>
               <w:left w:val="single" w:sz="4" w:space="0" w:color="808080"/>
@@ -8629,7 +8749,7 @@
         </w:tc>
         <w:tc>
           <w:tcPr>
-            <w:tcW w:w="2932" w:type="dxa"/>
+            <w:tcW w:w="2933" w:type="dxa"/>
             <w:tcBorders>
               <w:top w:val="single" w:sz="4" w:space="0" w:color="D9D9D9"/>
               <w:left w:val="single" w:sz="4" w:space="0" w:color="D9D9D9"/>
@@ -8697,7 +8817,7 @@
                 <w:szCs w:val="20"/>
                 <w:lang w:eastAsia="de-DE"/>
               </w:rPr>
-              <w:t>10</w:t>
+              <w:t>14</w:t>
             </w:r>
           </w:p>
         </w:tc>
@@ -8726,8 +8846,8 @@
                 <w:lang w:eastAsia="de-DE"/>
               </w:rPr>
             </w:pPr>
-            <w:bookmarkStart w:id="3" w:name="_Hlk508197521"/>
-            <w:bookmarkEnd w:id="3"/>
+            <w:bookmarkStart w:id="1" w:name="_Hlk508197521"/>
+            <w:bookmarkEnd w:id="1"/>
             <w:r>
               <w:rPr>
                 <w:rFonts w:cs="MS Gothic" w:ascii="Arial" w:hAnsi="Arial"/>
@@ -8747,7 +8867,7 @@
         </w:trPr>
         <w:tc>
           <w:tcPr>
-            <w:tcW w:w="2554" w:type="dxa"/>
+            <w:tcW w:w="2553" w:type="dxa"/>
             <w:tcBorders>
               <w:top w:val="single" w:sz="4" w:space="0" w:color="D9D9D9"/>
               <w:left w:val="single" w:sz="4" w:space="0" w:color="808080"/>
@@ -8821,7 +8941,7 @@
         </w:tc>
         <w:tc>
           <w:tcPr>
-            <w:tcW w:w="2932" w:type="dxa"/>
+            <w:tcW w:w="2933" w:type="dxa"/>
             <w:tcBorders>
               <w:top w:val="single" w:sz="4" w:space="0" w:color="D9D9D9"/>
               <w:left w:val="single" w:sz="4" w:space="0" w:color="D9D9D9"/>
@@ -8889,7 +9009,7 @@
                 <w:szCs w:val="20"/>
                 <w:lang w:eastAsia="de-DE"/>
               </w:rPr>
-              <w:t>21</w:t>
+              <w:t>28</w:t>
             </w:r>
           </w:p>
         </w:tc>
@@ -8937,7 +9057,7 @@
         </w:trPr>
         <w:tc>
           <w:tcPr>
-            <w:tcW w:w="2554" w:type="dxa"/>
+            <w:tcW w:w="2553" w:type="dxa"/>
             <w:tcBorders>
               <w:top w:val="single" w:sz="4" w:space="0" w:color="D9D9D9"/>
               <w:left w:val="single" w:sz="4" w:space="0" w:color="808080"/>
@@ -9011,7 +9131,7 @@
         </w:tc>
         <w:tc>
           <w:tcPr>
-            <w:tcW w:w="2932" w:type="dxa"/>
+            <w:tcW w:w="2933" w:type="dxa"/>
             <w:tcBorders>
               <w:top w:val="single" w:sz="4" w:space="0" w:color="D9D9D9"/>
               <w:left w:val="single" w:sz="4" w:space="0" w:color="D9D9D9"/>
@@ -9079,7 +9199,7 @@
                 <w:szCs w:val="20"/>
                 <w:lang w:eastAsia="de-DE"/>
               </w:rPr>
-              <w:t>21</w:t>
+              <w:t>28</w:t>
             </w:r>
           </w:p>
         </w:tc>
@@ -9127,7 +9247,7 @@
         </w:trPr>
         <w:tc>
           <w:tcPr>
-            <w:tcW w:w="2554" w:type="dxa"/>
+            <w:tcW w:w="2553" w:type="dxa"/>
             <w:tcBorders>
               <w:top w:val="single" w:sz="4" w:space="0" w:color="D9D9D9"/>
               <w:left w:val="single" w:sz="4" w:space="0" w:color="808080"/>
@@ -9201,7 +9321,7 @@
         </w:tc>
         <w:tc>
           <w:tcPr>
-            <w:tcW w:w="2932" w:type="dxa"/>
+            <w:tcW w:w="2933" w:type="dxa"/>
             <w:tcBorders>
               <w:top w:val="single" w:sz="4" w:space="0" w:color="D9D9D9"/>
               <w:left w:val="single" w:sz="4" w:space="0" w:color="D9D9D9"/>
@@ -9269,7 +9389,7 @@
                 <w:szCs w:val="20"/>
                 <w:lang w:eastAsia="de-DE"/>
               </w:rPr>
-              <w:t>21</w:t>
+              <w:t>28</w:t>
             </w:r>
           </w:p>
         </w:tc>
@@ -9317,7 +9437,7 @@
         </w:trPr>
         <w:tc>
           <w:tcPr>
-            <w:tcW w:w="2554" w:type="dxa"/>
+            <w:tcW w:w="2553" w:type="dxa"/>
             <w:tcBorders>
               <w:top w:val="nil"/>
               <w:left w:val="single" w:sz="4" w:space="0" w:color="808080"/>
@@ -9439,7 +9559,7 @@
         </w:tc>
         <w:tc>
           <w:tcPr>
-            <w:tcW w:w="2932" w:type="dxa"/>
+            <w:tcW w:w="2933" w:type="dxa"/>
             <w:tcBorders>
               <w:top w:val="nil"/>
               <w:left w:val="single" w:sz="4" w:space="0" w:color="D9D9D9"/>
@@ -9554,7 +9674,7 @@
                 <w:szCs w:val="20"/>
                 <w:lang w:eastAsia="de-DE"/>
               </w:rPr>
-              <w:t>21</w:t>
+              <w:t>28</w:t>
             </w:r>
           </w:p>
           <w:p>
@@ -9651,7 +9771,6 @@
         <w:pStyle w:val="Normal"/>
         <w:rPr>
           <w:rFonts w:ascii="Source Sans Pro Bold" w:hAnsi="Source Sans Pro Bold" w:cs="Arial" w:asciiTheme="majorHAnsi" w:hAnsiTheme="majorHAnsi"/>
-          <w:b/>
           <w:b/>
           <w:sz w:val="22"/>
         </w:rPr>
@@ -9680,9 +9799,9 @@
         <w:tblLook w:val="04a0" w:noHBand="0" w:noVBand="1" w:firstColumn="1" w:lastRow="0" w:lastColumn="0" w:firstRow="1"/>
       </w:tblPr>
       <w:tblGrid>
-        <w:gridCol w:w="2554"/>
+        <w:gridCol w:w="2553"/>
         <w:gridCol w:w="1186"/>
-        <w:gridCol w:w="2932"/>
+        <w:gridCol w:w="2933"/>
         <w:gridCol w:w="1131"/>
         <w:gridCol w:w="1551"/>
       </w:tblGrid>
@@ -9692,7 +9811,7 @@
         </w:trPr>
         <w:tc>
           <w:tcPr>
-            <w:tcW w:w="2554" w:type="dxa"/>
+            <w:tcW w:w="2553" w:type="dxa"/>
             <w:tcBorders>
               <w:top w:val="single" w:sz="4" w:space="0" w:color="808080"/>
               <w:left w:val="single" w:sz="4" w:space="0" w:color="808080"/>
@@ -9710,7 +9829,6 @@
               <w:jc w:val="left"/>
               <w:rPr>
                 <w:rFonts w:ascii="Source Sans Pro" w:hAnsi="Source Sans Pro" w:asciiTheme="minorHAnsi" w:hAnsiTheme="minorHAnsi"/>
-                <w:b/>
                 <w:b/>
                 <w:sz w:val="20"/>
                 <w:lang w:val="en-US"/>
@@ -9750,7 +9868,6 @@
               <w:rPr>
                 <w:rFonts w:ascii="Source Sans Pro" w:hAnsi="Source Sans Pro" w:asciiTheme="minorHAnsi" w:hAnsiTheme="minorHAnsi"/>
                 <w:b/>
-                <w:b/>
                 <w:sz w:val="20"/>
               </w:rPr>
             </w:pPr>
@@ -9769,7 +9886,7 @@
         </w:tc>
         <w:tc>
           <w:tcPr>
-            <w:tcW w:w="2932" w:type="dxa"/>
+            <w:tcW w:w="2933" w:type="dxa"/>
             <w:tcBorders>
               <w:top w:val="single" w:sz="4" w:space="0" w:color="808080"/>
               <w:left w:val="single" w:sz="4" w:space="0" w:color="D9D9D9"/>
@@ -9787,7 +9904,6 @@
               <w:jc w:val="left"/>
               <w:rPr>
                 <w:rFonts w:ascii="Source Sans Pro" w:hAnsi="Source Sans Pro" w:asciiTheme="minorHAnsi" w:hAnsiTheme="minorHAnsi"/>
-                <w:b/>
                 <w:b/>
                 <w:sz w:val="20"/>
                 <w:lang w:val="en-US"/>
@@ -9827,7 +9943,6 @@
               <w:rPr>
                 <w:rFonts w:ascii="Source Sans Pro" w:hAnsi="Source Sans Pro" w:asciiTheme="minorHAnsi" w:hAnsiTheme="minorHAnsi"/>
                 <w:b/>
-                <w:b/>
                 <w:sz w:val="20"/>
               </w:rPr>
             </w:pPr>
@@ -9865,7 +9980,6 @@
               <w:rPr>
                 <w:rFonts w:ascii="Source Sans Pro" w:hAnsi="Source Sans Pro" w:asciiTheme="minorHAnsi" w:hAnsiTheme="minorHAnsi"/>
                 <w:b/>
-                <w:b/>
                 <w:sz w:val="20"/>
                 <w:lang w:val="en-US"/>
               </w:rPr>
@@ -9890,7 +10004,7 @@
         </w:trPr>
         <w:tc>
           <w:tcPr>
-            <w:tcW w:w="2554" w:type="dxa"/>
+            <w:tcW w:w="2553" w:type="dxa"/>
             <w:tcBorders>
               <w:top w:val="single" w:sz="4" w:space="0" w:color="D9D9D9"/>
               <w:left w:val="single" w:sz="4" w:space="0" w:color="808080"/>
@@ -9962,7 +10076,7 @@
         </w:tc>
         <w:tc>
           <w:tcPr>
-            <w:tcW w:w="2932" w:type="dxa"/>
+            <w:tcW w:w="2933" w:type="dxa"/>
             <w:tcBorders>
               <w:top w:val="single" w:sz="4" w:space="0" w:color="D9D9D9"/>
               <w:left w:val="single" w:sz="4" w:space="0" w:color="D9D9D9"/>
@@ -10074,7 +10188,7 @@
         </w:trPr>
         <w:tc>
           <w:tcPr>
-            <w:tcW w:w="2554" w:type="dxa"/>
+            <w:tcW w:w="2553" w:type="dxa"/>
             <w:tcBorders>
               <w:top w:val="single" w:sz="4" w:space="0" w:color="D9D9D9"/>
               <w:left w:val="single" w:sz="4" w:space="0" w:color="808080"/>
@@ -10146,7 +10260,7 @@
         </w:tc>
         <w:tc>
           <w:tcPr>
-            <w:tcW w:w="2932" w:type="dxa"/>
+            <w:tcW w:w="2933" w:type="dxa"/>
             <w:tcBorders>
               <w:top w:val="single" w:sz="4" w:space="0" w:color="D9D9D9"/>
               <w:left w:val="single" w:sz="4" w:space="0" w:color="D9D9D9"/>
@@ -10259,7 +10373,7 @@
         </w:trPr>
         <w:tc>
           <w:tcPr>
-            <w:tcW w:w="2554" w:type="dxa"/>
+            <w:tcW w:w="2553" w:type="dxa"/>
             <w:tcBorders>
               <w:top w:val="single" w:sz="4" w:space="0" w:color="D9D9D9"/>
               <w:left w:val="single" w:sz="4" w:space="0" w:color="808080"/>
@@ -10331,7 +10445,7 @@
         </w:tc>
         <w:tc>
           <w:tcPr>
-            <w:tcW w:w="2932" w:type="dxa"/>
+            <w:tcW w:w="2933" w:type="dxa"/>
             <w:tcBorders>
               <w:top w:val="single" w:sz="4" w:space="0" w:color="D9D9D9"/>
               <w:left w:val="single" w:sz="4" w:space="0" w:color="D9D9D9"/>
@@ -10444,7 +10558,7 @@
         </w:trPr>
         <w:tc>
           <w:tcPr>
-            <w:tcW w:w="2554" w:type="dxa"/>
+            <w:tcW w:w="2553" w:type="dxa"/>
             <w:tcBorders>
               <w:top w:val="single" w:sz="4" w:space="0" w:color="D9D9D9"/>
               <w:left w:val="single" w:sz="4" w:space="0" w:color="808080"/>
@@ -10533,7 +10647,7 @@
         </w:tc>
         <w:tc>
           <w:tcPr>
-            <w:tcW w:w="2932" w:type="dxa"/>
+            <w:tcW w:w="2933" w:type="dxa"/>
             <w:tcBorders>
               <w:top w:val="single" w:sz="4" w:space="0" w:color="D9D9D9"/>
               <w:left w:val="single" w:sz="4" w:space="0" w:color="D9D9D9"/>
@@ -10646,7 +10760,7 @@
         </w:trPr>
         <w:tc>
           <w:tcPr>
-            <w:tcW w:w="2554" w:type="dxa"/>
+            <w:tcW w:w="2553" w:type="dxa"/>
             <w:tcBorders>
               <w:top w:val="single" w:sz="4" w:space="0" w:color="D9D9D9"/>
               <w:left w:val="single" w:sz="4" w:space="0" w:color="808080"/>
@@ -10710,7 +10824,7 @@
         </w:tc>
         <w:tc>
           <w:tcPr>
-            <w:tcW w:w="2932" w:type="dxa"/>
+            <w:tcW w:w="2933" w:type="dxa"/>
             <w:tcBorders>
               <w:top w:val="single" w:sz="4" w:space="0" w:color="D9D9D9"/>
               <w:left w:val="single" w:sz="4" w:space="0" w:color="D9D9D9"/>
@@ -10823,7 +10937,7 @@
         </w:trPr>
         <w:tc>
           <w:tcPr>
-            <w:tcW w:w="2554" w:type="dxa"/>
+            <w:tcW w:w="2553" w:type="dxa"/>
             <w:tcBorders>
               <w:top w:val="single" w:sz="4" w:space="0" w:color="D9D9D9"/>
               <w:left w:val="single" w:sz="4" w:space="0" w:color="808080"/>
@@ -10910,7 +11024,7 @@
         </w:tc>
         <w:tc>
           <w:tcPr>
-            <w:tcW w:w="2932" w:type="dxa"/>
+            <w:tcW w:w="2933" w:type="dxa"/>
             <w:tcBorders>
               <w:top w:val="single" w:sz="4" w:space="0" w:color="D9D9D9"/>
               <w:left w:val="single" w:sz="4" w:space="0" w:color="D9D9D9"/>
@@ -11031,7 +11145,7 @@
         </w:trPr>
         <w:tc>
           <w:tcPr>
-            <w:tcW w:w="2554" w:type="dxa"/>
+            <w:tcW w:w="2553" w:type="dxa"/>
             <w:tcBorders>
               <w:top w:val="single" w:sz="4" w:space="0" w:color="D9D9D9"/>
               <w:left w:val="single" w:sz="4" w:space="0" w:color="808080"/>
@@ -11110,7 +11224,7 @@
         </w:tc>
         <w:tc>
           <w:tcPr>
-            <w:tcW w:w="2932" w:type="dxa"/>
+            <w:tcW w:w="2933" w:type="dxa"/>
             <w:tcBorders>
               <w:top w:val="single" w:sz="4" w:space="0" w:color="D9D9D9"/>
               <w:left w:val="single" w:sz="4" w:space="0" w:color="D9D9D9"/>
@@ -11231,7 +11345,7 @@
         </w:trPr>
         <w:tc>
           <w:tcPr>
-            <w:tcW w:w="2554" w:type="dxa"/>
+            <w:tcW w:w="2553" w:type="dxa"/>
             <w:tcBorders>
               <w:top w:val="single" w:sz="4" w:space="0" w:color="D9D9D9"/>
               <w:left w:val="single" w:sz="4" w:space="0" w:color="808080"/>
@@ -11295,7 +11409,7 @@
         </w:tc>
         <w:tc>
           <w:tcPr>
-            <w:tcW w:w="2932" w:type="dxa"/>
+            <w:tcW w:w="2933" w:type="dxa"/>
             <w:tcBorders>
               <w:top w:val="single" w:sz="4" w:space="0" w:color="D9D9D9"/>
               <w:left w:val="single" w:sz="4" w:space="0" w:color="D9D9D9"/>
@@ -11400,7 +11514,6 @@
         <w:pStyle w:val="Normal"/>
         <w:rPr>
           <w:rFonts w:ascii="Source Sans Pro Bold" w:hAnsi="Source Sans Pro Bold" w:cs="Arial" w:asciiTheme="majorHAnsi" w:hAnsiTheme="majorHAnsi"/>
-          <w:b/>
           <w:b/>
           <w:sz w:val="22"/>
         </w:rPr>
@@ -11457,11 +11570,9 @@
               <w:rPr>
                 <w:rFonts w:ascii="Source Sans Pro Bold" w:hAnsi="Source Sans Pro Bold" w:asciiTheme="majorHAnsi" w:hAnsiTheme="majorHAnsi"/>
                 <w:b/>
-                <w:b/>
                 <w:sz w:val="22"/>
               </w:rPr>
             </w:pPr>
-            <w:bookmarkStart w:id="4" w:name="_Hlk88831726"/>
             <w:r>
               <w:rPr>
                 <w:rFonts w:eastAsia="Source Sans Pro" w:cs="Arial" w:ascii="Source Sans Pro Bold" w:hAnsi="Source Sans Pro Bold" w:asciiTheme="majorHAnsi" w:hAnsiTheme="majorHAnsi"/>
@@ -11552,8 +11663,8 @@
               <w:spacing w:lineRule="auto" w:line="259" w:before="0" w:after="120"/>
               <w:jc w:val="left"/>
               <w:rPr>
-                <w:rStyle w:val="Formatvorlage9"/>
-                <w:rFonts w:ascii="Source Sans Pro" w:hAnsi="Source Sans Pro" w:asciiTheme="minorHAnsi" w:hAnsiTheme="minorHAnsi"/>
+                <w:highlight w:val="none"/>
+                <w:shd w:fill="auto" w:val="clear"/>
               </w:rPr>
             </w:pPr>
             <w:sdt>
@@ -11568,9 +11679,23 @@
                     <w:kern w:val="0"/>
                     <w:sz w:val="20"/>
                     <w:szCs w:val="20"/>
+                    <w:shd w:fill="auto" w:val="clear"/>
                     <w:lang w:val="de-DE" w:eastAsia="de-DE" w:bidi="ar-SA"/>
                   </w:rPr>
-                  <w:t>Dr. Fujita coordinates a FAPESP thematic project in network statistics, including dozens of graduate students and postdocs to whom we will provide training and internship. Thus, this proposal complements the FAPESP thematic project. The Stadler Lab in Leipzig has worked on several aspects of graph theory. While Fujita’s team is specialized in statistics and will focus on spectral analysis, the Stadler group will tackle the problem from a cycle-base angle, thus both teams are complementing each other’s work. Furthermore, two neuroscience teams, one in each country will be involved in the project, providing the groups with datasets for development and testing of developed algorithms.</w:t>
+                </w:r>
+                <w:r>
+                  <w:rPr>
+                    <w:rFonts w:eastAsia="Source Sans Pro" w:cs="MS Gothic" w:ascii="Arial" w:hAnsi="Arial"/>
+                    <w:color w:val="000000"/>
+                    <w:kern w:val="0"/>
+                    <w:sz w:val="20"/>
+                    <w:szCs w:val="20"/>
+                    <w:shd w:fill="auto" w:val="clear"/>
+                    <w:lang w:val="de-DE" w:eastAsia="de-DE" w:bidi="ar-SA"/>
+                  </w:rPr>
+                  <w:t xml:space="preserve">Dr. Fujita coordinates a FAPESP thematic project in network statistics, including dozens of graduate students and postdocs to whom we will provide training and internship. Thus, this proposal complements the FAPESP thematic project. The Stadler Lab in Leipzig has worked on several aspects of graph theory. While Fujita’s team is specialized in statistics and will focus on spectral analysis, the Stadler group will tackle the problem from a cycle-base angle, thus both teams are complementing each other’s work. Furthermore, two neuroscience teams, one in each country will be involved in the project, providing the groups with datasets for development and testing of developed algorithms. </w:t>
+                  <w:br/>
+                  <w:t>Our proposal ranges from theoretical/methodology development to application in neuroscience. Thus, this proposal comprises two groups of researchers, one of mathematics/computer science and one of neuroscience. Each group is composed of two labs. Mathematics/computer science: Dr. Stadler’s and Dr. Fujita’s labs. Neuroscience: Dr. El Hady’s and Dr. Takahashi’s labs. We based the participants selection criteria on the fitness for our problems treated in this proposal. Thus, participants should have background in at least one of the following areas: mathematics, theoretical computer science, statistics, neuroscience.</w:t>
                 </w:r>
               </w:sdtContent>
             </w:sdt>
@@ -11583,20 +11708,18 @@
               <w:spacing w:lineRule="auto" w:line="259" w:before="0" w:after="120"/>
               <w:jc w:val="left"/>
               <w:rPr>
-                <w:rStyle w:val="Formatvorlage9"/>
-                <w:rFonts w:ascii="Source Sans Pro" w:hAnsi="Source Sans Pro" w:asciiTheme="minorHAnsi" w:hAnsiTheme="minorHAnsi"/>
-              </w:rPr>
-            </w:pPr>
-            <w:r>
-              <w:rPr>
-                <w:rFonts w:eastAsia="Source Sans Pro" w:cs="MS Gothic" w:ascii="Arial" w:hAnsi="Arial"/>
+                <w:rFonts w:ascii="Arial" w:hAnsi="Arial" w:eastAsia="Source Sans Pro" w:cs="MS Gothic"/>
                 <w:color w:val="000000"/>
                 <w:kern w:val="0"/>
                 <w:sz w:val="20"/>
                 <w:szCs w:val="20"/>
                 <w:lang w:val="de-DE" w:eastAsia="de-DE" w:bidi="ar-SA"/>
               </w:rPr>
-              <w:t>Our proposal ranges from theoretical/methodology development to application in neuroscience. Thus, this proposal comprises two groups of researchers, one of mathematics/computer science and one of neuroscience. Each group is composed of two labs. Mathematics/computer science: Dr. Stadler’s and Dr. Fujita’s labs. Neuroscience: Dr. El Hady’s and Dr. Takahashi’s labs. We based the participants selection criteria on the fitness for our problems treated in this proposal. Thus, participants should have background in at least one of the following areas: mathematics, theoretical computer science, statistics, neuroscience.</w:t>
+            </w:pPr>
+            <w:r>
+              <w:rPr>
+                <w:shd w:fill="auto" w:val="clear"/>
+              </w:rPr>
             </w:r>
           </w:p>
         </w:tc>
@@ -11626,7 +11749,6 @@
               <w:rPr>
                 <w:rFonts w:ascii="Source Sans Pro" w:hAnsi="Source Sans Pro" w:asciiTheme="minorHAnsi" w:hAnsiTheme="minorHAnsi"/>
                 <w:b/>
-                <w:b/>
                 <w:sz w:val="20"/>
                 <w:lang w:val="en-US"/>
               </w:rPr>
@@ -11693,17 +11815,24 @@
               <w:jc w:val="left"/>
               <w:rPr>
                 <w:b/>
-                <w:b/>
-                <w:sz w:val="20"/>
-              </w:rPr>
-            </w:pPr>
+                <w:sz w:val="20"/>
+              </w:rPr>
+            </w:pPr>
+            <w:bookmarkStart w:id="2" w:name="_Hlk503283537"/>
+            <w:bookmarkEnd w:id="2"/>
             <w:sdt>
-              <w:sdtPr>
-                <w:id w:val="996380271"/>
-              </w:sdtPr>
+              <w:sdtPr/>
               <w:sdtContent>
-                <w:bookmarkStart w:id="5" w:name="_Hlk503283537"/>
-                <w:bookmarkEnd w:id="5"/>
+                <w:r>
+                  <w:rPr>
+                    <w:rFonts w:eastAsia="Source Sans Pro" w:cs="MS Gothic" w:ascii="Arial" w:hAnsi="Arial"/>
+                    <w:color w:val="000000"/>
+                    <w:kern w:val="0"/>
+                    <w:sz w:val="20"/>
+                    <w:szCs w:val="20"/>
+                    <w:lang w:val="de-DE" w:eastAsia="de-DE" w:bidi="ar-SA"/>
+                  </w:rPr>
+                </w:r>
                 <w:r>
                   <w:rPr>
                     <w:rFonts w:eastAsia="Source Sans Pro" w:cs="MS Gothic" w:ascii="Arial" w:hAnsi="Arial"/>
@@ -11714,9 +11843,91 @@
                     <w:lang w:val="de-DE" w:eastAsia="de-DE" w:bidi="ar-SA"/>
                   </w:rPr>
                   <w:t>Peter F. Stadler (German coordinator) and André Fujita (Brazilian coordinator) will supervise the development of methods/algorithms and analysis of empirical data.</w:t>
+                  <w:br/>
+                </w:r>
+                <w:bookmarkStart w:id="3" w:name="_Hlk88831726"/>
+                <w:r>
+                  <w:rPr>
+                    <w:rFonts w:eastAsia="Source Sans Pro" w:cs="MS Gothic" w:ascii="Arial" w:hAnsi="Arial"/>
+                    <w:color w:val="000000"/>
+                    <w:kern w:val="0"/>
+                    <w:sz w:val="20"/>
+                    <w:szCs w:val="20"/>
+                    <w:lang w:val="de-DE" w:eastAsia="de-DE" w:bidi="ar-SA"/>
+                  </w:rPr>
+                  <w:t xml:space="preserve">Daniel Y. Takahashi (Brazilian collaborator) and Ahmed El Hady (German collaborator) will provide the biological data to be analyzed and help with the interpretation of results. </w:t>
+                </w:r>
+                <w:bookmarkEnd w:id="3"/>
+                <w:r>
+                  <w:rPr>
+                    <w:rFonts w:eastAsia="Source Sans Pro" w:cs="MS Gothic" w:ascii="Arial" w:hAnsi="Arial"/>
+                    <w:color w:val="000000"/>
+                    <w:kern w:val="0"/>
+                    <w:sz w:val="20"/>
+                    <w:szCs w:val="20"/>
+                    <w:lang w:val="de-DE" w:eastAsia="de-DE" w:bidi="ar-SA"/>
+                  </w:rPr>
+                  <w:br/>
+                </w:r>
+                <w:r>
+                  <w:rPr>
+                    <w:rFonts w:eastAsia="Source Sans Pro" w:cs="MS Gothic" w:ascii="Arial" w:hAnsi="Arial"/>
+                    <w:color w:val="000000"/>
+                    <w:kern w:val="0"/>
+                    <w:sz w:val="20"/>
+                    <w:szCs w:val="20"/>
+                    <w:lang w:val="de-DE" w:eastAsia="de-DE" w:bidi="ar-SA"/>
+                  </w:rPr>
+                  <w:t>Dr. Jörg Fallmann will supervise students on the German side and contribute to planning, manuscript writing and follow-up application while extending his own research network.</w:t>
+                  <w:br/>
+                  <w:t>Nora Beier and Bruno Schmidt will work on the project in direct collaboration with our partners from Brazil, are responsible for internal progress reports and will help with manuscript and follow-up application preparation. Daniela Bizinelli, Jaqueline Yu Ting Wang, Leonardo Sanches, Caio Matheus Prates Batalha Faria and  Diego Trindade de Souza will collaborate with the German side on data integration, analysis, algorithm development and implementation and also work on manuscript and follow-up appliaction drafts.</w:t>
+                </w:r>
+                <w:r>
+                  <w:rPr>
+                    <w:rFonts w:eastAsia="Source Sans Pro" w:cs="MS Gothic" w:ascii="Arial" w:hAnsi="Arial"/>
+                    <w:color w:val="000000"/>
+                    <w:kern w:val="0"/>
+                    <w:sz w:val="20"/>
+                    <w:szCs w:val="20"/>
+                    <w:lang w:val="de-DE" w:eastAsia="de-DE" w:bidi="ar-SA"/>
+                  </w:rPr>
+                  <w:commentReference w:id="3"/>
+                </w:r>
+                <w:r>
+                  <w:rPr>
+                    <w:rFonts w:eastAsia="Source Sans Pro" w:cs="MS Gothic" w:ascii="Arial" w:hAnsi="Arial"/>
+                    <w:color w:val="000000"/>
+                    <w:kern w:val="0"/>
+                    <w:sz w:val="20"/>
+                    <w:szCs w:val="20"/>
+                    <w:lang w:val="de-DE" w:eastAsia="de-DE" w:bidi="ar-SA"/>
+                  </w:rPr>
+                  <w:t xml:space="preserve"> </w:t>
                 </w:r>
               </w:sdtContent>
             </w:sdt>
+            <w:r>
+              <w:rPr>
+                <w:rFonts w:eastAsia="Source Sans Pro" w:cs="MS Gothic" w:ascii="Arial" w:hAnsi="Arial"/>
+                <w:color w:val="000000"/>
+                <w:kern w:val="0"/>
+                <w:sz w:val="20"/>
+                <w:szCs w:val="20"/>
+                <w:lang w:val="de-DE" w:eastAsia="de-DE" w:bidi="ar-SA"/>
+              </w:rPr>
+              <w:t xml:space="preserve"> </w:t>
+              <w:br/>
+            </w:r>
+            <w:r>
+              <w:rPr>
+                <w:rFonts w:eastAsia="Source Sans Pro" w:cs="MS Gothic" w:ascii="Arial" w:hAnsi="Arial"/>
+                <w:color w:val="000000"/>
+                <w:kern w:val="0"/>
+                <w:sz w:val="20"/>
+                <w:szCs w:val="20"/>
+                <w:lang w:val="de-DE" w:eastAsia="de-DE" w:bidi="ar-SA"/>
+              </w:rPr>
+            </w:r>
           </w:p>
           <w:p>
             <w:pPr>
@@ -11727,23 +11938,12 @@
               <w:jc w:val="left"/>
               <w:rPr>
                 <w:b/>
-                <w:b/>
-                <w:sz w:val="20"/>
-              </w:rPr>
-            </w:pPr>
-            <w:bookmarkStart w:id="6" w:name="_Hlk88831726"/>
-            <w:r>
-              <w:rPr>
-                <w:rFonts w:eastAsia="Source Sans Pro" w:cs="MS Gothic" w:ascii="Arial" w:hAnsi="Arial"/>
-                <w:color w:val="000000"/>
-                <w:kern w:val="0"/>
-                <w:sz w:val="20"/>
-                <w:szCs w:val="20"/>
-                <w:lang w:val="de-DE" w:eastAsia="de-DE" w:bidi="ar-SA"/>
-              </w:rPr>
-              <w:t xml:space="preserve">Daniel Y. Takahashi (Brazilian collaborator) and Ahmed El Hady (German collaborator) will provide the biological data to be analyzed and help with the interpretation of results. </w:t>
-            </w:r>
-            <w:bookmarkEnd w:id="6"/>
+                <w:sz w:val="20"/>
+              </w:rPr>
+            </w:pPr>
+            <w:r>
+              <w:rPr/>
+            </w:r>
           </w:p>
         </w:tc>
       </w:tr>
@@ -11771,7 +11971,7 @@
       </w:footnotePr>
       <w:type w:val="nextPage"/>
       <w:pgSz w:w="11906" w:h="16838"/>
-      <w:pgMar w:left="1418" w:right="1134" w:header="709" w:top="1843" w:footer="177" w:bottom="1134" w:gutter="0"/>
+      <w:pgMar w:left="1418" w:right="1134" w:gutter="0" w:header="709" w:top="1843" w:footer="177" w:bottom="1134"/>
       <w:pgNumType w:fmt="decimal"/>
       <w:formProt w:val="false"/>
       <w:titlePg/>
@@ -11782,8 +11982,189 @@
 </w:document>
 </file>
 
+<file path=word/comments.xml><?xml version="1.0" encoding="utf-8"?>
+<w:comments xmlns:o="urn:schemas-microsoft-com:office:office" xmlns:r="http://schemas.openxmlformats.org/officeDocument/2006/relationships" xmlns:v="urn:schemas-microsoft-com:vml" xmlns:w="http://schemas.openxmlformats.org/wordprocessingml/2006/main" xmlns:w10="urn:schemas-microsoft-com:office:word" xmlns:wp="http://schemas.openxmlformats.org/drawingml/2006/wordprocessingDrawing" xmlns:wps="http://schemas.microsoft.com/office/word/2010/wordprocessingShape" xmlns:wpg="http://schemas.microsoft.com/office/word/2010/wordprocessingGroup" xmlns:mc="http://schemas.openxmlformats.org/markup-compatibility/2006" xmlns:wp14="http://schemas.microsoft.com/office/word/2010/wordprocessingDrawing" xmlns:w14="http://schemas.microsoft.com/office/word/2010/wordml" xmlns:w15="http://schemas.microsoft.com/office/word/2012/wordml" mc:Ignorable="w14 wp14 w15">
+  <w:comment w:id="0" w:author="Joerg Fallmann" w:date="2023-07-11T10:37:54Z" w:initials="JF">
+    <w:p>
+      <w:pPr>
+        <w:kinsoku w:val="true"/>
+        <w:overflowPunct w:val="false"/>
+        <w:autoSpaceDE w:val="true"/>
+        <w:bidi w:val="0"/>
+        <w:spacing w:before="0" w:after="0" w:lineRule="auto" w:line="240"/>
+        <w:ind w:hanging="0"/>
+        <w:jc w:val="left"/>
+        <w:rPr/>
+      </w:pPr>
+      <w:r>
+        <w:rPr>
+          <w:rFonts w:eastAsia="Source Sans Pro" w:cstheme="minorBidi" w:eastAsiaTheme="minorHAnsi" w:cs="" w:ascii="Source Sans Pro" w:hAnsi="Source Sans Pro"/>
+          <w:b w:val="false"/>
+          <w:bCs w:val="false"/>
+          <w:i w:val="false"/>
+          <w:iCs w:val="false"/>
+          <w:caps w:val="false"/>
+          <w:smallCaps w:val="false"/>
+          <w:strike w:val="false"/>
+          <w:dstrike w:val="false"/>
+          <w:outline w:val="false"/>
+          <w:shadow w:val="false"/>
+          <w:emboss w:val="false"/>
+          <w:imprint w:val="false"/>
+          <w:color w:val="auto"/>
+          <w:spacing w:val="0"/>
+          <w:w w:val="100"/>
+          <w:kern w:val="0"/>
+          <w:position w:val="0"/>
+          <w:sz w:val="20"/>
+          <w:szCs w:val="22"/>
+          <w:u w:val="none"/>
+          <w:shd w:fill="auto" w:val="clear"/>
+          <w:vertAlign w:val="baseline"/>
+          <w:em w:val="none"/>
+          <w:lang w:bidi="ar-SA" w:eastAsia="en-US" w:val="de-DE"/>
+        </w:rPr>
+        <w:t>Passt des so?</w:t>
+      </w:r>
+    </w:p>
+  </w:comment>
+  <w:comment w:id="1" w:author="Joerg Fallmann" w:date="2023-07-11T10:56:17Z" w:initials="JF">
+    <w:p>
+      <w:pPr>
+        <w:kinsoku w:val="true"/>
+        <w:overflowPunct w:val="false"/>
+        <w:autoSpaceDE w:val="true"/>
+        <w:bidi w:val="0"/>
+        <w:spacing w:before="0" w:after="0" w:lineRule="auto" w:line="240"/>
+        <w:ind w:hanging="0"/>
+        <w:jc w:val="left"/>
+        <w:rPr/>
+      </w:pPr>
+      <w:r>
+        <w:rPr>
+          <w:rFonts w:eastAsia="Source Sans Pro" w:cstheme="minorBidi" w:eastAsiaTheme="minorHAnsi" w:cs="" w:ascii="Source Sans Pro" w:hAnsi="Source Sans Pro"/>
+          <w:b w:val="false"/>
+          <w:bCs w:val="false"/>
+          <w:i w:val="false"/>
+          <w:iCs w:val="false"/>
+          <w:caps w:val="false"/>
+          <w:smallCaps w:val="false"/>
+          <w:strike w:val="false"/>
+          <w:dstrike w:val="false"/>
+          <w:outline w:val="false"/>
+          <w:shadow w:val="false"/>
+          <w:emboss w:val="false"/>
+          <w:imprint w:val="false"/>
+          <w:color w:val="auto"/>
+          <w:spacing w:val="0"/>
+          <w:w w:val="100"/>
+          <w:kern w:val="0"/>
+          <w:position w:val="0"/>
+          <w:sz w:val="20"/>
+          <w:szCs w:val="22"/>
+          <w:u w:val="none"/>
+          <w:shd w:fill="auto" w:val="clear"/>
+          <w:vertAlign w:val="baseline"/>
+          <w:em w:val="none"/>
+          <w:lang w:bidi="ar-SA" w:eastAsia="en-US" w:val="de-DE"/>
+        </w:rPr>
+        <w:t>Bitte checken</w:t>
+      </w:r>
+    </w:p>
+  </w:comment>
+  <w:comment w:id="2" w:author="Joerg Fallmann" w:date="2023-07-11T10:47:25Z" w:initials="JF">
+    <w:p>
+      <w:pPr>
+        <w:kinsoku w:val="true"/>
+        <w:overflowPunct w:val="false"/>
+        <w:autoSpaceDE w:val="true"/>
+        <w:bidi w:val="0"/>
+        <w:spacing w:before="0" w:after="0" w:lineRule="auto" w:line="240"/>
+        <w:ind w:hanging="0"/>
+        <w:jc w:val="left"/>
+        <w:rPr/>
+      </w:pPr>
+      <w:r>
+        <w:rPr>
+          <w:rFonts w:eastAsia="Source Sans Pro" w:cstheme="minorBidi" w:eastAsiaTheme="minorHAnsi" w:cs="" w:ascii="Source Sans Pro" w:hAnsi="Source Sans Pro"/>
+          <w:b w:val="false"/>
+          <w:bCs w:val="false"/>
+          <w:i w:val="false"/>
+          <w:iCs w:val="false"/>
+          <w:caps w:val="false"/>
+          <w:smallCaps w:val="false"/>
+          <w:strike w:val="false"/>
+          <w:dstrike w:val="false"/>
+          <w:outline w:val="false"/>
+          <w:shadow w:val="false"/>
+          <w:emboss w:val="false"/>
+          <w:imprint w:val="false"/>
+          <w:color w:val="auto"/>
+          <w:spacing w:val="0"/>
+          <w:w w:val="100"/>
+          <w:kern w:val="0"/>
+          <w:position w:val="0"/>
+          <w:sz w:val="20"/>
+          <w:szCs w:val="22"/>
+          <w:u w:val="none"/>
+          <w:shd w:fill="auto" w:val="clear"/>
+          <w:vertAlign w:val="baseline"/>
+          <w:em w:val="none"/>
+          <w:lang w:bidi="ar-SA" w:eastAsia="en-US" w:val="de-DE"/>
+        </w:rPr>
+        <w:t>Nora bitte checken ob das jetzt so passt, die Duration war noch alt fuer unsere Seite</w:t>
+      </w:r>
+    </w:p>
+  </w:comment>
+  <w:comment w:id="3" w:author="Joerg Fallmann" w:date="2023-07-11T10:46:25Z" w:initials="JF">
+    <w:p>
+      <w:pPr>
+        <w:kinsoku w:val="true"/>
+        <w:overflowPunct w:val="false"/>
+        <w:autoSpaceDE w:val="true"/>
+        <w:bidi w:val="0"/>
+        <w:spacing w:before="0" w:after="0" w:lineRule="auto" w:line="240"/>
+        <w:ind w:hanging="0"/>
+        <w:jc w:val="left"/>
+        <w:rPr/>
+      </w:pPr>
+      <w:r>
+        <w:rPr>
+          <w:rFonts w:eastAsia="Source Sans Pro" w:cstheme="minorBidi" w:eastAsiaTheme="minorHAnsi" w:cs="" w:ascii="Source Sans Pro" w:hAnsi="Source Sans Pro"/>
+          <w:b w:val="false"/>
+          <w:bCs w:val="false"/>
+          <w:i w:val="false"/>
+          <w:iCs w:val="false"/>
+          <w:caps w:val="false"/>
+          <w:smallCaps w:val="false"/>
+          <w:strike w:val="false"/>
+          <w:dstrike w:val="false"/>
+          <w:outline w:val="false"/>
+          <w:shadow w:val="false"/>
+          <w:emboss w:val="false"/>
+          <w:imprint w:val="false"/>
+          <w:color w:val="auto"/>
+          <w:spacing w:val="0"/>
+          <w:w w:val="100"/>
+          <w:kern w:val="0"/>
+          <w:position w:val="0"/>
+          <w:sz w:val="20"/>
+          <w:szCs w:val="22"/>
+          <w:u w:val="none"/>
+          <w:shd w:fill="auto" w:val="clear"/>
+          <w:vertAlign w:val="baseline"/>
+          <w:em w:val="none"/>
+          <w:lang w:bidi="ar-SA" w:eastAsia="en-US" w:val="de-DE"/>
+        </w:rPr>
+        <w:t>Passt?</w:t>
+      </w:r>
+    </w:p>
+  </w:comment>
+</w:comments>
+</file>
+
 <file path=word/footer1.xml><?xml version="1.0" encoding="utf-8"?>
-<w:ftr xmlns:o="urn:schemas-microsoft-com:office:office" xmlns:r="http://schemas.openxmlformats.org/officeDocument/2006/relationships" xmlns:v="urn:schemas-microsoft-com:vml" xmlns:w="http://schemas.openxmlformats.org/wordprocessingml/2006/main" xmlns:w10="urn:schemas-microsoft-com:office:word" xmlns:wp="http://schemas.openxmlformats.org/drawingml/2006/wordprocessingDrawing" xmlns:wps="http://schemas.microsoft.com/office/word/2010/wordprocessingShape" xmlns:wpg="http://schemas.microsoft.com/office/word/2010/wordprocessingGroup" xmlns:mc="http://schemas.openxmlformats.org/markup-compatibility/2006" xmlns:wp14="http://schemas.microsoft.com/office/word/2010/wordprocessingDrawing" xmlns:w14="http://schemas.microsoft.com/office/word/2010/wordml" mc:Ignorable="w14 wp14">
+<w:ftr xmlns:o="urn:schemas-microsoft-com:office:office" xmlns:r="http://schemas.openxmlformats.org/officeDocument/2006/relationships" xmlns:v="urn:schemas-microsoft-com:vml" xmlns:w="http://schemas.openxmlformats.org/wordprocessingml/2006/main" xmlns:w10="urn:schemas-microsoft-com:office:word" xmlns:wp="http://schemas.openxmlformats.org/drawingml/2006/wordprocessingDrawing" xmlns:wps="http://schemas.microsoft.com/office/word/2010/wordprocessingShape" xmlns:wpg="http://schemas.microsoft.com/office/word/2010/wordprocessingGroup" xmlns:mc="http://schemas.openxmlformats.org/markup-compatibility/2006" xmlns:wp14="http://schemas.microsoft.com/office/word/2010/wordprocessingDrawing" xmlns:w14="http://schemas.microsoft.com/office/word/2010/wordml" xmlns:w15="http://schemas.microsoft.com/office/word/2012/wordml" mc:Ignorable="w14 wp14 w15">
   <w:tbl>
     <w:tblPr>
       <w:tblStyle w:val="Tabellenraster"/>
@@ -11857,7 +12238,7 @@
               <w:docPartGallery w:val="Page Numbers (Top of Page)"/>
               <w:docPartUnique w:val="true"/>
             </w:docPartObj>
-            <w:id w:val="985301121"/>
+            <w:id w:val="1250207543"/>
           </w:sdtPr>
           <w:sdtContent>
             <w:p>
@@ -11906,7 +12287,7 @@
                   <w:rFonts w:eastAsia="Source Sans Pro" w:cs="Arial" w:ascii="Arial" w:hAnsi="Arial"/>
                   <w:lang w:val="de-DE" w:eastAsia="en-US" w:bidi="ar-SA"/>
                 </w:rPr>
-                <w:instrText> PAGE </w:instrText>
+                <w:instrText xml:space="preserve"> PAGE </w:instrText>
               </w:r>
               <w:r>
                 <w:rPr>
@@ -11966,7 +12347,7 @@
                   <w:rFonts w:eastAsia="Source Sans Pro" w:cs="Arial" w:ascii="Arial" w:hAnsi="Arial"/>
                   <w:lang w:val="de-DE" w:eastAsia="en-US" w:bidi="ar-SA"/>
                 </w:rPr>
-                <w:instrText> NUMPAGES </w:instrText>
+                <w:instrText xml:space="preserve"> NUMPAGES </w:instrText>
               </w:r>
               <w:r>
                 <w:rPr>
@@ -12017,7 +12398,7 @@
 </file>
 
 <file path=word/footer2.xml><?xml version="1.0" encoding="utf-8"?>
-<w:ftr xmlns:o="urn:schemas-microsoft-com:office:office" xmlns:r="http://schemas.openxmlformats.org/officeDocument/2006/relationships" xmlns:v="urn:schemas-microsoft-com:vml" xmlns:w="http://schemas.openxmlformats.org/wordprocessingml/2006/main" xmlns:w10="urn:schemas-microsoft-com:office:word" xmlns:wp="http://schemas.openxmlformats.org/drawingml/2006/wordprocessingDrawing" xmlns:wps="http://schemas.microsoft.com/office/word/2010/wordprocessingShape" xmlns:wpg="http://schemas.microsoft.com/office/word/2010/wordprocessingGroup" xmlns:mc="http://schemas.openxmlformats.org/markup-compatibility/2006" xmlns:wp14="http://schemas.microsoft.com/office/word/2010/wordprocessingDrawing" xmlns:w14="http://schemas.microsoft.com/office/word/2010/wordml" mc:Ignorable="w14 wp14">
+<w:ftr xmlns:o="urn:schemas-microsoft-com:office:office" xmlns:r="http://schemas.openxmlformats.org/officeDocument/2006/relationships" xmlns:v="urn:schemas-microsoft-com:vml" xmlns:w="http://schemas.openxmlformats.org/wordprocessingml/2006/main" xmlns:w10="urn:schemas-microsoft-com:office:word" xmlns:wp="http://schemas.openxmlformats.org/drawingml/2006/wordprocessingDrawing" xmlns:wps="http://schemas.microsoft.com/office/word/2010/wordprocessingShape" xmlns:wpg="http://schemas.microsoft.com/office/word/2010/wordprocessingGroup" xmlns:mc="http://schemas.openxmlformats.org/markup-compatibility/2006" xmlns:wp14="http://schemas.microsoft.com/office/word/2010/wordprocessingDrawing" xmlns:w14="http://schemas.microsoft.com/office/word/2010/wordml" xmlns:w15="http://schemas.microsoft.com/office/word/2012/wordml" mc:Ignorable="w14 wp14 w15">
   <w:tbl>
     <w:tblPr>
       <w:tblStyle w:val="Tabellenraster"/>
@@ -12127,7 +12508,7 @@
               <w:rFonts w:eastAsia="Source Sans Pro" w:cs="Arial" w:ascii="Arial" w:hAnsi="Arial"/>
               <w:lang w:val="en-US" w:eastAsia="en-US" w:bidi="ar-SA"/>
             </w:rPr>
-            <w:instrText> PAGE </w:instrText>
+            <w:instrText xml:space="preserve"> PAGE </w:instrText>
           </w:r>
           <w:r>
             <w:rPr>
@@ -12187,7 +12568,7 @@
               <w:rFonts w:eastAsia="Source Sans Pro" w:cs="Arial" w:ascii="Arial" w:hAnsi="Arial"/>
               <w:lang w:val="en-US" w:eastAsia="en-US" w:bidi="ar-SA"/>
             </w:rPr>
-            <w:instrText> NUMPAGES </w:instrText>
+            <w:instrText xml:space="preserve"> NUMPAGES </w:instrText>
           </w:r>
           <w:r>
             <w:rPr>
@@ -12236,7 +12617,7 @@
 </file>
 
 <file path=word/footnotes.xml><?xml version="1.0" encoding="utf-8"?>
-<w:footnotes xmlns:o="urn:schemas-microsoft-com:office:office" xmlns:r="http://schemas.openxmlformats.org/officeDocument/2006/relationships" xmlns:v="urn:schemas-microsoft-com:vml" xmlns:w="http://schemas.openxmlformats.org/wordprocessingml/2006/main" xmlns:w10="urn:schemas-microsoft-com:office:word" xmlns:wp="http://schemas.openxmlformats.org/drawingml/2006/wordprocessingDrawing" xmlns:wps="http://schemas.microsoft.com/office/word/2010/wordprocessingShape" xmlns:wpg="http://schemas.microsoft.com/office/word/2010/wordprocessingGroup" xmlns:mc="http://schemas.openxmlformats.org/markup-compatibility/2006" xmlns:wp14="http://schemas.microsoft.com/office/word/2010/wordprocessingDrawing" xmlns:w14="http://schemas.microsoft.com/office/word/2010/wordml" mc:Ignorable="w14 wp14">
+<w:footnotes xmlns:o="urn:schemas-microsoft-com:office:office" xmlns:r="http://schemas.openxmlformats.org/officeDocument/2006/relationships" xmlns:v="urn:schemas-microsoft-com:vml" xmlns:w="http://schemas.openxmlformats.org/wordprocessingml/2006/main" xmlns:w10="urn:schemas-microsoft-com:office:word" xmlns:wp="http://schemas.openxmlformats.org/drawingml/2006/wordprocessingDrawing" xmlns:wps="http://schemas.microsoft.com/office/word/2010/wordprocessingShape" xmlns:wpg="http://schemas.microsoft.com/office/word/2010/wordprocessingGroup" xmlns:mc="http://schemas.openxmlformats.org/markup-compatibility/2006" xmlns:wp14="http://schemas.microsoft.com/office/word/2010/wordprocessingDrawing" xmlns:w14="http://schemas.microsoft.com/office/word/2010/wordml" xmlns:w15="http://schemas.microsoft.com/office/word/2012/wordml" mc:Ignorable="w14 wp14 w15">
   <w:footnote w:id="0" w:type="separator">
     <w:p>
       <w:pPr>
@@ -12469,7 +12850,7 @@
 </file>
 
 <file path=word/header1.xml><?xml version="1.0" encoding="utf-8"?>
-<w:hdr xmlns:o="urn:schemas-microsoft-com:office:office" xmlns:r="http://schemas.openxmlformats.org/officeDocument/2006/relationships" xmlns:v="urn:schemas-microsoft-com:vml" xmlns:w="http://schemas.openxmlformats.org/wordprocessingml/2006/main" xmlns:w10="urn:schemas-microsoft-com:office:word" xmlns:wp="http://schemas.openxmlformats.org/drawingml/2006/wordprocessingDrawing" xmlns:wps="http://schemas.microsoft.com/office/word/2010/wordprocessingShape" xmlns:wpg="http://schemas.microsoft.com/office/word/2010/wordprocessingGroup" xmlns:mc="http://schemas.openxmlformats.org/markup-compatibility/2006" xmlns:wp14="http://schemas.microsoft.com/office/word/2010/wordprocessingDrawing" xmlns:w14="http://schemas.microsoft.com/office/word/2010/wordml" mc:Ignorable="w14 wp14">
+<w:hdr xmlns:o="urn:schemas-microsoft-com:office:office" xmlns:r="http://schemas.openxmlformats.org/officeDocument/2006/relationships" xmlns:v="urn:schemas-microsoft-com:vml" xmlns:w="http://schemas.openxmlformats.org/wordprocessingml/2006/main" xmlns:w10="urn:schemas-microsoft-com:office:word" xmlns:wp="http://schemas.openxmlformats.org/drawingml/2006/wordprocessingDrawing" xmlns:wps="http://schemas.microsoft.com/office/word/2010/wordprocessingShape" xmlns:wpg="http://schemas.microsoft.com/office/word/2010/wordprocessingGroup" xmlns:mc="http://schemas.openxmlformats.org/markup-compatibility/2006" xmlns:wp14="http://schemas.microsoft.com/office/word/2010/wordprocessingDrawing" xmlns:w14="http://schemas.microsoft.com/office/word/2010/wordml" xmlns:w15="http://schemas.microsoft.com/office/word/2012/wordml" mc:Ignorable="w14 wp14 w15">
   <w:p>
     <w:pPr>
       <w:pStyle w:val="Header"/>
@@ -12570,7 +12951,7 @@
                     <wps:spPr>
                       <a:xfrm>
                         <a:off x="0" y="0"/>
-                        <a:ext cx="5874480" cy="2520"/>
+                        <a:ext cx="5875200" cy="3240"/>
                       </a:xfrm>
                       <a:prstGeom prst="rect">
                         <a:avLst/>
@@ -12600,7 +12981,7 @@
         </mc:Choice>
         <mc:Fallback>
           <w:pict>
-            <v:rect id="shape_0" ID="Shape1" path="m0,0l-2147483645,0l-2147483645,-2147483646l0,-2147483646xe" fillcolor="#a0a0a0" stroked="f" style="position:absolute;margin-left:0pt;margin-top:-0.25pt;width:462.5pt;height:0.15pt;mso-wrap-style:none;v-text-anchor:middle;mso-position-vertical:top">
+            <v:rect id="shape_0" ID="Shape1" path="m0,0l-2147483645,0l-2147483645,-2147483646l0,-2147483646xe" fillcolor="#a0a0a0" stroked="f" o:allowincell="f" style="position:absolute;margin-left:0pt;margin-top:-0.3pt;width:462.55pt;height:0.2pt;mso-wrap-style:none;v-text-anchor:middle;mso-position-vertical:top">
               <v:fill o:detectmouseclick="t" type="solid" color2="#5f5f5f"/>
               <v:stroke color="#3465a4" joinstyle="round" endcap="flat"/>
               <w10:wrap type="square"/>
@@ -12659,7 +13040,7 @@
 </file>
 
 <file path=word/header2.xml><?xml version="1.0" encoding="utf-8"?>
-<w:hdr xmlns:o="urn:schemas-microsoft-com:office:office" xmlns:r="http://schemas.openxmlformats.org/officeDocument/2006/relationships" xmlns:v="urn:schemas-microsoft-com:vml" xmlns:w="http://schemas.openxmlformats.org/wordprocessingml/2006/main" xmlns:w10="urn:schemas-microsoft-com:office:word" xmlns:wp="http://schemas.openxmlformats.org/drawingml/2006/wordprocessingDrawing" xmlns:wps="http://schemas.microsoft.com/office/word/2010/wordprocessingShape" xmlns:wpg="http://schemas.microsoft.com/office/word/2010/wordprocessingGroup" xmlns:mc="http://schemas.openxmlformats.org/markup-compatibility/2006" xmlns:wp14="http://schemas.microsoft.com/office/word/2010/wordprocessingDrawing" xmlns:w14="http://schemas.microsoft.com/office/word/2010/wordml" mc:Ignorable="w14 wp14">
+<w:hdr xmlns:o="urn:schemas-microsoft-com:office:office" xmlns:r="http://schemas.openxmlformats.org/officeDocument/2006/relationships" xmlns:v="urn:schemas-microsoft-com:vml" xmlns:w="http://schemas.openxmlformats.org/wordprocessingml/2006/main" xmlns:w10="urn:schemas-microsoft-com:office:word" xmlns:wp="http://schemas.openxmlformats.org/drawingml/2006/wordprocessingDrawing" xmlns:wps="http://schemas.microsoft.com/office/word/2010/wordprocessingShape" xmlns:wpg="http://schemas.microsoft.com/office/word/2010/wordprocessingGroup" xmlns:mc="http://schemas.openxmlformats.org/markup-compatibility/2006" xmlns:wp14="http://schemas.microsoft.com/office/word/2010/wordprocessingDrawing" xmlns:w14="http://schemas.microsoft.com/office/word/2010/wordml" xmlns:w15="http://schemas.microsoft.com/office/word/2012/wordml" mc:Ignorable="w14 wp14 w15">
   <w:p>
     <w:pPr>
       <w:pStyle w:val="Normal"/>
@@ -12667,7 +13048,6 @@
       <w:jc w:val="center"/>
       <w:rPr>
         <w:rFonts w:ascii="Source Sans Pro Bold" w:hAnsi="Source Sans Pro Bold" w:cs="Arial" w:asciiTheme="majorHAnsi" w:hAnsiTheme="majorHAnsi"/>
-        <w:b/>
         <w:b/>
         <w:sz w:val="32"/>
         <w:szCs w:val="32"/>
@@ -12690,7 +13070,6 @@
       <w:rPr>
         <w:rFonts w:ascii="Source Sans Pro Bold" w:hAnsi="Source Sans Pro Bold" w:cs="Arial" w:asciiTheme="majorHAnsi" w:hAnsiTheme="majorHAnsi"/>
         <w:b/>
-        <w:b/>
         <w:sz w:val="32"/>
         <w:szCs w:val="32"/>
       </w:rPr>
@@ -12711,7 +13090,6 @@
       <w:jc w:val="center"/>
       <w:rPr>
         <w:rFonts w:ascii="Source Sans Pro Bold" w:hAnsi="Source Sans Pro Bold" w:cs="Arial" w:asciiTheme="majorHAnsi" w:hAnsiTheme="majorHAnsi"/>
-        <w:b/>
         <w:b/>
         <w:sz w:val="36"/>
         <w:szCs w:val="40"/>
@@ -12794,6 +13172,7 @@
         </w:tabs>
         <w:ind w:left="432" w:hanging="432"/>
       </w:pPr>
+      <w:rPr/>
     </w:lvl>
     <w:lvl w:ilvl="1">
       <w:start w:val="1"/>
@@ -12807,6 +13186,7 @@
         </w:tabs>
         <w:ind w:left="576" w:hanging="576"/>
       </w:pPr>
+      <w:rPr/>
     </w:lvl>
     <w:lvl w:ilvl="2">
       <w:start w:val="1"/>
@@ -12820,6 +13200,7 @@
         </w:tabs>
         <w:ind w:left="720" w:hanging="720"/>
       </w:pPr>
+      <w:rPr/>
     </w:lvl>
     <w:lvl w:ilvl="3">
       <w:start w:val="1"/>
@@ -12833,6 +13214,7 @@
         </w:tabs>
         <w:ind w:left="864" w:hanging="864"/>
       </w:pPr>
+      <w:rPr/>
     </w:lvl>
     <w:lvl w:ilvl="4">
       <w:start w:val="1"/>
@@ -12846,6 +13228,7 @@
         </w:tabs>
         <w:ind w:left="1008" w:hanging="1008"/>
       </w:pPr>
+      <w:rPr/>
     </w:lvl>
     <w:lvl w:ilvl="5">
       <w:start w:val="1"/>
@@ -12859,6 +13242,7 @@
         </w:tabs>
         <w:ind w:left="1152" w:hanging="1152"/>
       </w:pPr>
+      <w:rPr/>
     </w:lvl>
     <w:lvl w:ilvl="6">
       <w:start w:val="1"/>
@@ -12872,6 +13256,7 @@
         </w:tabs>
         <w:ind w:left="1296" w:hanging="1296"/>
       </w:pPr>
+      <w:rPr/>
     </w:lvl>
     <w:lvl w:ilvl="7">
       <w:start w:val="1"/>
@@ -12885,6 +13270,7 @@
         </w:tabs>
         <w:ind w:left="1440" w:hanging="1440"/>
       </w:pPr>
+      <w:rPr/>
     </w:lvl>
     <w:lvl w:ilvl="8">
       <w:start w:val="1"/>
@@ -12898,6 +13284,7 @@
         </w:tabs>
         <w:ind w:left="1584" w:hanging="1584"/>
       </w:pPr>
+      <w:rPr/>
     </w:lvl>
   </w:abstractNum>
   <w:abstractNum w:abstractNumId="2">
@@ -12912,6 +13299,7 @@
         </w:tabs>
         <w:ind w:left="360" w:hanging="360"/>
       </w:pPr>
+      <w:rPr/>
     </w:lvl>
     <w:lvl w:ilvl="1">
       <w:start w:val="1"/>
@@ -12924,6 +13312,7 @@
         </w:tabs>
         <w:ind w:left="1080" w:hanging="360"/>
       </w:pPr>
+      <w:rPr/>
     </w:lvl>
     <w:lvl w:ilvl="2">
       <w:start w:val="1"/>
@@ -12936,6 +13325,7 @@
         </w:tabs>
         <w:ind w:left="1800" w:hanging="180"/>
       </w:pPr>
+      <w:rPr/>
     </w:lvl>
     <w:lvl w:ilvl="3">
       <w:start w:val="1"/>
@@ -12948,6 +13338,7 @@
         </w:tabs>
         <w:ind w:left="2520" w:hanging="360"/>
       </w:pPr>
+      <w:rPr/>
     </w:lvl>
     <w:lvl w:ilvl="4">
       <w:start w:val="1"/>
@@ -12960,6 +13351,7 @@
         </w:tabs>
         <w:ind w:left="3240" w:hanging="360"/>
       </w:pPr>
+      <w:rPr/>
     </w:lvl>
     <w:lvl w:ilvl="5">
       <w:start w:val="1"/>
@@ -12972,6 +13364,7 @@
         </w:tabs>
         <w:ind w:left="3960" w:hanging="180"/>
       </w:pPr>
+      <w:rPr/>
     </w:lvl>
     <w:lvl w:ilvl="6">
       <w:start w:val="1"/>
@@ -12984,6 +13377,7 @@
         </w:tabs>
         <w:ind w:left="4680" w:hanging="360"/>
       </w:pPr>
+      <w:rPr/>
     </w:lvl>
     <w:lvl w:ilvl="7">
       <w:start w:val="1"/>
@@ -12996,6 +13390,7 @@
         </w:tabs>
         <w:ind w:left="5400" w:hanging="360"/>
       </w:pPr>
+      <w:rPr/>
     </w:lvl>
     <w:lvl w:ilvl="8">
       <w:start w:val="1"/>
@@ -13008,6 +13403,7 @@
         </w:tabs>
         <w:ind w:left="6120" w:hanging="180"/>
       </w:pPr>
+      <w:rPr/>
     </w:lvl>
   </w:abstractNum>
   <w:abstractNum w:abstractNumId="3">
@@ -13022,6 +13418,7 @@
         </w:tabs>
         <w:ind w:left="720" w:hanging="360"/>
       </w:pPr>
+      <w:rPr/>
     </w:lvl>
     <w:lvl w:ilvl="1">
       <w:start w:val="1"/>
@@ -13034,6 +13431,7 @@
         </w:tabs>
         <w:ind w:left="1440" w:hanging="360"/>
       </w:pPr>
+      <w:rPr/>
     </w:lvl>
     <w:lvl w:ilvl="2">
       <w:start w:val="1"/>
@@ -13046,6 +13444,7 @@
         </w:tabs>
         <w:ind w:left="2160" w:hanging="180"/>
       </w:pPr>
+      <w:rPr/>
     </w:lvl>
     <w:lvl w:ilvl="3">
       <w:start w:val="1"/>
@@ -13058,6 +13457,7 @@
         </w:tabs>
         <w:ind w:left="2880" w:hanging="360"/>
       </w:pPr>
+      <w:rPr/>
     </w:lvl>
     <w:lvl w:ilvl="4">
       <w:start w:val="1"/>
@@ -13070,6 +13470,7 @@
         </w:tabs>
         <w:ind w:left="3600" w:hanging="360"/>
       </w:pPr>
+      <w:rPr/>
     </w:lvl>
     <w:lvl w:ilvl="5">
       <w:start w:val="1"/>
@@ -13082,6 +13483,7 @@
         </w:tabs>
         <w:ind w:left="4320" w:hanging="180"/>
       </w:pPr>
+      <w:rPr/>
     </w:lvl>
     <w:lvl w:ilvl="6">
       <w:start w:val="1"/>
@@ -13094,6 +13496,7 @@
         </w:tabs>
         <w:ind w:left="5040" w:hanging="360"/>
       </w:pPr>
+      <w:rPr/>
     </w:lvl>
     <w:lvl w:ilvl="7">
       <w:start w:val="1"/>
@@ -13106,6 +13509,7 @@
         </w:tabs>
         <w:ind w:left="5760" w:hanging="360"/>
       </w:pPr>
+      <w:rPr/>
     </w:lvl>
     <w:lvl w:ilvl="8">
       <w:start w:val="1"/>
@@ -13118,6 +13522,7 @@
         </w:tabs>
         <w:ind w:left="6480" w:hanging="180"/>
       </w:pPr>
+      <w:rPr/>
     </w:lvl>
   </w:abstractNum>
   <w:abstractNum w:abstractNumId="4">
@@ -13132,6 +13537,7 @@
         </w:tabs>
         <w:ind w:left="720" w:hanging="360"/>
       </w:pPr>
+      <w:rPr/>
     </w:lvl>
     <w:lvl w:ilvl="1">
       <w:start w:val="1"/>
@@ -13144,6 +13550,7 @@
         </w:tabs>
         <w:ind w:left="1440" w:hanging="360"/>
       </w:pPr>
+      <w:rPr/>
     </w:lvl>
     <w:lvl w:ilvl="2">
       <w:start w:val="1"/>
@@ -13156,6 +13563,7 @@
         </w:tabs>
         <w:ind w:left="2160" w:hanging="180"/>
       </w:pPr>
+      <w:rPr/>
     </w:lvl>
     <w:lvl w:ilvl="3">
       <w:start w:val="1"/>
@@ -13168,6 +13576,7 @@
         </w:tabs>
         <w:ind w:left="2880" w:hanging="360"/>
       </w:pPr>
+      <w:rPr/>
     </w:lvl>
     <w:lvl w:ilvl="4">
       <w:start w:val="1"/>
@@ -13180,6 +13589,7 @@
         </w:tabs>
         <w:ind w:left="3600" w:hanging="360"/>
       </w:pPr>
+      <w:rPr/>
     </w:lvl>
     <w:lvl w:ilvl="5">
       <w:start w:val="1"/>
@@ -13192,6 +13602,7 @@
         </w:tabs>
         <w:ind w:left="4320" w:hanging="180"/>
       </w:pPr>
+      <w:rPr/>
     </w:lvl>
     <w:lvl w:ilvl="6">
       <w:start w:val="1"/>
@@ -13204,6 +13615,7 @@
         </w:tabs>
         <w:ind w:left="5040" w:hanging="360"/>
       </w:pPr>
+      <w:rPr/>
     </w:lvl>
     <w:lvl w:ilvl="7">
       <w:start w:val="1"/>
@@ -13216,6 +13628,7 @@
         </w:tabs>
         <w:ind w:left="5760" w:hanging="360"/>
       </w:pPr>
+      <w:rPr/>
     </w:lvl>
     <w:lvl w:ilvl="8">
       <w:start w:val="1"/>
@@ -13228,6 +13641,7 @@
         </w:tabs>
         <w:ind w:left="6480" w:hanging="180"/>
       </w:pPr>
+      <w:rPr/>
     </w:lvl>
   </w:abstractNum>
   <w:num w:numId="1">
@@ -13947,7 +14361,7 @@
     </w:rPr>
   </w:style>
   <w:style w:type="character" w:styleId="EndnoteAnchor">
-    <w:name w:val="Endnote Anchor"/>
+    <w:name w:val="Endnote Reference"/>
     <w:rPr>
       <w:vertAlign w:val="superscript"/>
     </w:rPr>
@@ -14178,7 +14592,7 @@
     </w:rPr>
   </w:style>
   <w:style w:type="character" w:styleId="FootnoteAnchor">
-    <w:name w:val="Footnote Anchor"/>
+    <w:name w:val="Footnote Reference"/>
     <w:rPr>
       <w:vertAlign w:val="superscript"/>
     </w:rPr>
@@ -14497,7 +14911,7 @@
     <w:pPr/>
     <w:rPr/>
   </w:style>
-  <w:style w:type="paragraph" w:styleId="TOCHeading">
+  <w:style w:type="paragraph" w:styleId="ContentsHeading">
     <w:name w:val="TOC Heading"/>
     <w:basedOn w:val="Heading1"/>
     <w:next w:val="Normal"/>

</xml_diff>

<commit_message>
nochmal ein bissl poliert
</commit_message>
<xml_diff>
--- a/Phase2/final_PPP_Project_description.docx
+++ b/Phase2/final_PPP_Project_description.docx
@@ -1,12 +1,13 @@
 
 <file path=word/document.xml><?xml version="1.0" encoding="utf-8"?>
-<w:document xmlns:o="urn:schemas-microsoft-com:office:office" xmlns:r="http://schemas.openxmlformats.org/officeDocument/2006/relationships" xmlns:v="urn:schemas-microsoft-com:vml" xmlns:w="http://schemas.openxmlformats.org/wordprocessingml/2006/main" xmlns:w10="urn:schemas-microsoft-com:office:word" xmlns:wp="http://schemas.openxmlformats.org/drawingml/2006/wordprocessingDrawing" xmlns:wps="http://schemas.microsoft.com/office/word/2010/wordprocessingShape" xmlns:wpg="http://schemas.microsoft.com/office/word/2010/wordprocessingGroup" xmlns:mc="http://schemas.openxmlformats.org/markup-compatibility/2006" xmlns:wp14="http://schemas.microsoft.com/office/word/2010/wordprocessingDrawing" xmlns:w14="http://schemas.microsoft.com/office/word/2010/wordml" xmlns:w15="http://schemas.microsoft.com/office/word/2012/wordml" mc:Ignorable="w14 wp14 w15">
+<w:document xmlns:o="urn:schemas-microsoft-com:office:office" xmlns:r="http://schemas.openxmlformats.org/officeDocument/2006/relationships" xmlns:v="urn:schemas-microsoft-com:vml" xmlns:w="http://schemas.openxmlformats.org/wordprocessingml/2006/main" xmlns:w10="urn:schemas-microsoft-com:office:word" xmlns:wp="http://schemas.openxmlformats.org/drawingml/2006/wordprocessingDrawing" xmlns:wps="http://schemas.microsoft.com/office/word/2010/wordprocessingShape" xmlns:wpg="http://schemas.microsoft.com/office/word/2010/wordprocessingGroup" xmlns:mc="http://schemas.openxmlformats.org/markup-compatibility/2006" xmlns:wp14="http://schemas.microsoft.com/office/word/2010/wordprocessingDrawing" xmlns:w14="http://schemas.microsoft.com/office/word/2010/wordml" mc:Ignorable="w14 wp14">
   <w:body>
     <w:p>
       <w:pPr>
         <w:pStyle w:val="Normal"/>
         <w:rPr>
           <w:rFonts w:ascii="Source Sans Pro Bold" w:hAnsi="Source Sans Pro Bold" w:cs="Arial" w:asciiTheme="majorHAnsi" w:hAnsiTheme="majorHAnsi"/>
+          <w:b/>
           <w:b/>
           <w:sz w:val="18"/>
           <w:szCs w:val="18"/>
@@ -65,6 +66,7 @@
               <w:rPr>
                 <w:rFonts w:ascii="Source Sans Pro" w:hAnsi="Source Sans Pro" w:asciiTheme="minorHAnsi" w:hAnsiTheme="minorHAnsi"/>
                 <w:b/>
+                <w:b/>
                 <w:sz w:val="32"/>
                 <w:szCs w:val="32"/>
                 <w:u w:val="single"/>
@@ -120,8 +122,8 @@
       </w:tblPr>
       <w:tblGrid>
         <w:gridCol w:w="2370"/>
-        <w:gridCol w:w="36"/>
-        <w:gridCol w:w="6933"/>
+        <w:gridCol w:w="35"/>
+        <w:gridCol w:w="6934"/>
         <w:gridCol w:w="15"/>
       </w:tblGrid>
       <w:tr>
@@ -130,7 +132,7 @@
         </w:trPr>
         <w:tc>
           <w:tcPr>
-            <w:tcW w:w="2406" w:type="dxa"/>
+            <w:tcW w:w="2405" w:type="dxa"/>
             <w:gridSpan w:val="2"/>
             <w:tcBorders>
               <w:top w:val="single" w:sz="4" w:space="0" w:color="808080"/>
@@ -150,6 +152,7 @@
               <w:rPr>
                 <w:rFonts w:ascii="Source Sans Pro" w:hAnsi="Source Sans Pro" w:eastAsia="" w:asciiTheme="minorHAnsi" w:eastAsiaTheme="majorEastAsia" w:hAnsiTheme="minorHAnsi"/>
                 <w:b/>
+                <w:b/>
                 <w:sz w:val="22"/>
               </w:rPr>
             </w:pPr>
@@ -168,7 +171,7 @@
         </w:tc>
         <w:tc>
           <w:tcPr>
-            <w:tcW w:w="6933" w:type="dxa"/>
+            <w:tcW w:w="6934" w:type="dxa"/>
             <w:tcBorders>
               <w:top w:val="single" w:sz="4" w:space="0" w:color="808080"/>
               <w:left w:val="single" w:sz="4" w:space="0" w:color="D9D9D9"/>
@@ -193,17 +196,9 @@
             </w:pPr>
             <w:sdt>
               <w:sdtPr>
-                <w:id w:val="1377757075"/>
+                <w:id w:val="1829294749"/>
               </w:sdtPr>
               <w:sdtContent>
-                <w:r>
-                  <w:rPr>
-                    <w:rFonts w:eastAsia="Source Sans Pro" w:cs="Arial" w:ascii="Arial" w:hAnsi="Arial"/>
-                    <w:kern w:val="0"/>
-                    <w:szCs w:val="22"/>
-                    <w:lang w:val="de-DE" w:eastAsia="en-US" w:bidi="ar-SA"/>
-                  </w:rPr>
-                </w:r>
                 <w:r>
                   <w:rPr>
                     <w:rFonts w:eastAsia="Source Sans Pro" w:cs="Arial" w:ascii="Arial" w:hAnsi="Arial"/>
@@ -287,6 +282,7 @@
               <w:rPr>
                 <w:rFonts w:ascii="Source Sans Pro" w:hAnsi="Source Sans Pro" w:asciiTheme="minorHAnsi" w:hAnsiTheme="minorHAnsi"/>
                 <w:b/>
+                <w:b/>
                 <w:sz w:val="22"/>
                 <w:lang w:val="en-US"/>
               </w:rPr>
@@ -394,7 +390,7 @@
         </w:trPr>
         <w:tc>
           <w:tcPr>
-            <w:tcW w:w="2406" w:type="dxa"/>
+            <w:tcW w:w="2405" w:type="dxa"/>
             <w:gridSpan w:val="2"/>
             <w:tcBorders>
               <w:top w:val="single" w:sz="4" w:space="0" w:color="D9D9D9"/>
@@ -414,6 +410,7 @@
               <w:rPr>
                 <w:rFonts w:ascii="Source Sans Pro" w:hAnsi="Source Sans Pro" w:asciiTheme="minorHAnsi" w:hAnsiTheme="minorHAnsi"/>
                 <w:b/>
+                <w:b/>
                 <w:sz w:val="22"/>
               </w:rPr>
             </w:pPr>
@@ -432,7 +429,7 @@
         </w:tc>
         <w:tc>
           <w:tcPr>
-            <w:tcW w:w="6933" w:type="dxa"/>
+            <w:tcW w:w="6934" w:type="dxa"/>
             <w:tcBorders>
               <w:top w:val="single" w:sz="4" w:space="0" w:color="D9D9D9"/>
               <w:left w:val="single" w:sz="4" w:space="0" w:color="D9D9D9"/>
@@ -459,17 +456,9 @@
             </w:pPr>
             <w:sdt>
               <w:sdtPr>
-                <w:id w:val="1728628610"/>
+                <w:id w:val="548836854"/>
               </w:sdtPr>
               <w:sdtContent>
-                <w:r>
-                  <w:rPr>
-                    <w:rFonts w:eastAsia="Source Sans Pro" w:cs="Arial" w:ascii="Arial" w:hAnsi="Arial"/>
-                    <w:kern w:val="0"/>
-                    <w:szCs w:val="22"/>
-                    <w:lang w:val="de-DE" w:eastAsia="en-US" w:bidi="ar-SA"/>
-                  </w:rPr>
-                </w:r>
                 <w:r>
                   <w:rPr>
                     <w:rFonts w:eastAsia="Source Sans Pro" w:cs="Arial" w:ascii="Arial" w:hAnsi="Arial"/>
@@ -524,7 +513,7 @@
         </w:trPr>
         <w:tc>
           <w:tcPr>
-            <w:tcW w:w="2406" w:type="dxa"/>
+            <w:tcW w:w="2405" w:type="dxa"/>
             <w:gridSpan w:val="2"/>
             <w:tcBorders>
               <w:top w:val="single" w:sz="4" w:space="0" w:color="D9D9D9"/>
@@ -544,6 +533,7 @@
               <w:rPr>
                 <w:rFonts w:ascii="Source Sans Pro" w:hAnsi="Source Sans Pro" w:asciiTheme="minorHAnsi" w:hAnsiTheme="minorHAnsi"/>
                 <w:b/>
+                <w:b/>
                 <w:sz w:val="22"/>
               </w:rPr>
             </w:pPr>
@@ -562,7 +552,7 @@
         </w:tc>
         <w:tc>
           <w:tcPr>
-            <w:tcW w:w="6933" w:type="dxa"/>
+            <w:tcW w:w="6934" w:type="dxa"/>
             <w:tcBorders>
               <w:top w:val="single" w:sz="4" w:space="0" w:color="D9D9D9"/>
               <w:left w:val="single" w:sz="4" w:space="0" w:color="D9D9D9"/>
@@ -582,23 +572,16 @@
               <w:rPr>
                 <w:rFonts w:ascii="Source Sans Pro" w:hAnsi="Source Sans Pro" w:asciiTheme="minorHAnsi" w:hAnsiTheme="minorHAnsi"/>
                 <w:b/>
+                <w:b/>
                 <w:sz w:val="22"/>
                 <w:lang w:val="en-US"/>
               </w:rPr>
             </w:pPr>
             <w:sdt>
               <w:sdtPr>
-                <w:id w:val="301437058"/>
+                <w:id w:val="1971014069"/>
               </w:sdtPr>
               <w:sdtContent>
-                <w:r>
-                  <w:rPr>
-                    <w:rFonts w:eastAsia="Source Sans Pro" w:cs="Arial" w:ascii="Arial" w:hAnsi="Arial"/>
-                    <w:kern w:val="0"/>
-                    <w:szCs w:val="22"/>
-                    <w:lang w:val="de-DE" w:eastAsia="en-US" w:bidi="ar-SA"/>
-                  </w:rPr>
-                </w:r>
                 <w:r>
                   <w:rPr>
                     <w:rFonts w:eastAsia="Source Sans Pro" w:cs="Arial" w:ascii="Arial" w:hAnsi="Arial"/>
@@ -673,6 +656,7 @@
               <w:rPr>
                 <w:rFonts w:ascii="Source Sans Pro" w:hAnsi="Source Sans Pro" w:asciiTheme="minorHAnsi" w:hAnsiTheme="minorHAnsi"/>
                 <w:b/>
+                <w:b/>
                 <w:sz w:val="22"/>
                 <w:lang w:val="en-US"/>
               </w:rPr>
@@ -765,6 +749,7 @@
               <w:rPr>
                 <w:rFonts w:ascii="Source Sans Pro" w:hAnsi="Source Sans Pro" w:asciiTheme="minorHAnsi" w:hAnsiTheme="minorHAnsi"/>
                 <w:b/>
+                <w:b/>
                 <w:sz w:val="22"/>
               </w:rPr>
             </w:pPr>
@@ -804,23 +789,16 @@
               <w:rPr>
                 <w:rFonts w:ascii="Source Sans Pro" w:hAnsi="Source Sans Pro" w:asciiTheme="minorHAnsi" w:hAnsiTheme="minorHAnsi"/>
                 <w:b/>
+                <w:b/>
                 <w:sz w:val="22"/>
                 <w:lang w:val="en-US"/>
               </w:rPr>
             </w:pPr>
             <w:sdt>
               <w:sdtPr>
-                <w:id w:val="925808569"/>
+                <w:id w:val="1395473048"/>
               </w:sdtPr>
               <w:sdtContent>
-                <w:r>
-                  <w:rPr>
-                    <w:rStyle w:val="Formatvorlage11"/>
-                    <w:rFonts w:eastAsia="Source Sans Pro" w:cs="Arial" w:ascii="Arial" w:hAnsi="Arial"/>
-                    <w:kern w:val="0"/>
-                    <w:lang w:val="en-US" w:eastAsia="en-US" w:bidi="ar-SA"/>
-                  </w:rPr>
-                </w:r>
                 <w:r>
                   <w:rPr>
                     <w:rStyle w:val="Formatvorlage11"/>
@@ -871,6 +849,7 @@
               <w:rPr>
                 <w:rFonts w:ascii="Source Sans Pro" w:hAnsi="Source Sans Pro" w:asciiTheme="minorHAnsi" w:hAnsiTheme="minorHAnsi"/>
                 <w:b/>
+                <w:b/>
                 <w:sz w:val="22"/>
               </w:rPr>
             </w:pPr>
@@ -910,23 +889,16 @@
               <w:rPr>
                 <w:rFonts w:ascii="Source Sans Pro" w:hAnsi="Source Sans Pro" w:asciiTheme="minorHAnsi" w:hAnsiTheme="minorHAnsi"/>
                 <w:b/>
+                <w:b/>
                 <w:sz w:val="22"/>
                 <w:lang w:val="en-US"/>
               </w:rPr>
             </w:pPr>
             <w:sdt>
               <w:sdtPr>
-                <w:id w:val="750739490"/>
+                <w:id w:val="460517649"/>
               </w:sdtPr>
               <w:sdtContent>
-                <w:r>
-                  <w:rPr>
-                    <w:rFonts w:eastAsia="Source Sans Pro" w:cs="Arial" w:ascii="Arial" w:hAnsi="Arial"/>
-                    <w:kern w:val="0"/>
-                    <w:szCs w:val="22"/>
-                    <w:lang w:val="de-DE" w:eastAsia="en-US" w:bidi="ar-SA"/>
-                  </w:rPr>
-                </w:r>
                 <w:r>
                   <w:rPr>
                     <w:rFonts w:eastAsia="Source Sans Pro" w:cs="Arial" w:ascii="Arial" w:hAnsi="Arial"/>
@@ -947,6 +919,7 @@
         <w:pStyle w:val="Normal"/>
         <w:rPr>
           <w:rFonts w:ascii="Source Sans Pro Bold" w:hAnsi="Source Sans Pro Bold" w:cs="Arial" w:asciiTheme="majorHAnsi" w:hAnsiTheme="majorHAnsi"/>
+          <w:b/>
           <w:b/>
           <w:sz w:val="22"/>
           <w:lang w:val="en-US"/>
@@ -1011,6 +984,7 @@
               <w:rPr>
                 <w:rFonts w:ascii="Source Sans Pro Bold" w:hAnsi="Source Sans Pro Bold" w:asciiTheme="majorHAnsi" w:hAnsiTheme="majorHAnsi"/>
                 <w:b/>
+                <w:b/>
                 <w:sz w:val="22"/>
                 <w:lang w:val="en-GB"/>
               </w:rPr>
@@ -1098,17 +1072,9 @@
             </w:pPr>
             <w:sdt>
               <w:sdtPr>
-                <w:id w:val="1949553930"/>
+                <w:id w:val="1395399728"/>
               </w:sdtPr>
               <w:sdtContent>
-                <w:r>
-                  <w:rPr>
-                    <w:rFonts w:eastAsia="Source Sans Pro" w:cs="Arial" w:ascii="Arial" w:hAnsi="Arial"/>
-                    <w:kern w:val="0"/>
-                    <w:szCs w:val="22"/>
-                    <w:lang w:val="de-DE" w:eastAsia="en-US" w:bidi="ar-SA"/>
-                  </w:rPr>
-                </w:r>
                 <w:r>
                   <w:rPr>
                     <w:rFonts w:eastAsia="Source Sans Pro" w:cs="Arial" w:ascii="Arial" w:hAnsi="Arial"/>
@@ -1192,17 +1158,9 @@
             </w:pPr>
             <w:sdt>
               <w:sdtPr>
-                <w:id w:val="593584463"/>
+                <w:id w:val="2142135159"/>
               </w:sdtPr>
               <w:sdtContent>
-                <w:r>
-                  <w:rPr>
-                    <w:rFonts w:eastAsia="Source Sans Pro" w:cs="Arial" w:ascii="Arial" w:hAnsi="Arial"/>
-                    <w:kern w:val="0"/>
-                    <w:szCs w:val="22"/>
-                    <w:lang w:val="de-DE" w:eastAsia="en-US" w:bidi="ar-SA"/>
-                  </w:rPr>
-                </w:r>
                 <w:r>
                   <w:rPr>
                     <w:rFonts w:eastAsia="Source Sans Pro" w:cs="Arial" w:ascii="Arial" w:hAnsi="Arial"/>
@@ -1285,17 +1243,9 @@
             </w:pPr>
             <w:sdt>
               <w:sdtPr>
-                <w:id w:val="1302535421"/>
+                <w:id w:val="393606949"/>
               </w:sdtPr>
               <w:sdtContent>
-                <w:r>
-                  <w:rPr>
-                    <w:rFonts w:eastAsia="Source Sans Pro" w:cs="Arial" w:ascii="Arial" w:hAnsi="Arial"/>
-                    <w:kern w:val="0"/>
-                    <w:szCs w:val="22"/>
-                    <w:lang w:val="de-DE" w:eastAsia="en-US" w:bidi="ar-SA"/>
-                  </w:rPr>
-                </w:r>
                 <w:r>
                   <w:rPr>
                     <w:rFonts w:eastAsia="Source Sans Pro" w:cs="Arial" w:ascii="Arial" w:hAnsi="Arial"/>
@@ -1380,17 +1330,9 @@
             </w:pPr>
             <w:sdt>
               <w:sdtPr>
-                <w:id w:val="510536385"/>
+                <w:id w:val="1904900607"/>
               </w:sdtPr>
               <w:sdtContent>
-                <w:r>
-                  <w:rPr>
-                    <w:rFonts w:eastAsia="Source Sans Pro" w:cs="Arial" w:ascii="Arial" w:hAnsi="Arial"/>
-                    <w:kern w:val="0"/>
-                    <w:szCs w:val="22"/>
-                    <w:lang w:val="de-DE" w:eastAsia="en-US" w:bidi="ar-SA"/>
-                  </w:rPr>
-                </w:r>
                 <w:r>
                   <w:rPr>
                     <w:rFonts w:eastAsia="Source Sans Pro" w:cs="Arial" w:ascii="Arial" w:hAnsi="Arial"/>
@@ -1475,17 +1417,9 @@
             </w:pPr>
             <w:sdt>
               <w:sdtPr>
-                <w:id w:val="101758912"/>
+                <w:id w:val="1086888464"/>
               </w:sdtPr>
               <w:sdtContent>
-                <w:r>
-                  <w:rPr>
-                    <w:rFonts w:eastAsia="Source Sans Pro" w:cs="Arial" w:ascii="Arial" w:hAnsi="Arial"/>
-                    <w:kern w:val="0"/>
-                    <w:szCs w:val="22"/>
-                    <w:lang w:val="de-DE" w:eastAsia="en-US" w:bidi="ar-SA"/>
-                  </w:rPr>
-                </w:r>
                 <w:r>
                   <w:rPr>
                     <w:rFonts w:eastAsia="Source Sans Pro" w:cs="Arial" w:ascii="Arial" w:hAnsi="Arial"/>
@@ -1574,13 +1508,15 @@
                 <w:szCs w:val="20"/>
                 <w:lang w:val="en-GB" w:eastAsia="en-US" w:bidi="ar-SA"/>
               </w:rPr>
-              <w:t>from: 0</w:t>
+              <w:t>from: 01</w:t>
             </w:r>
             <w:sdt>
               <w:sdtPr>
-                <w:date w:fullDate="2024-01-01T00:00:00Z">
+                <w:date>
                   <w:dateFormat w:val="dd.MM.yyyy"/>
                   <w:lid w:val="de-DE"/>
+                  <w:storeMappedDataAs w:val="dateTime"/>
+                  <w:calendar w:val="gregorian"/>
                 </w:date>
               </w:sdtPr>
               <w:sdtContent>
@@ -1601,7 +1537,16 @@
                     <w:szCs w:val="20"/>
                     <w:lang w:val="en-GB" w:eastAsia="en-US" w:bidi="ar-SA"/>
                   </w:rPr>
-                  <w:t>1.01.2024</w:t>
+                  <w:t>.01.2024</w:t>
+                </w:r>
+                <w:r>
+                  <w:rPr>
+                    <w:rFonts w:eastAsia="Source Sans Pro" w:cs="Arial" w:ascii="Arial" w:hAnsi="Arial"/>
+                    <w:kern w:val="0"/>
+                    <w:sz w:val="20"/>
+                    <w:szCs w:val="20"/>
+                    <w:lang w:val="en-GB" w:eastAsia="en-US" w:bidi="ar-SA"/>
+                  </w:rPr>
                 </w:r>
               </w:sdtContent>
             </w:sdt>
@@ -1627,13 +1572,15 @@
                 <w:szCs w:val="20"/>
                 <w:lang w:val="en-GB" w:eastAsia="en-US" w:bidi="ar-SA"/>
               </w:rPr>
-              <w:t>to: 3</w:t>
+              <w:t>to: 31</w:t>
             </w:r>
             <w:sdt>
               <w:sdtPr>
-                <w:date w:fullDate="2025-12-01T00:00:00Z">
+                <w:date>
                   <w:dateFormat w:val="dd.MM.yyyy"/>
                   <w:lid w:val="de-DE"/>
+                  <w:storeMappedDataAs w:val="dateTime"/>
+                  <w:calendar w:val="gregorian"/>
                 </w:date>
               </w:sdtPr>
               <w:sdtContent>
@@ -1654,7 +1601,16 @@
                     <w:szCs w:val="20"/>
                     <w:lang w:val="en-GB" w:eastAsia="en-US" w:bidi="ar-SA"/>
                   </w:rPr>
-                  <w:t>1.12.2025</w:t>
+                  <w:t>.12.2025</w:t>
+                </w:r>
+                <w:r>
+                  <w:rPr>
+                    <w:rFonts w:eastAsia="Source Sans Pro" w:cs="Arial" w:ascii="Arial" w:hAnsi="Arial"/>
+                    <w:kern w:val="0"/>
+                    <w:sz w:val="20"/>
+                    <w:szCs w:val="20"/>
+                    <w:lang w:val="en-GB" w:eastAsia="en-US" w:bidi="ar-SA"/>
+                  </w:rPr>
                 </w:r>
               </w:sdtContent>
             </w:sdt>
@@ -1750,13 +1706,15 @@
                 <w:szCs w:val="20"/>
                 <w:lang w:val="en-GB" w:eastAsia="en-US" w:bidi="ar-SA"/>
               </w:rPr>
-              <w:t>from: 0</w:t>
+              <w:t>from: 01</w:t>
             </w:r>
             <w:sdt>
               <w:sdtPr>
-                <w:date w:fullDate="2021-01-01T00:00:00Z">
+                <w:date>
                   <w:dateFormat w:val="dd.MM.yyyy"/>
                   <w:lid w:val="de-DE"/>
+                  <w:storeMappedDataAs w:val="dateTime"/>
+                  <w:calendar w:val="gregorian"/>
                 </w:date>
               </w:sdtPr>
               <w:sdtContent>
@@ -1777,7 +1735,16 @@
                     <w:szCs w:val="20"/>
                     <w:lang w:val="en-GB" w:eastAsia="en-US" w:bidi="ar-SA"/>
                   </w:rPr>
-                  <w:t>1.01.2021</w:t>
+                  <w:t>.01.2021</w:t>
+                </w:r>
+                <w:r>
+                  <w:rPr>
+                    <w:rFonts w:eastAsia="Source Sans Pro" w:cs="Arial" w:ascii="Arial" w:hAnsi="Arial"/>
+                    <w:kern w:val="0"/>
+                    <w:sz w:val="20"/>
+                    <w:szCs w:val="20"/>
+                    <w:lang w:val="en-GB" w:eastAsia="en-US" w:bidi="ar-SA"/>
+                  </w:rPr>
                 </w:r>
               </w:sdtContent>
             </w:sdt>
@@ -1802,13 +1769,15 @@
                 <w:szCs w:val="20"/>
                 <w:lang w:val="en-GB" w:eastAsia="en-US" w:bidi="ar-SA"/>
               </w:rPr>
-              <w:t>to: 3</w:t>
+              <w:t>to: 31</w:t>
             </w:r>
             <w:sdt>
               <w:sdtPr>
-                <w:date w:fullDate="2022-12-01T00:00:00Z">
+                <w:date>
                   <w:dateFormat w:val="dd.MM.yyyy"/>
                   <w:lid w:val="de-DE"/>
+                  <w:storeMappedDataAs w:val="dateTime"/>
+                  <w:calendar w:val="gregorian"/>
                 </w:date>
               </w:sdtPr>
               <w:sdtContent>
@@ -1829,7 +1798,16 @@
                     <w:szCs w:val="20"/>
                     <w:lang w:val="en-GB" w:eastAsia="en-US" w:bidi="ar-SA"/>
                   </w:rPr>
-                  <w:t>1.12.2022</w:t>
+                  <w:t>.12.2022</w:t>
+                </w:r>
+                <w:r>
+                  <w:rPr>
+                    <w:rFonts w:eastAsia="Source Sans Pro" w:cs="Arial" w:ascii="Arial" w:hAnsi="Arial"/>
+                    <w:kern w:val="0"/>
+                    <w:sz w:val="20"/>
+                    <w:szCs w:val="20"/>
+                    <w:lang w:val="en-GB" w:eastAsia="en-US" w:bidi="ar-SA"/>
+                  </w:rPr>
                 </w:r>
               </w:sdtContent>
             </w:sdt>
@@ -1903,17 +1881,9 @@
             </w:pPr>
             <w:sdt>
               <w:sdtPr>
-                <w:id w:val="154161232"/>
+                <w:id w:val="2067840731"/>
               </w:sdtPr>
               <w:sdtContent>
-                <w:r>
-                  <w:rPr>
-                    <w:rFonts w:eastAsia="Source Sans Pro" w:cs="Arial" w:ascii="Arial" w:hAnsi="Arial"/>
-                    <w:kern w:val="0"/>
-                    <w:szCs w:val="22"/>
-                    <w:lang w:val="de-DE" w:eastAsia="en-US" w:bidi="ar-SA"/>
-                  </w:rPr>
-                </w:r>
                 <w:r>
                   <w:rPr>
                     <w:rFonts w:eastAsia="Source Sans Pro" w:cs="Arial" w:ascii="Arial" w:hAnsi="Arial"/>
@@ -1952,19 +1922,9 @@
             </w:pPr>
             <w:sdt>
               <w:sdtPr>
-                <w:id w:val="300987006"/>
+                <w:id w:val="625362923"/>
               </w:sdtPr>
               <w:sdtContent>
-                <w:r>
-                  <w:rPr>
-                    <w:rStyle w:val="Formatvorlage4"/>
-                    <w:rFonts w:eastAsia="Source Sans Pro" w:cs="Arial" w:ascii="Arial" w:hAnsi="Arial"/>
-                    <w:kern w:val="0"/>
-                    <w:sz w:val="24"/>
-                    <w:szCs w:val="22"/>
-                    <w:lang w:val="de-DE" w:eastAsia="en-US" w:bidi="ar-SA"/>
-                  </w:rPr>
-                </w:r>
                 <w:r>
                   <w:rPr>
                     <w:rStyle w:val="Formatvorlage4"/>
@@ -2006,17 +1966,9 @@
             </w:pPr>
             <w:sdt>
               <w:sdtPr>
-                <w:id w:val="1464453195"/>
+                <w:id w:val="810241511"/>
               </w:sdtPr>
               <w:sdtContent>
-                <w:r>
-                  <w:rPr>
-                    <w:rFonts w:eastAsia="Source Sans Pro" w:cs="Arial" w:ascii="Arial" w:hAnsi="Arial"/>
-                    <w:kern w:val="0"/>
-                    <w:szCs w:val="22"/>
-                    <w:lang w:val="de-DE" w:eastAsia="en-US" w:bidi="ar-SA"/>
-                  </w:rPr>
-                </w:r>
                 <w:r>
                   <w:rPr>
                     <w:rFonts w:eastAsia="Source Sans Pro" w:cs="Arial" w:ascii="Arial" w:hAnsi="Arial"/>
@@ -2114,22 +2066,12 @@
             <w:sdt>
               <w:sdtPr>
                 <w14:checkbox>
-                  <w14:checked w14:val="0"/>
-                  <w14:checkedState w14:val="0"/>
-                  <w14:uncheckedState w14:val="0"/>
+                  <w14:checked w:val="0"/>
+                  <w14:checkedState w:val="0"/>
+                  <w14:uncheckedState w:val="0"/>
                 </w14:checkbox>
               </w:sdtPr>
               <w:sdtContent>
-                <w:r>
-                  <w:rPr>
-                    <w:rStyle w:val="Formatvorlage2"/>
-                    <w:rFonts w:eastAsia="Source Sans Pro" w:cs="Arial" w:ascii="Arial" w:hAnsi="Arial"/>
-                    <w:kern w:val="0"/>
-                    <w:sz w:val="22"/>
-                    <w:szCs w:val="20"/>
-                    <w:lang w:val="en-GB" w:eastAsia="en-US" w:bidi="ar-SA"/>
-                  </w:rPr>
-                </w:r>
                 <w:r>
                   <w:rPr>
                     <w:rStyle w:val="Formatvorlage2"/>
@@ -2185,22 +2127,12 @@
             <w:sdt>
               <w:sdtPr>
                 <w14:checkbox>
-                  <w14:checked w14:val="0"/>
-                  <w14:checkedState w14:val="0"/>
-                  <w14:uncheckedState w14:val="0"/>
+                  <w14:checked w:val="0"/>
+                  <w14:checkedState w:val="0"/>
+                  <w14:uncheckedState w:val="0"/>
                 </w14:checkbox>
               </w:sdtPr>
               <w:sdtContent>
-                <w:r>
-                  <w:rPr>
-                    <w:rStyle w:val="Formatvorlage2"/>
-                    <w:rFonts w:eastAsia="Source Sans Pro" w:cs="Arial" w:ascii="Arial" w:hAnsi="Arial"/>
-                    <w:kern w:val="0"/>
-                    <w:sz w:val="22"/>
-                    <w:szCs w:val="20"/>
-                    <w:lang w:val="en-GB" w:eastAsia="en-US" w:bidi="ar-SA"/>
-                  </w:rPr>
-                </w:r>
                 <w:r>
                   <w:rPr>
                     <w:rStyle w:val="Formatvorlage2"/>
@@ -2288,17 +2220,9 @@
             </w:pPr>
             <w:sdt>
               <w:sdtPr>
-                <w:id w:val="710767963"/>
+                <w:id w:val="57230479"/>
               </w:sdtPr>
               <w:sdtContent>
-                <w:r>
-                  <w:rPr>
-                    <w:rFonts w:eastAsia="Source Sans Pro" w:cs="Arial" w:ascii="Arial" w:hAnsi="Arial"/>
-                    <w:kern w:val="0"/>
-                    <w:szCs w:val="22"/>
-                    <w:lang w:val="de-DE" w:eastAsia="en-US" w:bidi="ar-SA"/>
-                  </w:rPr>
-                </w:r>
                 <w:r>
                   <w:rPr>
                     <w:rFonts w:eastAsia="Source Sans Pro" w:cs="Arial" w:ascii="Arial" w:hAnsi="Arial"/>
@@ -2396,22 +2320,12 @@
             <w:sdt>
               <w:sdtPr>
                 <w14:checkbox>
-                  <w14:checked w14:val="0"/>
-                  <w14:checkedState w14:val="0"/>
-                  <w14:uncheckedState w14:val="0"/>
+                  <w14:checked w:val="0"/>
+                  <w14:checkedState w:val="0"/>
+                  <w14:uncheckedState w:val="0"/>
                 </w14:checkbox>
               </w:sdtPr>
               <w:sdtContent>
-                <w:r>
-                  <w:rPr>
-                    <w:rStyle w:val="Formatvorlage2"/>
-                    <w:rFonts w:eastAsia="Source Sans Pro" w:cs="Arial" w:ascii="Arial" w:hAnsi="Arial"/>
-                    <w:kern w:val="0"/>
-                    <w:sz w:val="22"/>
-                    <w:szCs w:val="20"/>
-                    <w:lang w:val="en-GB" w:eastAsia="en-US" w:bidi="ar-SA"/>
-                  </w:rPr>
-                </w:r>
                 <w:r>
                   <w:rPr>
                     <w:rStyle w:val="Formatvorlage2"/>
@@ -2467,22 +2381,12 @@
             <w:sdt>
               <w:sdtPr>
                 <w14:checkbox>
-                  <w14:checked w14:val="0"/>
-                  <w14:checkedState w14:val="0"/>
-                  <w14:uncheckedState w14:val="0"/>
+                  <w14:checked w:val="0"/>
+                  <w14:checkedState w:val="0"/>
+                  <w14:uncheckedState w:val="0"/>
                 </w14:checkbox>
               </w:sdtPr>
               <w:sdtContent>
-                <w:r>
-                  <w:rPr>
-                    <w:rStyle w:val="Formatvorlage2"/>
-                    <w:rFonts w:eastAsia="Source Sans Pro" w:cs="Arial" w:ascii="Arial" w:hAnsi="Arial"/>
-                    <w:kern w:val="0"/>
-                    <w:sz w:val="22"/>
-                    <w:szCs w:val="20"/>
-                    <w:lang w:val="en-GB" w:eastAsia="en-US" w:bidi="ar-SA"/>
-                  </w:rPr>
-                </w:r>
                 <w:r>
                   <w:rPr>
                     <w:rStyle w:val="Formatvorlage2"/>
@@ -2570,17 +2474,9 @@
             </w:pPr>
             <w:sdt>
               <w:sdtPr>
-                <w:id w:val="200167726"/>
+                <w:id w:val="1285627304"/>
               </w:sdtPr>
               <w:sdtContent>
-                <w:r>
-                  <w:rPr>
-                    <w:rFonts w:eastAsia="Source Sans Pro" w:cs="Arial" w:ascii="Arial" w:hAnsi="Arial"/>
-                    <w:kern w:val="0"/>
-                    <w:szCs w:val="22"/>
-                    <w:lang w:val="de-DE" w:eastAsia="en-US" w:bidi="ar-SA"/>
-                  </w:rPr>
-                </w:r>
                 <w:r>
                   <w:rPr>
                     <w:rFonts w:eastAsia="Source Sans Pro" w:cs="Arial" w:ascii="Arial" w:hAnsi="Arial"/>
@@ -2601,6 +2497,7 @@
         <w:pStyle w:val="Normal"/>
         <w:rPr>
           <w:rFonts w:ascii="Source Sans Pro Bold" w:hAnsi="Source Sans Pro Bold" w:cs="Arial" w:asciiTheme="majorHAnsi" w:hAnsiTheme="majorHAnsi"/>
+          <w:b/>
           <w:b/>
           <w:sz w:val="22"/>
         </w:rPr>
@@ -2657,6 +2554,7 @@
               <w:rPr>
                 <w:rFonts w:ascii="Source Sans Pro Bold" w:hAnsi="Source Sans Pro Bold" w:asciiTheme="majorHAnsi" w:hAnsiTheme="majorHAnsi"/>
                 <w:b/>
+                <w:b/>
                 <w:sz w:val="22"/>
                 <w:lang w:val="en-US"/>
               </w:rPr>
@@ -2748,6 +2646,7 @@
               <w:rPr>
                 <w:color w:val="000000"/>
                 <w:sz w:val="20"/>
+                <w:del w:id="0" w:author="Unknown Author" w:date="2023-07-11T12:19:00Z"/>
               </w:rPr>
             </w:pPr>
             <w:r>
@@ -2782,7 +2681,109 @@
                 <w:szCs w:val="20"/>
                 <w:lang w:eastAsia="de-DE"/>
               </w:rPr>
-              <w:t>travel, two PhD students from the Fujita lab in Sao Paulo are currently spending extentended reseach stays in the Stadler lab in Leipzig. Bruno Ilha is working on metabolic networks, and Grover Guzman just arrived in Leipzig. He will continue the joint work on eigenvalues in simple network classes. The DAAD exchange has been very helpful in securing external funding. As planned, a network meeting in Sao Paulo has taken place in 2002 with participation of 4 researchers from Leipzig including the PI, and Andre Fujita and collaborators have visited Leipzig in 2022 and in spring 2023. The second scheduled visit of the Leipzig group to Sao Paulo in the current funding period is scheduled for Nov/Dec. Software development is ongoing. Current focus of the work is on improvements of the theoretical results. Early stage researches, notably Nora Beier, have been closely involved in preparing the annual report for 2022 and this renewal application.</w:t>
+              <w:t>travel, two PhD students from the Fujita lab in Sao Paulo are currently spending extentended reseach stays in the Stadler lab in Leipzig. Bruno Ilha is working on metabolic networks, and Grover Guzman just arrived in Leipzig. He will continue the joint work on eigenvalues in simple network classes. The DAAD exchange has been very helpful in securing external funding</w:t>
+            </w:r>
+            <w:ins w:id="1" w:author="Unknown Author" w:date="2023-07-11T12:19:12Z">
+              <w:r>
+                <w:rPr>
+                  <w:rFonts w:cs="MS Gothic"/>
+                  <w:color w:val="000000"/>
+                  <w:sz w:val="20"/>
+                  <w:szCs w:val="20"/>
+                  <w:lang w:eastAsia="de-DE"/>
+                </w:rPr>
+                <w:t xml:space="preserve"> </w:t>
+              </w:r>
+            </w:ins>
+            <w:ins w:id="2" w:author="Unknown Author" w:date="2023-07-11T12:19:12Z">
+              <w:r>
+                <w:rPr>
+                  <w:rFonts w:cs="MS Gothic"/>
+                  <w:color w:val="000000"/>
+                  <w:sz w:val="20"/>
+                  <w:szCs w:val="20"/>
+                  <w:lang w:eastAsia="de-DE"/>
+                </w:rPr>
+                <w:t>for this purpose</w:t>
+              </w:r>
+            </w:ins>
+            <w:r>
+              <w:rPr>
+                <w:rFonts w:cs="MS Gothic"/>
+                <w:color w:val="000000"/>
+                <w:sz w:val="20"/>
+                <w:szCs w:val="20"/>
+                <w:lang w:eastAsia="de-DE"/>
+              </w:rPr>
+              <w:t xml:space="preserve">. As planned, a network meeting in Sao Paulo has taken place in 2002 with participation of 4 researchers from Leipzig including the PI, and Andre Fujita and collaborators have visited Leipzig in 2022 and in spring 2023. The second scheduled visit of the Leipzig group to Sao Paulo in the current funding period </w:t>
+            </w:r>
+            <w:del w:id="3" w:author="Unknown Author" w:date="2023-07-11T12:19:32Z">
+              <w:r>
+                <w:rPr>
+                  <w:rFonts w:cs="MS Gothic"/>
+                  <w:color w:val="000000"/>
+                  <w:sz w:val="20"/>
+                  <w:szCs w:val="20"/>
+                  <w:lang w:eastAsia="de-DE"/>
+                </w:rPr>
+                <w:delText xml:space="preserve">is scheduled for </w:delText>
+              </w:r>
+            </w:del>
+            <w:ins w:id="4" w:author="Unknown Author" w:date="2023-07-11T12:19:35Z">
+              <w:r>
+                <w:rPr>
+                  <w:rFonts w:cs="MS Gothic"/>
+                  <w:color w:val="000000"/>
+                  <w:sz w:val="20"/>
+                  <w:szCs w:val="20"/>
+                  <w:lang w:eastAsia="de-DE"/>
+                </w:rPr>
+                <w:t xml:space="preserve">will take place in </w:t>
+              </w:r>
+            </w:ins>
+            <w:r>
+              <w:rPr>
+                <w:rFonts w:cs="MS Gothic"/>
+                <w:color w:val="000000"/>
+                <w:sz w:val="20"/>
+                <w:szCs w:val="20"/>
+                <w:lang w:eastAsia="de-DE"/>
+              </w:rPr>
+              <w:t>Nov/Dec</w:t>
+            </w:r>
+            <w:ins w:id="5" w:author="Unknown Author" w:date="2023-07-11T12:19:45Z">
+              <w:r>
+                <w:rPr>
+                  <w:rFonts w:cs="MS Gothic"/>
+                  <w:color w:val="000000"/>
+                  <w:sz w:val="20"/>
+                  <w:szCs w:val="20"/>
+                  <w:lang w:eastAsia="de-DE"/>
+                </w:rPr>
+                <w:t xml:space="preserve"> </w:t>
+              </w:r>
+            </w:ins>
+            <w:ins w:id="6" w:author="Unknown Author" w:date="2023-07-11T12:19:45Z">
+              <w:r>
+                <w:rPr>
+                  <w:rFonts w:cs="MS Gothic"/>
+                  <w:color w:val="000000"/>
+                  <w:sz w:val="20"/>
+                  <w:szCs w:val="20"/>
+                  <w:lang w:eastAsia="de-DE"/>
+                </w:rPr>
+                <w:t>2023</w:t>
+              </w:r>
+            </w:ins>
+            <w:r>
+              <w:rPr>
+                <w:rFonts w:cs="MS Gothic"/>
+                <w:color w:val="000000"/>
+                <w:sz w:val="20"/>
+                <w:szCs w:val="20"/>
+                <w:lang w:eastAsia="de-DE"/>
+              </w:rPr>
+              <w:t>. Software development is ongoing. Current focus of the work is on improvements of the theoretical results. Early stage researches, notably Nora Beier, have been closely involved in preparing the annual report for 2022 and this renewal application.</w:t>
             </w:r>
           </w:p>
           <w:p>
@@ -2850,7 +2851,41 @@
                 <w:szCs w:val="20"/>
                 <w:lang w:eastAsia="de-DE"/>
               </w:rPr>
-              <w:t>The workshop occurred between September 15</w:t>
+              <w:t xml:space="preserve">The workshop </w:t>
+            </w:r>
+            <w:ins w:id="7" w:author="Unknown Author" w:date="2023-07-11T12:20:09Z">
+              <w:r>
+                <w:rPr>
+                  <w:rFonts w:cs="MS Gothic"/>
+                  <w:color w:val="000000"/>
+                  <w:sz w:val="20"/>
+                  <w:szCs w:val="20"/>
+                  <w:lang w:eastAsia="de-DE"/>
+                </w:rPr>
+                <w:t xml:space="preserve">took place on </w:t>
+              </w:r>
+            </w:ins>
+            <w:del w:id="8" w:author="Unknown Author" w:date="2023-07-11T12:20:09Z">
+              <w:r>
+                <w:rPr>
+                  <w:rFonts w:cs="MS Gothic"/>
+                  <w:color w:val="000000"/>
+                  <w:sz w:val="20"/>
+                  <w:szCs w:val="20"/>
+                  <w:lang w:eastAsia="de-DE"/>
+                </w:rPr>
+                <w:delText>occurred between</w:delText>
+              </w:r>
+            </w:del>
+            <w:r>
+              <w:rPr>
+                <w:rFonts w:cs="MS Gothic"/>
+                <w:color w:val="000000"/>
+                <w:sz w:val="20"/>
+                <w:szCs w:val="20"/>
+                <w:lang w:eastAsia="de-DE"/>
+              </w:rPr>
+              <w:t xml:space="preserve"> September 15</w:t>
             </w:r>
             <w:r>
               <w:rPr>
@@ -2995,6 +3030,7 @@
         <w:pStyle w:val="Normal"/>
         <w:rPr>
           <w:rFonts w:ascii="Source Sans Pro Bold" w:hAnsi="Source Sans Pro Bold" w:cs="Arial" w:asciiTheme="majorHAnsi" w:hAnsiTheme="majorHAnsi"/>
+          <w:b/>
           <w:b/>
           <w:sz w:val="22"/>
         </w:rPr>
@@ -3051,6 +3087,7 @@
               <w:rPr>
                 <w:rFonts w:ascii="Source Sans Pro Bold" w:hAnsi="Source Sans Pro Bold" w:asciiTheme="majorHAnsi" w:hAnsiTheme="majorHAnsi"/>
                 <w:b/>
+                <w:b/>
                 <w:sz w:val="22"/>
                 <w:lang w:val="en-GB"/>
               </w:rPr>
@@ -3541,6 +3578,7 @@
               <w:rPr>
                 <w:rFonts w:ascii="Arial" w:hAnsi="Arial" w:cs="Arial"/>
                 <w:b/>
+                <w:b/>
                 <w:bCs/>
                 <w:color w:val="000000"/>
                 <w:sz w:val="20"/>
@@ -3668,6 +3706,7 @@
               <w:rPr>
                 <w:rFonts w:ascii="Arial" w:hAnsi="Arial" w:cs="Arial"/>
                 <w:b/>
+                <w:b/>
                 <w:bCs/>
                 <w:color w:val="000000"/>
                 <w:sz w:val="20"/>
@@ -3696,6 +3735,7 @@
               <w:rPr>
                 <w:rFonts w:ascii="Arial" w:hAnsi="Arial" w:cs="Arial"/>
                 <w:b/>
+                <w:b/>
                 <w:bCs/>
                 <w:color w:val="000000"/>
                 <w:sz w:val="20"/>
@@ -3856,6 +3896,7 @@
                 <w:color w:val="000000"/>
                 <w:sz w:val="20"/>
                 <w:szCs w:val="20"/>
+                <w:del w:id="30" w:author="Unknown Author" w:date="2023-07-11T12:30:23Z"/>
               </w:rPr>
             </w:pPr>
             <w:r>
@@ -3865,8 +3906,283 @@
                 <w:sz w:val="20"/>
                 <w:szCs w:val="20"/>
               </w:rPr>
-              <w:t>The group of Fujita has therefore experimented on the analysis of the graph spectrum, which “codifies” information about the graph structure (Takahashi et al., 2012, Fujita et al., 2017a, 2019), and developed a concept of correlation between vectors of graphs (Fujita et al., 2017b) which showed to be helpful to better understand new biological mechanisms, identify biomarkers, and find differences between controls and patients. The German side under Prof. Stadler has ample experience with the analysis of graph theoretical problems (BrianDavies et al., 2001; Gu et al., 2016; Hellmuth et al., 2009; Fritz et al., 2020) and will meanwhile focus on cycles. Cycles encapsulate semi-local information in a graph. Cycle bases provide well-defined, manageable cycle sets that can be computed efficiently. The length distribution of cycle sets such as the relevant cycles, i.e., those that are contained in at least one minimum cycle basis can be computed efficiently even without enumerating the sometimes exponentially large cycle sets. We therefore plan to use cycle distributions as complementary source of information. In particular we will investigate the relationships between Laplacian eigenvalues and cycle distribution and explore to what extent and which graph classes they can be used for alternative classification tasks. Properties of cycle bases also characterize planarity and potentially other embedding properties. The latter is likely of particular relevance to application in brain-neworks and other networks that are embedded into low-dimensional (Euclidean) spaces. As the german funding period ends after 2 years, we will apply for a second round of funding, in which we will systematically investigate the constraints of embeddings on the cycle distributions.</w:t>
-            </w:r>
+              <w:t xml:space="preserve">The group of Fujita has therefore experimented on the analysis of the graph spectrum, which “codifies” information about the graph structure (Takahashi et al., 2012, Fujita et al., 2017a, 2019), and developed a concept of correlation between vectors of graphs (Fujita et al., 2017b) which showed to be helpful to better understand new biological mechanisms, identify biomarkers, and find differences between controls and patients. The German side under Prof. Stadler has ample experience with the analysis of graph theoretical problems (BrianDavies et al., 2001; Gu et al., 2016; Hellmuth et al., 2009; Fritz et al., 2020) and will meanwhile focus on cycles. Cycles encapsulate semi-local information in a graph. Cycle bases provide well-defined, manageable cycle sets that can be computed efficiently. The length distribution of cycle sets such as the relevant cycles, i.e., those that are contained in at least one minimum cycle basis can be computed efficiently even without enumerating the sometimes exponentially large cycle sets. We therefore plan to use cycle distributions as complementary source of information. </w:t>
+            </w:r>
+            <w:ins w:id="9" w:author="Unknown Author" w:date="2023-07-11T12:22:28Z">
+              <w:r>
+                <w:rPr>
+                  <w:rFonts w:cs="Arial" w:ascii="Arial" w:hAnsi="Arial"/>
+                  <w:color w:val="000000"/>
+                  <w:sz w:val="20"/>
+                  <w:szCs w:val="20"/>
+                </w:rPr>
+                <w:t xml:space="preserve">To this end we make use of the connection with so-called cavity methods </w:t>
+              </w:r>
+            </w:ins>
+            <w:ins w:id="10" w:author="Unknown Author" w:date="2023-07-11T12:23:06Z">
+              <w:r>
+                <w:rPr>
+                  <w:rFonts w:cs="Arial" w:ascii="Arial" w:hAnsi="Arial"/>
+                  <w:color w:val="000000"/>
+                  <w:sz w:val="20"/>
+                  <w:szCs w:val="20"/>
+                </w:rPr>
+                <w:t>explored by Mark Newman and colloborators in recent years (Cantwell &amp; Newman, 2019). The corresponding message-passing algorithms are exact on graphs without long ``primitive cycles</w:t>
+              </w:r>
+            </w:ins>
+            <w:ins w:id="11" w:author="Unknown Author" w:date="2023-07-11T12:23:06Z">
+              <w:r>
+                <w:rPr>
+                  <w:rFonts w:eastAsia="Source Sans Pro" w:cs="Arial" w:ascii="Arial" w:hAnsi="Arial"/>
+                  <w:color w:val="000000"/>
+                  <w:kern w:val="0"/>
+                  <w:sz w:val="20"/>
+                  <w:szCs w:val="20"/>
+                  <w:lang w:val="de-DE" w:eastAsia="en-US" w:bidi="ar-SA"/>
+                </w:rPr>
+                <w:t>’‘.</w:t>
+              </w:r>
+            </w:ins>
+            <w:ins w:id="12" w:author="Unknown Author" w:date="2023-07-11T12:26:05Z">
+              <w:r>
+                <w:rPr>
+                  <w:rFonts w:eastAsia="Source Sans Pro" w:cs="Arial" w:ascii="Arial" w:hAnsi="Arial"/>
+                  <w:color w:val="000000"/>
+                  <w:kern w:val="0"/>
+                  <w:sz w:val="20"/>
+                  <w:szCs w:val="20"/>
+                  <w:lang w:val="de-DE" w:eastAsia="en-US" w:bidi="ar-SA"/>
+                </w:rPr>
+                <w:t xml:space="preserve"> Since very little is known on this graph class, we will characterize these graphs and their generalizations. To this end, we</w:t>
+              </w:r>
+            </w:ins>
+            <w:ins w:id="13" w:author="Unknown Author" w:date="2023-07-11T12:27:02Z">
+              <w:r>
+                <w:rPr>
+                  <w:rFonts w:eastAsia="Source Sans Pro" w:cs="Arial" w:ascii="Arial" w:hAnsi="Arial"/>
+                  <w:color w:val="000000"/>
+                  <w:kern w:val="0"/>
+                  <w:sz w:val="20"/>
+                  <w:szCs w:val="20"/>
+                  <w:lang w:val="de-DE" w:eastAsia="en-US" w:bidi="ar-SA"/>
+                </w:rPr>
+                <w:t xml:space="preserve"> will i</w:t>
+              </w:r>
+            </w:ins>
+            <w:del w:id="14" w:author="Unknown Author" w:date="2023-07-11T12:27:05Z">
+              <w:r>
+                <w:rPr>
+                  <w:rFonts w:eastAsia="Source Sans Pro" w:cs="Arial" w:ascii="Arial" w:hAnsi="Arial"/>
+                  <w:color w:val="000000"/>
+                  <w:kern w:val="0"/>
+                  <w:sz w:val="20"/>
+                  <w:szCs w:val="20"/>
+                  <w:lang w:val="de-DE" w:eastAsia="en-US" w:bidi="ar-SA"/>
+                </w:rPr>
+                <w:delText>I</w:delText>
+              </w:r>
+            </w:del>
+            <w:r>
+              <w:rPr>
+                <w:rFonts w:cs="Arial" w:ascii="Arial" w:hAnsi="Arial"/>
+                <w:color w:val="000000"/>
+                <w:sz w:val="20"/>
+                <w:szCs w:val="20"/>
+              </w:rPr>
+              <w:t xml:space="preserve">n particular we will investigate the relationships between Laplacian eigenvalues and cycle distribution and explore to what extent and which graph classes they can be used for alternative classification tasks. Properties of cycle bases also characterize planarity and potentially other embedding properties. The latter is likely of particular relevance to application in brain-neworks and other networks that are embedded into low-dimensional (Euclidean) spaces. As </w:t>
+            </w:r>
+            <w:ins w:id="15" w:author="Unknown Author" w:date="2023-07-11T12:28:44Z">
+              <w:r>
+                <w:rPr>
+                  <w:rFonts w:cs="Arial" w:ascii="Arial" w:hAnsi="Arial"/>
+                  <w:color w:val="000000"/>
+                  <w:sz w:val="20"/>
+                  <w:szCs w:val="20"/>
+                </w:rPr>
+                <w:t xml:space="preserve">proposed in the origina application, </w:t>
+              </w:r>
+            </w:ins>
+            <w:del w:id="16" w:author="Unknown Author" w:date="2023-07-11T12:29:02Z">
+              <w:r>
+                <w:rPr>
+                  <w:rFonts w:cs="Arial" w:ascii="Arial" w:hAnsi="Arial"/>
+                  <w:color w:val="000000"/>
+                  <w:sz w:val="20"/>
+                  <w:szCs w:val="20"/>
+                </w:rPr>
+                <w:delText xml:space="preserve">the </w:delText>
+              </w:r>
+            </w:del>
+            <w:del w:id="17" w:author="Unknown Author" w:date="2023-07-11T12:22:01Z">
+              <w:r>
+                <w:rPr>
+                  <w:rFonts w:cs="Arial" w:ascii="Arial" w:hAnsi="Arial"/>
+                  <w:color w:val="000000"/>
+                  <w:sz w:val="20"/>
+                  <w:szCs w:val="20"/>
+                </w:rPr>
+                <w:delText>g</w:delText>
+              </w:r>
+            </w:del>
+            <w:del w:id="18" w:author="Unknown Author" w:date="2023-07-11T12:29:02Z">
+              <w:r>
+                <w:rPr>
+                  <w:rFonts w:cs="Arial" w:ascii="Arial" w:hAnsi="Arial"/>
+                  <w:color w:val="000000"/>
+                  <w:sz w:val="20"/>
+                  <w:szCs w:val="20"/>
+                </w:rPr>
+                <w:delText>erman funding period ends after 2 years,</w:delText>
+              </w:r>
+            </w:del>
+            <w:del w:id="19" w:author="Unknown Author" w:date="2023-07-11T12:28:13Z">
+              <w:r>
+                <w:rPr>
+                  <w:rFonts w:cs="Arial" w:ascii="Arial" w:hAnsi="Arial"/>
+                  <w:color w:val="000000"/>
+                  <w:sz w:val="20"/>
+                  <w:szCs w:val="20"/>
+                </w:rPr>
+                <w:delText xml:space="preserve"> </w:delText>
+              </w:r>
+            </w:del>
+            <w:del w:id="20" w:author="Unknown Author" w:date="2023-07-11T12:29:02Z">
+              <w:r>
+                <w:rPr>
+                  <w:rFonts w:cs="Arial" w:ascii="Arial" w:hAnsi="Arial"/>
+                  <w:color w:val="000000"/>
+                  <w:sz w:val="20"/>
+                  <w:szCs w:val="20"/>
+                </w:rPr>
+                <w:delText xml:space="preserve">we will apply </w:delText>
+              </w:r>
+            </w:del>
+            <w:ins w:id="21" w:author="Unknown Author" w:date="2023-07-11T12:29:11Z">
+              <w:r>
+                <w:rPr>
+                  <w:rFonts w:cs="Arial" w:ascii="Arial" w:hAnsi="Arial"/>
+                  <w:color w:val="000000"/>
+                  <w:sz w:val="20"/>
+                  <w:szCs w:val="20"/>
+                </w:rPr>
+                <w:t xml:space="preserve"> </w:t>
+              </w:r>
+            </w:ins>
+            <w:ins w:id="22" w:author="Unknown Author" w:date="2023-07-11T12:29:11Z">
+              <w:r>
+                <w:rPr>
+                  <w:rFonts w:cs="Arial" w:ascii="Arial" w:hAnsi="Arial"/>
+                  <w:color w:val="000000"/>
+                  <w:sz w:val="20"/>
+                  <w:szCs w:val="20"/>
+                </w:rPr>
+                <w:t xml:space="preserve">we plan </w:t>
+              </w:r>
+            </w:ins>
+            <w:del w:id="23" w:author="Unknown Author" w:date="2023-07-11T12:29:02Z">
+              <w:r>
+                <w:rPr>
+                  <w:rFonts w:cs="Arial" w:ascii="Arial" w:hAnsi="Arial"/>
+                  <w:color w:val="000000"/>
+                  <w:sz w:val="20"/>
+                  <w:szCs w:val="20"/>
+                </w:rPr>
+                <w:delText>f</w:delText>
+              </w:r>
+            </w:del>
+            <w:r>
+              <w:rPr>
+                <w:rFonts w:cs="Arial" w:ascii="Arial" w:hAnsi="Arial"/>
+                <w:color w:val="000000"/>
+                <w:sz w:val="20"/>
+                <w:szCs w:val="20"/>
+              </w:rPr>
+              <w:t>or a second round of funding</w:t>
+            </w:r>
+            <w:del w:id="24" w:author="Unknown Author" w:date="2023-07-11T12:29:33Z">
+              <w:r>
+                <w:rPr>
+                  <w:rFonts w:cs="Arial" w:ascii="Arial" w:hAnsi="Arial"/>
+                  <w:color w:val="000000"/>
+                  <w:sz w:val="20"/>
+                  <w:szCs w:val="20"/>
+                </w:rPr>
+                <w:delText>, in which we will</w:delText>
+              </w:r>
+            </w:del>
+            <w:r>
+              <w:rPr>
+                <w:rFonts w:cs="Arial" w:ascii="Arial" w:hAnsi="Arial"/>
+                <w:color w:val="000000"/>
+                <w:sz w:val="20"/>
+                <w:szCs w:val="20"/>
+              </w:rPr>
+              <w:t xml:space="preserve"> </w:t>
+            </w:r>
+            <w:ins w:id="25" w:author="Unknown Author" w:date="2023-07-11T12:29:39Z">
+              <w:r>
+                <w:rPr>
+                  <w:rFonts w:cs="Arial" w:ascii="Arial" w:hAnsi="Arial"/>
+                  <w:color w:val="000000"/>
+                  <w:sz w:val="20"/>
+                  <w:szCs w:val="20"/>
+                </w:rPr>
+                <w:t xml:space="preserve">to </w:t>
+              </w:r>
+            </w:ins>
+            <w:r>
+              <w:rPr>
+                <w:rFonts w:cs="Arial" w:ascii="Arial" w:hAnsi="Arial"/>
+                <w:color w:val="000000"/>
+                <w:sz w:val="20"/>
+                <w:szCs w:val="20"/>
+              </w:rPr>
+              <w:t>systematically investigate the constraints of embeddings on the cycle distributions</w:t>
+            </w:r>
+            <w:ins w:id="26" w:author="Unknown Author" w:date="2023-07-11T12:29:50Z">
+              <w:r>
+                <w:rPr>
+                  <w:rFonts w:cs="Arial" w:ascii="Arial" w:hAnsi="Arial"/>
+                  <w:color w:val="000000"/>
+                  <w:sz w:val="20"/>
+                  <w:szCs w:val="20"/>
+                </w:rPr>
+                <w:t xml:space="preserve"> </w:t>
+              </w:r>
+            </w:ins>
+            <w:ins w:id="27" w:author="Unknown Author" w:date="2023-07-11T12:29:50Z">
+              <w:r>
+                <w:rPr>
+                  <w:rFonts w:cs="Arial" w:ascii="Arial" w:hAnsi="Arial"/>
+                  <w:color w:val="000000"/>
+                  <w:sz w:val="20"/>
+                  <w:szCs w:val="20"/>
+                </w:rPr>
+                <w:t xml:space="preserve">and </w:t>
+              </w:r>
+            </w:ins>
+            <w:ins w:id="28" w:author="Unknown Author" w:date="2023-07-11T12:30:00Z">
+              <w:r>
+                <w:rPr>
+                  <w:rFonts w:cs="Arial" w:ascii="Arial" w:hAnsi="Arial"/>
+                  <w:color w:val="000000"/>
+                  <w:sz w:val="20"/>
+                  <w:szCs w:val="20"/>
+                </w:rPr>
+                <w:t>the presence of cycles with special properties, such as long primitive cycles.</w:t>
+              </w:r>
+            </w:ins>
+            <w:del w:id="29" w:author="Unknown Author" w:date="2023-07-11T12:29:50Z">
+              <w:r>
+                <w:rPr>
+                  <w:rFonts w:cs="Arial" w:ascii="Arial" w:hAnsi="Arial"/>
+                  <w:color w:val="000000"/>
+                  <w:sz w:val="20"/>
+                  <w:szCs w:val="20"/>
+                </w:rPr>
+                <w:delText>.</w:delText>
+              </w:r>
+            </w:del>
           </w:p>
           <w:p>
             <w:pPr>
@@ -3981,7 +4297,69 @@
                 <w:sz w:val="20"/>
                 <w:szCs w:val="20"/>
               </w:rPr>
-              <w:t>We plan to send Ph.D. students and post-docs in all four years of the project to maintain constant communication. PIs will interact mostly via videoconference over the year and visit once a year. PIs will discuss manuscript and other proposals design during the scientific missions every year. We also plan talks in every Ph.D., post-doc, PIs visit. We will organize short courses/workshops and invite students/researchers of other universities to participate remotely (via videoconference) in the second and fourth years. We further plan to submit a proposal to the Research Group Linkage Programme (https://bit.ly/3f1zS4k</w:t>
+              <w:t xml:space="preserve">We plan to send Ph.D. students and post-docs in </w:t>
+            </w:r>
+            <w:del w:id="31" w:author="Unknown Author" w:date="2023-07-11T12:31:14Z">
+              <w:r>
+                <w:rPr>
+                  <w:rFonts w:cs="Arial" w:ascii="Arial" w:hAnsi="Arial"/>
+                  <w:color w:val="000000"/>
+                  <w:sz w:val="20"/>
+                  <w:szCs w:val="20"/>
+                </w:rPr>
+                <w:delText>all four</w:delText>
+              </w:r>
+            </w:del>
+            <w:ins w:id="32" w:author="Unknown Author" w:date="2023-07-11T12:31:14Z">
+              <w:r>
+                <w:rPr>
+                  <w:rFonts w:cs="Arial" w:ascii="Arial" w:hAnsi="Arial"/>
+                  <w:color w:val="000000"/>
+                  <w:sz w:val="20"/>
+                  <w:szCs w:val="20"/>
+                </w:rPr>
+                <w:t>both</w:t>
+              </w:r>
+            </w:ins>
+            <w:r>
+              <w:rPr>
+                <w:rFonts w:cs="Arial" w:ascii="Arial" w:hAnsi="Arial"/>
+                <w:color w:val="000000"/>
+                <w:sz w:val="20"/>
+                <w:szCs w:val="20"/>
+              </w:rPr>
+              <w:t xml:space="preserve"> years of the </w:t>
+            </w:r>
+            <w:ins w:id="33" w:author="Unknown Author" w:date="2023-07-11T12:31:22Z">
+              <w:r>
+                <w:rPr>
+                  <w:rFonts w:cs="Arial" w:ascii="Arial" w:hAnsi="Arial"/>
+                  <w:color w:val="000000"/>
+                  <w:sz w:val="20"/>
+                  <w:szCs w:val="20"/>
+                </w:rPr>
+                <w:t xml:space="preserve">second funding period </w:t>
+              </w:r>
+            </w:ins>
+            <w:del w:id="34" w:author="Unknown Author" w:date="2023-07-11T12:31:38Z">
+              <w:r>
+                <w:rPr>
+                  <w:rFonts w:cs="Arial" w:ascii="Arial" w:hAnsi="Arial"/>
+                  <w:color w:val="000000"/>
+                  <w:sz w:val="20"/>
+                  <w:szCs w:val="20"/>
+                </w:rPr>
+                <w:delText>project</w:delText>
+              </w:r>
+            </w:del>
+            <w:r>
+              <w:rPr>
+                <w:rFonts w:cs="Arial" w:ascii="Arial" w:hAnsi="Arial"/>
+                <w:color w:val="000000"/>
+                <w:sz w:val="20"/>
+                <w:szCs w:val="20"/>
+              </w:rPr>
+              <w:t xml:space="preserve"> to maintain constant communication. PIs will interact mostly via videoconference over the year and visit once a year. PIs will discuss manuscript and other proposals design during the scientific missions every year. We also plan talks in every Ph.D., post-doc, PIs visit. We will organize short courses/workshops and invite students/researchers of other universities to participate remotely (via videoconference) in the second and fourth years. We further plan to submit a proposal to the Research Group Linkage Programme (https://bit.ly/3f1zS4k</w:t>
             </w:r>
             <w:r>
               <w:rPr>
@@ -4011,6 +4389,7 @@
               <w:jc w:val="both"/>
               <w:rPr>
                 <w:rFonts w:ascii="Arial" w:hAnsi="Arial" w:cs="Arial"/>
+                <w:b/>
                 <w:b/>
                 <w:bCs/>
                 <w:color w:val="212121"/>
@@ -4061,7 +4440,98 @@
                 <w:sz w:val="20"/>
                 <w:szCs w:val="20"/>
               </w:rPr>
-              <w:t>Furthermore, Dr. Thomas Gatter, a staff scientist at the Stadler Lab will contribute to this project and collaborate with local and Brazilian scientists. This project member will be funded otherwise and does not require DAAD funding.</w:t>
+              <w:t xml:space="preserve">Furthermore, Dr. Thomas Gatter, a staff scientist at the Stadler Lab will contribute to this project and collaborate with local and Brazilian scientists. </w:t>
+            </w:r>
+            <w:del w:id="35" w:author="Unknown Author" w:date="2023-07-11T12:32:27Z">
+              <w:r>
+                <w:rPr>
+                  <w:rFonts w:cs="Arial" w:ascii="Arial" w:hAnsi="Arial"/>
+                  <w:color w:val="000000"/>
+                  <w:sz w:val="20"/>
+                  <w:szCs w:val="20"/>
+                </w:rPr>
+                <w:delText>This</w:delText>
+              </w:r>
+            </w:del>
+            <w:ins w:id="36" w:author="Unknown Author" w:date="2023-07-11T12:32:30Z">
+              <w:r>
+                <w:rPr>
+                  <w:rFonts w:cs="Arial" w:ascii="Arial" w:hAnsi="Arial"/>
+                  <w:color w:val="000000"/>
+                  <w:sz w:val="20"/>
+                  <w:szCs w:val="20"/>
+                </w:rPr>
+                <w:t>His involvement in the</w:t>
+              </w:r>
+            </w:ins>
+            <w:r>
+              <w:rPr>
+                <w:rFonts w:cs="Arial" w:ascii="Arial" w:hAnsi="Arial"/>
+                <w:color w:val="000000"/>
+                <w:sz w:val="20"/>
+                <w:szCs w:val="20"/>
+              </w:rPr>
+              <w:t xml:space="preserve"> project </w:t>
+            </w:r>
+            <w:del w:id="37" w:author="Unknown Author" w:date="2023-07-11T12:32:40Z">
+              <w:r>
+                <w:rPr>
+                  <w:rFonts w:cs="Arial" w:ascii="Arial" w:hAnsi="Arial"/>
+                  <w:color w:val="000000"/>
+                  <w:sz w:val="20"/>
+                  <w:szCs w:val="20"/>
+                </w:rPr>
+                <w:delText>member</w:delText>
+              </w:r>
+            </w:del>
+            <w:r>
+              <w:rPr>
+                <w:rFonts w:cs="Arial" w:ascii="Arial" w:hAnsi="Arial"/>
+                <w:color w:val="000000"/>
+                <w:sz w:val="20"/>
+                <w:szCs w:val="20"/>
+              </w:rPr>
+              <w:t xml:space="preserve"> will be funded </w:t>
+            </w:r>
+            <w:del w:id="38" w:author="Unknown Author" w:date="2023-07-11T12:32:45Z">
+              <w:r>
+                <w:rPr>
+                  <w:rFonts w:cs="Arial" w:ascii="Arial" w:hAnsi="Arial"/>
+                  <w:color w:val="000000"/>
+                  <w:sz w:val="20"/>
+                  <w:szCs w:val="20"/>
+                </w:rPr>
+                <w:delText>otherwise</w:delText>
+              </w:r>
+            </w:del>
+            <w:r>
+              <w:rPr>
+                <w:rFonts w:cs="Arial" w:ascii="Arial" w:hAnsi="Arial"/>
+                <w:color w:val="000000"/>
+                <w:sz w:val="20"/>
+                <w:szCs w:val="20"/>
+              </w:rPr>
+              <w:t xml:space="preserve"> </w:t>
+            </w:r>
+            <w:ins w:id="39" w:author="Unknown Author" w:date="2023-07-11T12:32:49Z">
+              <w:r>
+                <w:rPr>
+                  <w:rFonts w:cs="Arial" w:ascii="Arial" w:hAnsi="Arial"/>
+                  <w:color w:val="000000"/>
+                  <w:sz w:val="20"/>
+                  <w:szCs w:val="20"/>
+                </w:rPr>
+                <w:t xml:space="preserve">from other sources </w:t>
+              </w:r>
+            </w:ins>
+            <w:r>
+              <w:rPr>
+                <w:rFonts w:cs="Arial" w:ascii="Arial" w:hAnsi="Arial"/>
+                <w:color w:val="000000"/>
+                <w:sz w:val="20"/>
+                <w:szCs w:val="20"/>
+              </w:rPr>
+              <w:t>and does not require DAAD funding.</w:t>
             </w:r>
             <w:commentRangeEnd w:id="0"/>
             <w:r>
@@ -4144,6 +4614,39 @@
               </w:rPr>
               <w:t>Dr. El Hady is affiliated with Universität Konstanz and the Max Planck Institute (MPI) of Animal Behavior. The MPI has one of the most advanced facilities to study animal behavior in the world. It is equipped with virtual reality arenas where researchers can change the environment in real-time. We can record animal behavior using multiple sensors (high time-of-flight cameras, ultrasound microphones) simultaneously.</w:t>
             </w:r>
+            <w:ins w:id="40" w:author="Unknown Author" w:date="2023-07-11T12:33:37Z">
+              <w:r>
+                <w:rPr>
+                  <w:rFonts w:cs="Arial" w:ascii="Arial" w:hAnsi="Arial"/>
+                  <w:color w:val="000000"/>
+                  <w:sz w:val="20"/>
+                  <w:szCs w:val="20"/>
+                </w:rPr>
+                <w:t xml:space="preserve"> </w:t>
+              </w:r>
+            </w:ins>
+            <w:ins w:id="41" w:author="Unknown Author" w:date="2023-07-11T12:33:37Z">
+              <w:r>
+                <w:rPr>
+                  <w:rFonts w:cs="Arial" w:ascii="Arial" w:hAnsi="Arial"/>
+                  <w:color w:val="000000"/>
+                  <w:sz w:val="20"/>
+                  <w:szCs w:val="20"/>
+                </w:rPr>
+                <w:t>As part of the proposed research we will apply the methodolog</w:t>
+              </w:r>
+            </w:ins>
+            <w:ins w:id="42" w:author="Unknown Author" w:date="2023-07-11T12:34:04Z">
+              <w:r>
+                <w:rPr>
+                  <w:rFonts w:cs="Arial" w:ascii="Arial" w:hAnsi="Arial"/>
+                  <w:color w:val="000000"/>
+                  <w:sz w:val="20"/>
+                  <w:szCs w:val="20"/>
+                </w:rPr>
+                <w:t>ies developed throughout to data sets generated by these partner groups.</w:t>
+              </w:r>
+            </w:ins>
           </w:p>
           <w:p>
             <w:pPr>
@@ -4177,6 +4680,7 @@
               <w:jc w:val="both"/>
               <w:rPr>
                 <w:rFonts w:ascii="Arial" w:hAnsi="Arial" w:cs="Arial"/>
+                <w:b/>
                 <w:b/>
                 <w:bCs/>
                 <w:color w:val="000000"/>
@@ -6378,6 +6882,7 @@
         <w:pStyle w:val="Normal"/>
         <w:rPr>
           <w:rFonts w:ascii="Source Sans Pro Bold" w:hAnsi="Source Sans Pro Bold" w:cs="Arial" w:asciiTheme="majorHAnsi" w:hAnsiTheme="majorHAnsi"/>
+          <w:b/>
           <w:b/>
           <w:sz w:val="22"/>
         </w:rPr>
@@ -6436,6 +6941,7 @@
               <w:rPr>
                 <w:rFonts w:ascii="Source Sans Pro Bold" w:hAnsi="Source Sans Pro Bold" w:asciiTheme="majorHAnsi" w:hAnsiTheme="majorHAnsi"/>
                 <w:b/>
+                <w:b/>
                 <w:sz w:val="22"/>
               </w:rPr>
             </w:pPr>
@@ -6480,6 +6986,7 @@
               <w:rPr>
                 <w:rFonts w:ascii="Source Sans Pro" w:hAnsi="Source Sans Pro" w:eastAsia="" w:asciiTheme="minorHAnsi" w:eastAsiaTheme="majorEastAsia" w:hAnsiTheme="minorHAnsi"/>
                 <w:b/>
+                <w:b/>
                 <w:sz w:val="20"/>
                 <w:lang w:val="en-US"/>
               </w:rPr>
@@ -6681,6 +7188,7 @@
               <w:rPr>
                 <w:rFonts w:ascii="Source Sans Pro" w:hAnsi="Source Sans Pro" w:asciiTheme="minorHAnsi" w:hAnsiTheme="minorHAnsi"/>
                 <w:b/>
+                <w:b/>
                 <w:sz w:val="20"/>
               </w:rPr>
             </w:pPr>
@@ -6804,7 +7312,87 @@
                 <w:szCs w:val="20"/>
                 <w:lang w:eastAsia="de-DE"/>
               </w:rPr>
-              <w:t>In a first meeting of all involved research group we will give all junior scientist the opportunity to present their current work and plans for the project at hand to their peers. PostDocs and PIs will discuss the presented workplans and give valuable feedback. In this meeting we will also start curation of data which will be used as basis for the development and testing of algorithms development in the course of this project.</w:t>
+              <w:t xml:space="preserve">In a first meeting of all involved research group we will give all junior scientist the opportunity to present their current work and plans for the project at hand to their peers. PostDocs and PIs will discuss the presented workplans and give valuable feedback. In this meeting we will also </w:t>
+            </w:r>
+            <w:del w:id="43" w:author="Unknown Author" w:date="2023-07-11T12:35:12Z">
+              <w:r>
+                <w:rPr>
+                  <w:rFonts w:ascii="Arial" w:hAnsi="Arial"/>
+                  <w:color w:val="000000" w:themeColor="text1"/>
+                  <w:sz w:val="20"/>
+                  <w:szCs w:val="20"/>
+                  <w:lang w:eastAsia="de-DE"/>
+                </w:rPr>
+                <w:delText>start</w:delText>
+              </w:r>
+            </w:del>
+            <w:ins w:id="44" w:author="Unknown Author" w:date="2023-07-11T12:35:14Z">
+              <w:r>
+                <w:rPr>
+                  <w:rFonts w:ascii="Arial" w:hAnsi="Arial"/>
+                  <w:color w:val="000000" w:themeColor="text1"/>
+                  <w:sz w:val="20"/>
+                  <w:szCs w:val="20"/>
+                  <w:lang w:eastAsia="de-DE"/>
+                </w:rPr>
+                <w:t xml:space="preserve"> </w:t>
+              </w:r>
+            </w:ins>
+            <w:ins w:id="45" w:author="Unknown Author" w:date="2023-07-11T12:35:14Z">
+              <w:r>
+                <w:rPr>
+                  <w:rFonts w:ascii="Arial" w:hAnsi="Arial"/>
+                  <w:color w:val="000000" w:themeColor="text1"/>
+                  <w:sz w:val="20"/>
+                  <w:szCs w:val="20"/>
+                  <w:lang w:eastAsia="de-DE"/>
+                </w:rPr>
+                <w:t>focus on the</w:t>
+              </w:r>
+            </w:ins>
+            <w:r>
+              <w:rPr>
+                <w:rFonts w:ascii="Arial" w:hAnsi="Arial"/>
+                <w:color w:val="000000" w:themeColor="text1"/>
+                <w:sz w:val="20"/>
+                <w:szCs w:val="20"/>
+                <w:lang w:eastAsia="de-DE"/>
+              </w:rPr>
+              <w:t xml:space="preserve"> curation of data </w:t>
+            </w:r>
+            <w:del w:id="46" w:author="Unknown Author" w:date="2023-07-11T12:35:39Z">
+              <w:r>
+                <w:rPr>
+                  <w:rFonts w:ascii="Arial" w:hAnsi="Arial"/>
+                  <w:color w:val="000000" w:themeColor="text1"/>
+                  <w:sz w:val="20"/>
+                  <w:szCs w:val="20"/>
+                  <w:lang w:eastAsia="de-DE"/>
+                </w:rPr>
+                <w:delText>which will be used as basis for</w:delText>
+              </w:r>
+            </w:del>
+            <w:ins w:id="47" w:author="Unknown Author" w:date="2023-07-11T12:35:41Z">
+              <w:r>
+                <w:rPr>
+                  <w:rFonts w:ascii="Arial" w:hAnsi="Arial"/>
+                  <w:color w:val="000000" w:themeColor="text1"/>
+                  <w:sz w:val="20"/>
+                  <w:szCs w:val="20"/>
+                  <w:lang w:eastAsia="de-DE"/>
+                </w:rPr>
+                <w:t>that are to be used for</w:t>
+              </w:r>
+            </w:ins>
+            <w:r>
+              <w:rPr>
+                <w:rFonts w:ascii="Arial" w:hAnsi="Arial"/>
+                <w:color w:val="000000" w:themeColor="text1"/>
+                <w:sz w:val="20"/>
+                <w:szCs w:val="20"/>
+                <w:lang w:eastAsia="de-DE"/>
+              </w:rPr>
+              <w:t xml:space="preserve"> the development and testing of algorithms development in the course of this project.</w:t>
             </w:r>
           </w:p>
         </w:tc>
@@ -6909,6 +7497,7 @@
               <w:rPr>
                 <w:rFonts w:ascii="Source Sans Pro" w:hAnsi="Source Sans Pro" w:asciiTheme="minorHAnsi" w:hAnsiTheme="minorHAnsi"/>
                 <w:b/>
+                <w:b/>
                 <w:sz w:val="20"/>
               </w:rPr>
             </w:pPr>
@@ -7036,6 +7625,39 @@
               </w:rPr>
               <w:t>During our meeting in Brazil all junior scientists will present their results and the state of their progress to a broader audience. We will consolidate results, discuss future directions and start work on first manuscripts.</w:t>
             </w:r>
+            <w:ins w:id="48" w:author="Unknown Author" w:date="2023-07-11T12:36:36Z">
+              <w:r>
+                <w:rPr>
+                  <w:rFonts w:ascii="Arial" w:hAnsi="Arial"/>
+                  <w:color w:val="000000"/>
+                  <w:sz w:val="20"/>
+                  <w:szCs w:val="20"/>
+                </w:rPr>
+                <w:t xml:space="preserve"> </w:t>
+              </w:r>
+            </w:ins>
+            <w:ins w:id="49" w:author="Unknown Author" w:date="2023-07-11T12:36:36Z">
+              <w:r>
+                <w:rPr>
+                  <w:rFonts w:ascii="Arial" w:hAnsi="Arial"/>
+                  <w:color w:val="000000"/>
+                  <w:sz w:val="20"/>
+                  <w:szCs w:val="20"/>
+                </w:rPr>
+                <w:t>We will also use this as an opportuni</w:t>
+              </w:r>
+            </w:ins>
+            <w:ins w:id="50" w:author="Unknown Author" w:date="2023-07-11T12:37:00Z">
+              <w:r>
+                <w:rPr>
+                  <w:rFonts w:ascii="Arial" w:hAnsi="Arial"/>
+                  <w:color w:val="000000"/>
+                  <w:sz w:val="20"/>
+                  <w:szCs w:val="20"/>
+                </w:rPr>
+                <w:t>ty to broaden the collaborations in the are of network science and graph theory.</w:t>
+              </w:r>
+            </w:ins>
           </w:p>
         </w:tc>
       </w:tr>
@@ -7137,6 +7759,7 @@
               <w:rPr>
                 <w:rFonts w:ascii="Source Sans Pro" w:hAnsi="Source Sans Pro" w:asciiTheme="minorHAnsi" w:hAnsiTheme="minorHAnsi"/>
                 <w:b/>
+                <w:b/>
                 <w:sz w:val="20"/>
               </w:rPr>
             </w:pPr>
@@ -7259,7 +7882,38 @@
                 <w:sz w:val="20"/>
                 <w:szCs w:val="20"/>
               </w:rPr>
-              <w:t>Shortly after our visit in Brazil we will again meet in Germany to finalize work on Manuscripts and begin work on the application for a second round of funding from the DAAD. Again, junior scientist will get the opportunity to present their results and discuss future approaches, this time to an audience from the German science network. Furthermore, we will work on the first project report.</w:t>
+              <w:t xml:space="preserve">Shortly after our visit in Brazil we will again meet in Germany to finalize work on </w:t>
+            </w:r>
+            <w:ins w:id="51" w:author="Unknown Author" w:date="2023-07-11T12:37:33Z">
+              <w:r>
+                <w:rPr>
+                  <w:rFonts w:ascii="Arial" w:hAnsi="Arial"/>
+                  <w:color w:val="000000"/>
+                  <w:sz w:val="20"/>
+                  <w:szCs w:val="20"/>
+                </w:rPr>
+                <w:t>m</w:t>
+              </w:r>
+            </w:ins>
+            <w:del w:id="52" w:author="Unknown Author" w:date="2023-07-11T12:37:32Z">
+              <w:r>
+                <w:rPr>
+                  <w:rFonts w:ascii="Arial" w:hAnsi="Arial"/>
+                  <w:color w:val="000000"/>
+                  <w:sz w:val="20"/>
+                  <w:szCs w:val="20"/>
+                </w:rPr>
+                <w:delText>M</w:delText>
+              </w:r>
+            </w:del>
+            <w:r>
+              <w:rPr>
+                <w:rFonts w:ascii="Arial" w:hAnsi="Arial"/>
+                <w:color w:val="000000"/>
+                <w:sz w:val="20"/>
+                <w:szCs w:val="20"/>
+              </w:rPr>
+              <w:t>anuscripts and begin work on the application for a second round of funding from the DAAD. Again, junior scientist will get the opportunity to present their results and discuss future approaches, this time to an audience from the German science network. Furthermore, we will work on the first project report.</w:t>
             </w:r>
           </w:p>
         </w:tc>
@@ -7366,6 +8020,7 @@
               <w:rPr>
                 <w:rFonts w:ascii="Source Sans Pro" w:hAnsi="Source Sans Pro" w:asciiTheme="minorHAnsi" w:hAnsiTheme="minorHAnsi"/>
                 <w:b/>
+                <w:b/>
                 <w:sz w:val="20"/>
               </w:rPr>
             </w:pPr>
@@ -7494,6 +8149,39 @@
               </w:rPr>
               <w:t>During the second and last visit of the German side to Brazil in the first funding period, we will focus on the finalization of manuscripts and discuss potential follow up projects as well as funding possibilities. Junior Scientist will present their (final) results in an international setting.</w:t>
             </w:r>
+            <w:ins w:id="53" w:author="Unknown Author" w:date="2023-07-11T12:37:54Z">
+              <w:r>
+                <w:rPr>
+                  <w:rFonts w:ascii="Arial" w:hAnsi="Arial"/>
+                  <w:color w:val="000000"/>
+                  <w:sz w:val="20"/>
+                  <w:szCs w:val="20"/>
+                </w:rPr>
+                <w:t xml:space="preserve"> </w:t>
+              </w:r>
+            </w:ins>
+            <w:ins w:id="54" w:author="Unknown Author" w:date="2023-07-11T12:37:54Z">
+              <w:r>
+                <w:rPr>
+                  <w:rFonts w:ascii="Arial" w:hAnsi="Arial"/>
+                  <w:color w:val="000000"/>
+                  <w:sz w:val="20"/>
+                  <w:szCs w:val="20"/>
+                </w:rPr>
+                <w:t>The meeting will also ser</w:t>
+              </w:r>
+            </w:ins>
+            <w:ins w:id="55" w:author="Unknown Author" w:date="2023-07-11T12:38:00Z">
+              <w:r>
+                <w:rPr>
+                  <w:rFonts w:ascii="Arial" w:hAnsi="Arial"/>
+                  <w:color w:val="000000"/>
+                  <w:sz w:val="20"/>
+                  <w:szCs w:val="20"/>
+                </w:rPr>
+                <w:t>ve to coordinate the preparation of the final report.</w:t>
+              </w:r>
+            </w:ins>
           </w:p>
         </w:tc>
       </w:tr>
@@ -7580,6 +8268,7 @@
         <w:pStyle w:val="Normal"/>
         <w:rPr>
           <w:rFonts w:ascii="Source Sans Pro Bold" w:hAnsi="Source Sans Pro Bold" w:cs="Arial" w:asciiTheme="majorHAnsi" w:hAnsiTheme="majorHAnsi"/>
+          <w:b/>
           <w:b/>
           <w:sz w:val="22"/>
         </w:rPr>
@@ -7636,6 +8325,7 @@
               <w:rPr>
                 <w:rFonts w:ascii="Source Sans Pro Bold" w:hAnsi="Source Sans Pro Bold" w:asciiTheme="majorHAnsi" w:hAnsiTheme="majorHAnsi"/>
                 <w:b/>
+                <w:b/>
                 <w:sz w:val="22"/>
                 <w:lang w:val="en-US"/>
               </w:rPr>
@@ -7733,10 +8423,10 @@
               <w:jc w:val="left"/>
               <w:rPr>
                 <w:rFonts w:ascii="Source Sans Pro" w:hAnsi="Source Sans Pro" w:asciiTheme="minorHAnsi" w:hAnsiTheme="minorHAnsi"/>
-                <w:sz w:val="20"/>
-              </w:rPr>
-            </w:pPr>
-            <w:commentRangeStart w:id="1"/>
+                <w:ins w:id="56" w:author="Unknown Author" w:date="2023-07-11T12:40:54Z"/>
+                <w:sz w:val="20"/>
+              </w:rPr>
+            </w:pPr>
             <w:r>
               <w:rPr>
                 <w:rFonts w:eastAsia="Source Sans Pro" w:cs="Arial"/>
@@ -7745,12 +8435,66 @@
                 <w:szCs w:val="22"/>
                 <w:lang w:val="de-DE" w:eastAsia="en-US" w:bidi="ar-SA"/>
               </w:rPr>
-              <w:t>All participants of the proposed project will strengthen their scientific networks and improve their outreach. Junior scientist will have gained valuable insights in international project planning and execution, proposal and manuscript drafting and collaboration. All software and mathematical concepts developed in the course of this project will be made available via manuscripts and hosting platforms like GitHub to the interested public. Given the already very successfull first two years of the project, we do not expect risk factors for the success of the full project. The participating project leads take responsibility for publication of results and software and tight integration of Junior scientist in all project related matters.</w:t>
-            </w:r>
-            <w:commentRangeEnd w:id="1"/>
-            <w:r>
-              <w:commentReference w:id="1"/>
-            </w:r>
+              <w:t xml:space="preserve">All participants of the proposed project will strengthen their scientific networks and improve their outreach. Junior scientist will have gained valuable insights in international project planning and execution, proposal and manuscript drafting and collaboration. All software and mathematical concepts developed in the course of this project will be made available via manuscripts and hosting platforms like GitHub to the interested public. </w:t>
+            </w:r>
+          </w:p>
+          <w:p>
+            <w:pPr>
+              <w:pStyle w:val="Normal"/>
+              <w:widowControl w:val="false"/>
+              <w:suppressAutoHyphens w:val="true"/>
+              <w:spacing w:lineRule="auto" w:line="259" w:before="0" w:after="0"/>
+              <w:jc w:val="left"/>
+              <w:rPr>
+                <w:rFonts w:ascii="Source Sans Pro" w:hAnsi="Source Sans Pro" w:asciiTheme="minorHAnsi" w:hAnsiTheme="minorHAnsi"/>
+                <w:ins w:id="58" w:author="Unknown Author" w:date="2023-07-11T12:40:54Z"/>
+                <w:sz w:val="20"/>
+              </w:rPr>
+            </w:pPr>
+            <w:ins w:id="57" w:author="Unknown Author" w:date="2023-07-11T12:40:54Z">
+              <w:r>
+                <w:rPr>
+                  <w:sz w:val="20"/>
+                </w:rPr>
+              </w:r>
+            </w:ins>
+          </w:p>
+          <w:p>
+            <w:pPr>
+              <w:pStyle w:val="Normal"/>
+              <w:widowControl w:val="false"/>
+              <w:suppressAutoHyphens w:val="true"/>
+              <w:spacing w:lineRule="auto" w:line="259" w:before="0" w:after="0"/>
+              <w:jc w:val="left"/>
+              <w:rPr>
+                <w:rFonts w:ascii="Source Sans Pro" w:hAnsi="Source Sans Pro" w:asciiTheme="minorHAnsi" w:hAnsiTheme="minorHAnsi"/>
+                <w:sz w:val="20"/>
+              </w:rPr>
+            </w:pPr>
+            <w:ins w:id="59" w:author="Unknown Author" w:date="2023-07-11T12:41:02Z">
+              <w:r>
+                <w:rPr>
+                  <w:rFonts w:eastAsia="Source Sans Pro" w:cs="Arial"/>
+                  <w:kern w:val="0"/>
+                  <w:sz w:val="20"/>
+                  <w:szCs w:val="22"/>
+                  <w:lang w:val="de-DE" w:eastAsia="en-US" w:bidi="ar-SA"/>
+                </w:rPr>
+                <w:t>Preliminary results from the first funding period strongly suggest that the scientific goals related to the methodological parts of the proposal are indeed achievable. Moreover, g</w:t>
+              </w:r>
+            </w:ins>
+            <w:del w:id="60" w:author="Unknown Author" w:date="2023-07-11T12:41:18Z">
+              <w:r>
+                <w:rPr>
+                  <w:rFonts w:eastAsia="Source Sans Pro" w:cs="Arial"/>
+                  <w:kern w:val="0"/>
+                  <w:sz w:val="20"/>
+                  <w:szCs w:val="22"/>
+                  <w:lang w:val="de-DE" w:eastAsia="en-US" w:bidi="ar-SA"/>
+                </w:rPr>
+                <w:delText>G</w:delText>
+              </w:r>
+            </w:del>
             <w:r>
               <w:rPr>
                 <w:rFonts w:eastAsia="Source Sans Pro" w:cs="Arial"/>
@@ -7759,7 +8503,112 @@
                 <w:szCs w:val="22"/>
                 <w:lang w:val="de-DE" w:eastAsia="en-US" w:bidi="ar-SA"/>
               </w:rPr>
-            </w:r>
+              <w:t>iven the already very successfull first two years of the project, we do not expect risk factors for the success of the full project</w:t>
+            </w:r>
+            <w:ins w:id="61" w:author="Unknown Author" w:date="2023-07-11T12:43:07Z">
+              <w:r>
+                <w:rPr>
+                  <w:rFonts w:eastAsia="Source Sans Pro" w:cs="Arial"/>
+                  <w:kern w:val="0"/>
+                  <w:sz w:val="20"/>
+                  <w:szCs w:val="22"/>
+                  <w:lang w:val="de-DE" w:eastAsia="en-US" w:bidi="ar-SA"/>
+                </w:rPr>
+                <w:t xml:space="preserve">, </w:t>
+              </w:r>
+            </w:ins>
+            <w:ins w:id="62" w:author="Unknown Author" w:date="2023-07-11T12:43:07Z">
+              <w:r>
+                <w:rPr>
+                  <w:rFonts w:eastAsia="Source Sans Pro" w:cs="Arial"/>
+                  <w:kern w:val="0"/>
+                  <w:sz w:val="20"/>
+                  <w:szCs w:val="22"/>
+                  <w:lang w:val="de-DE" w:eastAsia="en-US" w:bidi="ar-SA"/>
+                </w:rPr>
+                <w:t>although adjustments regarding the availability and quality of network data might still b</w:t>
+              </w:r>
+            </w:ins>
+            <w:ins w:id="63" w:author="Unknown Author" w:date="2023-07-11T12:44:00Z">
+              <w:r>
+                <w:rPr>
+                  <w:rFonts w:eastAsia="Source Sans Pro" w:cs="Arial"/>
+                  <w:kern w:val="0"/>
+                  <w:sz w:val="20"/>
+                  <w:szCs w:val="22"/>
+                  <w:lang w:val="de-DE" w:eastAsia="en-US" w:bidi="ar-SA"/>
+                </w:rPr>
+                <w:t>e become necessary. Currently available public network data are sufficient, however, to achieve all major project goals.</w:t>
+              </w:r>
+            </w:ins>
+            <w:del w:id="64" w:author="Unknown Author" w:date="2023-07-11T12:43:02Z">
+              <w:r>
+                <w:rPr>
+                  <w:rFonts w:eastAsia="Source Sans Pro" w:cs="Arial"/>
+                  <w:kern w:val="0"/>
+                  <w:sz w:val="20"/>
+                  <w:szCs w:val="22"/>
+                  <w:lang w:val="de-DE" w:eastAsia="en-US" w:bidi="ar-SA"/>
+                </w:rPr>
+                <w:delText>.</w:delText>
+              </w:r>
+            </w:del>
+            <w:r>
+              <w:rPr>
+                <w:rFonts w:eastAsia="Source Sans Pro" w:cs="Arial"/>
+                <w:kern w:val="0"/>
+                <w:sz w:val="20"/>
+                <w:szCs w:val="22"/>
+                <w:lang w:val="de-DE" w:eastAsia="en-US" w:bidi="ar-SA"/>
+              </w:rPr>
+              <w:t xml:space="preserve"> The participating project leads take responsibility for publication of results and software and tight integration of Junior scientist in all project related matters</w:t>
+            </w:r>
+            <w:ins w:id="65" w:author="Unknown Author" w:date="2023-07-11T12:45:14Z">
+              <w:r>
+                <w:rPr>
+                  <w:rFonts w:eastAsia="Source Sans Pro" w:cs="Arial"/>
+                  <w:kern w:val="0"/>
+                  <w:sz w:val="20"/>
+                  <w:szCs w:val="22"/>
+                  <w:lang w:val="de-DE" w:eastAsia="en-US" w:bidi="ar-SA"/>
+                </w:rPr>
+                <w:t xml:space="preserve">, </w:t>
+              </w:r>
+            </w:ins>
+            <w:ins w:id="66" w:author="Unknown Author" w:date="2023-07-11T12:45:14Z">
+              <w:r>
+                <w:rPr>
+                  <w:rFonts w:eastAsia="Source Sans Pro" w:cs="Arial"/>
+                  <w:kern w:val="0"/>
+                  <w:sz w:val="20"/>
+                  <w:szCs w:val="22"/>
+                  <w:lang w:val="de-DE" w:eastAsia="en-US" w:bidi="ar-SA"/>
+                </w:rPr>
+                <w:t>including the preparation and writing of drafts of publications and reports.</w:t>
+              </w:r>
+            </w:ins>
+            <w:r>
+              <w:rPr>
+                <w:rFonts w:eastAsia="Source Sans Pro" w:cs="Arial"/>
+                <w:kern w:val="0"/>
+                <w:sz w:val="20"/>
+                <w:szCs w:val="22"/>
+                <w:lang w:val="de-DE" w:eastAsia="en-US" w:bidi="ar-SA"/>
+              </w:rPr>
+              <w:t>.</w:t>
+            </w:r>
+            <w:del w:id="67" w:author="Unknown Author" w:date="2023-07-11T12:39:34Z">
+              <w:r>
+                <w:rPr>
+                  <w:rFonts w:eastAsia="Source Sans Pro" w:cs="Arial"/>
+                  <w:kern w:val="0"/>
+                  <w:sz w:val="20"/>
+                  <w:szCs w:val="22"/>
+                  <w:lang w:val="de-DE" w:eastAsia="en-US" w:bidi="ar-SA"/>
+                </w:rPr>
+                <w:commentReference w:id="1"/>
+              </w:r>
+            </w:del>
           </w:p>
         </w:tc>
       </w:tr>
@@ -7769,6 +8618,7 @@
         <w:pStyle w:val="Normal"/>
         <w:rPr>
           <w:rFonts w:ascii="Source Sans Pro Bold" w:hAnsi="Source Sans Pro Bold" w:cs="Arial" w:asciiTheme="majorHAnsi" w:hAnsiTheme="majorHAnsi"/>
+          <w:b/>
           <w:b/>
           <w:sz w:val="22"/>
         </w:rPr>
@@ -7797,9 +8647,9 @@
         <w:tblLook w:val="04a0" w:noHBand="0" w:noVBand="1" w:firstColumn="1" w:lastRow="0" w:lastColumn="0" w:firstRow="1"/>
       </w:tblPr>
       <w:tblGrid>
-        <w:gridCol w:w="2552"/>
+        <w:gridCol w:w="2551"/>
         <w:gridCol w:w="1186"/>
-        <w:gridCol w:w="2934"/>
+        <w:gridCol w:w="2935"/>
         <w:gridCol w:w="1131"/>
         <w:gridCol w:w="1551"/>
       </w:tblGrid>
@@ -7830,6 +8680,7 @@
               <w:rPr>
                 <w:rFonts w:ascii="Source Sans Pro Bold" w:hAnsi="Source Sans Pro Bold" w:asciiTheme="majorHAnsi" w:hAnsiTheme="majorHAnsi"/>
                 <w:b/>
+                <w:b/>
                 <w:sz w:val="22"/>
                 <w:lang w:val="en-US"/>
               </w:rPr>
@@ -7898,7 +8749,7 @@
         </w:trPr>
         <w:tc>
           <w:tcPr>
-            <w:tcW w:w="2552" w:type="dxa"/>
+            <w:tcW w:w="2551" w:type="dxa"/>
             <w:tcBorders>
               <w:top w:val="single" w:sz="4" w:space="0" w:color="D9D9D9"/>
               <w:left w:val="single" w:sz="4" w:space="0" w:color="808080"/>
@@ -7916,6 +8767,7 @@
               <w:jc w:val="left"/>
               <w:rPr>
                 <w:rFonts w:ascii="Source Sans Pro" w:hAnsi="Source Sans Pro" w:asciiTheme="minorHAnsi" w:hAnsiTheme="minorHAnsi"/>
+                <w:b/>
                 <w:b/>
                 <w:sz w:val="20"/>
                 <w:lang w:val="en-US"/>
@@ -7955,6 +8807,7 @@
               <w:rPr>
                 <w:rFonts w:ascii="Source Sans Pro" w:hAnsi="Source Sans Pro" w:asciiTheme="minorHAnsi" w:hAnsiTheme="minorHAnsi"/>
                 <w:b/>
+                <w:b/>
                 <w:sz w:val="20"/>
               </w:rPr>
             </w:pPr>
@@ -7973,7 +8826,7 @@
         </w:tc>
         <w:tc>
           <w:tcPr>
-            <w:tcW w:w="2934" w:type="dxa"/>
+            <w:tcW w:w="2935" w:type="dxa"/>
             <w:tcBorders>
               <w:top w:val="single" w:sz="4" w:space="0" w:color="D9D9D9"/>
               <w:left w:val="single" w:sz="4" w:space="0" w:color="D9D9D9"/>
@@ -7991,6 +8844,7 @@
               <w:jc w:val="left"/>
               <w:rPr>
                 <w:rFonts w:ascii="Source Sans Pro" w:hAnsi="Source Sans Pro" w:asciiTheme="minorHAnsi" w:hAnsiTheme="minorHAnsi"/>
+                <w:b/>
                 <w:b/>
                 <w:sz w:val="20"/>
                 <w:lang w:val="en-US"/>
@@ -8030,6 +8884,7 @@
               <w:rPr>
                 <w:rFonts w:ascii="Source Sans Pro" w:hAnsi="Source Sans Pro" w:asciiTheme="minorHAnsi" w:hAnsiTheme="minorHAnsi"/>
                 <w:b/>
+                <w:b/>
                 <w:sz w:val="20"/>
               </w:rPr>
             </w:pPr>
@@ -8067,6 +8922,7 @@
               <w:rPr>
                 <w:rFonts w:ascii="Source Sans Pro" w:hAnsi="Source Sans Pro" w:asciiTheme="minorHAnsi" w:hAnsiTheme="minorHAnsi"/>
                 <w:b/>
+                <w:b/>
                 <w:sz w:val="20"/>
                 <w:lang w:val="en-US"/>
               </w:rPr>
@@ -8091,7 +8947,7 @@
         </w:trPr>
         <w:tc>
           <w:tcPr>
-            <w:tcW w:w="2552" w:type="dxa"/>
+            <w:tcW w:w="2551" w:type="dxa"/>
             <w:tcBorders>
               <w:top w:val="single" w:sz="4" w:space="0" w:color="D9D9D9"/>
               <w:left w:val="single" w:sz="4" w:space="0" w:color="808080"/>
@@ -8165,7 +9021,7 @@
         </w:tc>
         <w:tc>
           <w:tcPr>
-            <w:tcW w:w="2934" w:type="dxa"/>
+            <w:tcW w:w="2935" w:type="dxa"/>
             <w:tcBorders>
               <w:top w:val="single" w:sz="4" w:space="0" w:color="D9D9D9"/>
               <w:left w:val="single" w:sz="4" w:space="0" w:color="D9D9D9"/>
@@ -8281,7 +9137,7 @@
         </w:trPr>
         <w:tc>
           <w:tcPr>
-            <w:tcW w:w="2552" w:type="dxa"/>
+            <w:tcW w:w="2551" w:type="dxa"/>
             <w:tcBorders>
               <w:top w:val="single" w:sz="4" w:space="0" w:color="D9D9D9"/>
               <w:left w:val="single" w:sz="4" w:space="0" w:color="808080"/>
@@ -8355,7 +9211,7 @@
         </w:tc>
         <w:tc>
           <w:tcPr>
-            <w:tcW w:w="2934" w:type="dxa"/>
+            <w:tcW w:w="2935" w:type="dxa"/>
             <w:tcBorders>
               <w:top w:val="single" w:sz="4" w:space="0" w:color="D9D9D9"/>
               <w:left w:val="single" w:sz="4" w:space="0" w:color="D9D9D9"/>
@@ -8471,7 +9327,7 @@
         </w:trPr>
         <w:tc>
           <w:tcPr>
-            <w:tcW w:w="2552" w:type="dxa"/>
+            <w:tcW w:w="2551" w:type="dxa"/>
             <w:tcBorders>
               <w:top w:val="single" w:sz="4" w:space="0" w:color="D9D9D9"/>
               <w:left w:val="single" w:sz="4" w:space="0" w:color="808080"/>
@@ -8545,7 +9401,7 @@
         </w:tc>
         <w:tc>
           <w:tcPr>
-            <w:tcW w:w="2934" w:type="dxa"/>
+            <w:tcW w:w="2935" w:type="dxa"/>
             <w:tcBorders>
               <w:top w:val="single" w:sz="4" w:space="0" w:color="D9D9D9"/>
               <w:left w:val="single" w:sz="4" w:space="0" w:color="D9D9D9"/>
@@ -8661,7 +9517,7 @@
         </w:trPr>
         <w:tc>
           <w:tcPr>
-            <w:tcW w:w="2552" w:type="dxa"/>
+            <w:tcW w:w="2551" w:type="dxa"/>
             <w:tcBorders>
               <w:top w:val="single" w:sz="4" w:space="0" w:color="D9D9D9"/>
               <w:left w:val="single" w:sz="4" w:space="0" w:color="808080"/>
@@ -8735,7 +9591,7 @@
         </w:tc>
         <w:tc>
           <w:tcPr>
-            <w:tcW w:w="2934" w:type="dxa"/>
+            <w:tcW w:w="2935" w:type="dxa"/>
             <w:tcBorders>
               <w:top w:val="single" w:sz="4" w:space="0" w:color="D9D9D9"/>
               <w:left w:val="single" w:sz="4" w:space="0" w:color="D9D9D9"/>
@@ -8853,7 +9709,7 @@
         </w:trPr>
         <w:tc>
           <w:tcPr>
-            <w:tcW w:w="2552" w:type="dxa"/>
+            <w:tcW w:w="2551" w:type="dxa"/>
             <w:tcBorders>
               <w:top w:val="single" w:sz="4" w:space="0" w:color="D9D9D9"/>
               <w:left w:val="single" w:sz="4" w:space="0" w:color="808080"/>
@@ -8927,7 +9783,7 @@
         </w:tc>
         <w:tc>
           <w:tcPr>
-            <w:tcW w:w="2934" w:type="dxa"/>
+            <w:tcW w:w="2935" w:type="dxa"/>
             <w:tcBorders>
               <w:top w:val="single" w:sz="4" w:space="0" w:color="D9D9D9"/>
               <w:left w:val="single" w:sz="4" w:space="0" w:color="D9D9D9"/>
@@ -9043,7 +9899,7 @@
         </w:trPr>
         <w:tc>
           <w:tcPr>
-            <w:tcW w:w="2552" w:type="dxa"/>
+            <w:tcW w:w="2551" w:type="dxa"/>
             <w:tcBorders>
               <w:top w:val="single" w:sz="4" w:space="0" w:color="D9D9D9"/>
               <w:left w:val="single" w:sz="4" w:space="0" w:color="808080"/>
@@ -9117,7 +9973,7 @@
         </w:tc>
         <w:tc>
           <w:tcPr>
-            <w:tcW w:w="2934" w:type="dxa"/>
+            <w:tcW w:w="2935" w:type="dxa"/>
             <w:tcBorders>
               <w:top w:val="single" w:sz="4" w:space="0" w:color="D9D9D9"/>
               <w:left w:val="single" w:sz="4" w:space="0" w:color="D9D9D9"/>
@@ -9233,7 +10089,7 @@
         </w:trPr>
         <w:tc>
           <w:tcPr>
-            <w:tcW w:w="2552" w:type="dxa"/>
+            <w:tcW w:w="2551" w:type="dxa"/>
             <w:tcBorders>
               <w:top w:val="single" w:sz="4" w:space="0" w:color="D9D9D9"/>
               <w:left w:val="single" w:sz="4" w:space="0" w:color="808080"/>
@@ -9307,7 +10163,7 @@
         </w:tc>
         <w:tc>
           <w:tcPr>
-            <w:tcW w:w="2934" w:type="dxa"/>
+            <w:tcW w:w="2935" w:type="dxa"/>
             <w:tcBorders>
               <w:top w:val="single" w:sz="4" w:space="0" w:color="D9D9D9"/>
               <w:left w:val="single" w:sz="4" w:space="0" w:color="D9D9D9"/>
@@ -9423,7 +10279,7 @@
         </w:trPr>
         <w:tc>
           <w:tcPr>
-            <w:tcW w:w="2552" w:type="dxa"/>
+            <w:tcW w:w="2551" w:type="dxa"/>
             <w:tcBorders>
               <w:top w:val="nil"/>
               <w:left w:val="single" w:sz="4" w:space="0" w:color="808080"/>
@@ -9545,7 +10401,7 @@
         </w:tc>
         <w:tc>
           <w:tcPr>
-            <w:tcW w:w="2934" w:type="dxa"/>
+            <w:tcW w:w="2935" w:type="dxa"/>
             <w:tcBorders>
               <w:top w:val="nil"/>
               <w:left w:val="single" w:sz="4" w:space="0" w:color="D9D9D9"/>
@@ -9757,6 +10613,7 @@
         <w:pStyle w:val="Normal"/>
         <w:rPr>
           <w:rFonts w:ascii="Source Sans Pro Bold" w:hAnsi="Source Sans Pro Bold" w:cs="Arial" w:asciiTheme="majorHAnsi" w:hAnsiTheme="majorHAnsi"/>
+          <w:b/>
           <w:b/>
           <w:sz w:val="22"/>
         </w:rPr>
@@ -9785,9 +10642,9 @@
         <w:tblLook w:val="04a0" w:noHBand="0" w:noVBand="1" w:firstColumn="1" w:lastRow="0" w:lastColumn="0" w:firstRow="1"/>
       </w:tblPr>
       <w:tblGrid>
-        <w:gridCol w:w="2552"/>
+        <w:gridCol w:w="2551"/>
         <w:gridCol w:w="1186"/>
-        <w:gridCol w:w="2934"/>
+        <w:gridCol w:w="2935"/>
         <w:gridCol w:w="1131"/>
         <w:gridCol w:w="1551"/>
       </w:tblGrid>
@@ -9797,7 +10654,7 @@
         </w:trPr>
         <w:tc>
           <w:tcPr>
-            <w:tcW w:w="2552" w:type="dxa"/>
+            <w:tcW w:w="2551" w:type="dxa"/>
             <w:tcBorders>
               <w:top w:val="single" w:sz="4" w:space="0" w:color="808080"/>
               <w:left w:val="single" w:sz="4" w:space="0" w:color="808080"/>
@@ -9815,6 +10672,7 @@
               <w:jc w:val="left"/>
               <w:rPr>
                 <w:rFonts w:ascii="Source Sans Pro" w:hAnsi="Source Sans Pro" w:asciiTheme="minorHAnsi" w:hAnsiTheme="minorHAnsi"/>
+                <w:b/>
                 <w:b/>
                 <w:sz w:val="20"/>
                 <w:lang w:val="en-US"/>
@@ -9854,6 +10712,7 @@
               <w:rPr>
                 <w:rFonts w:ascii="Source Sans Pro" w:hAnsi="Source Sans Pro" w:asciiTheme="minorHAnsi" w:hAnsiTheme="minorHAnsi"/>
                 <w:b/>
+                <w:b/>
                 <w:sz w:val="20"/>
               </w:rPr>
             </w:pPr>
@@ -9872,7 +10731,7 @@
         </w:tc>
         <w:tc>
           <w:tcPr>
-            <w:tcW w:w="2934" w:type="dxa"/>
+            <w:tcW w:w="2935" w:type="dxa"/>
             <w:tcBorders>
               <w:top w:val="single" w:sz="4" w:space="0" w:color="808080"/>
               <w:left w:val="single" w:sz="4" w:space="0" w:color="D9D9D9"/>
@@ -9890,6 +10749,7 @@
               <w:jc w:val="left"/>
               <w:rPr>
                 <w:rFonts w:ascii="Source Sans Pro" w:hAnsi="Source Sans Pro" w:asciiTheme="minorHAnsi" w:hAnsiTheme="minorHAnsi"/>
+                <w:b/>
                 <w:b/>
                 <w:sz w:val="20"/>
                 <w:lang w:val="en-US"/>
@@ -9929,6 +10789,7 @@
               <w:rPr>
                 <w:rFonts w:ascii="Source Sans Pro" w:hAnsi="Source Sans Pro" w:asciiTheme="minorHAnsi" w:hAnsiTheme="minorHAnsi"/>
                 <w:b/>
+                <w:b/>
                 <w:sz w:val="20"/>
               </w:rPr>
             </w:pPr>
@@ -9966,6 +10827,7 @@
               <w:rPr>
                 <w:rFonts w:ascii="Source Sans Pro" w:hAnsi="Source Sans Pro" w:asciiTheme="minorHAnsi" w:hAnsiTheme="minorHAnsi"/>
                 <w:b/>
+                <w:b/>
                 <w:sz w:val="20"/>
                 <w:lang w:val="en-US"/>
               </w:rPr>
@@ -9990,7 +10852,7 @@
         </w:trPr>
         <w:tc>
           <w:tcPr>
-            <w:tcW w:w="2552" w:type="dxa"/>
+            <w:tcW w:w="2551" w:type="dxa"/>
             <w:tcBorders>
               <w:top w:val="single" w:sz="4" w:space="0" w:color="D9D9D9"/>
               <w:left w:val="single" w:sz="4" w:space="0" w:color="808080"/>
@@ -10062,7 +10924,7 @@
         </w:tc>
         <w:tc>
           <w:tcPr>
-            <w:tcW w:w="2934" w:type="dxa"/>
+            <w:tcW w:w="2935" w:type="dxa"/>
             <w:tcBorders>
               <w:top w:val="single" w:sz="4" w:space="0" w:color="D9D9D9"/>
               <w:left w:val="single" w:sz="4" w:space="0" w:color="D9D9D9"/>
@@ -10174,7 +11036,7 @@
         </w:trPr>
         <w:tc>
           <w:tcPr>
-            <w:tcW w:w="2552" w:type="dxa"/>
+            <w:tcW w:w="2551" w:type="dxa"/>
             <w:tcBorders>
               <w:top w:val="single" w:sz="4" w:space="0" w:color="D9D9D9"/>
               <w:left w:val="single" w:sz="4" w:space="0" w:color="808080"/>
@@ -10246,7 +11108,7 @@
         </w:tc>
         <w:tc>
           <w:tcPr>
-            <w:tcW w:w="2934" w:type="dxa"/>
+            <w:tcW w:w="2935" w:type="dxa"/>
             <w:tcBorders>
               <w:top w:val="single" w:sz="4" w:space="0" w:color="D9D9D9"/>
               <w:left w:val="single" w:sz="4" w:space="0" w:color="D9D9D9"/>
@@ -10359,7 +11221,7 @@
         </w:trPr>
         <w:tc>
           <w:tcPr>
-            <w:tcW w:w="2552" w:type="dxa"/>
+            <w:tcW w:w="2551" w:type="dxa"/>
             <w:tcBorders>
               <w:top w:val="single" w:sz="4" w:space="0" w:color="D9D9D9"/>
               <w:left w:val="single" w:sz="4" w:space="0" w:color="808080"/>
@@ -10431,7 +11293,7 @@
         </w:tc>
         <w:tc>
           <w:tcPr>
-            <w:tcW w:w="2934" w:type="dxa"/>
+            <w:tcW w:w="2935" w:type="dxa"/>
             <w:tcBorders>
               <w:top w:val="single" w:sz="4" w:space="0" w:color="D9D9D9"/>
               <w:left w:val="single" w:sz="4" w:space="0" w:color="D9D9D9"/>
@@ -10544,7 +11406,7 @@
         </w:trPr>
         <w:tc>
           <w:tcPr>
-            <w:tcW w:w="2552" w:type="dxa"/>
+            <w:tcW w:w="2551" w:type="dxa"/>
             <w:tcBorders>
               <w:top w:val="single" w:sz="4" w:space="0" w:color="D9D9D9"/>
               <w:left w:val="single" w:sz="4" w:space="0" w:color="808080"/>
@@ -10633,7 +11495,7 @@
         </w:tc>
         <w:tc>
           <w:tcPr>
-            <w:tcW w:w="2934" w:type="dxa"/>
+            <w:tcW w:w="2935" w:type="dxa"/>
             <w:tcBorders>
               <w:top w:val="single" w:sz="4" w:space="0" w:color="D9D9D9"/>
               <w:left w:val="single" w:sz="4" w:space="0" w:color="D9D9D9"/>
@@ -10746,7 +11608,7 @@
         </w:trPr>
         <w:tc>
           <w:tcPr>
-            <w:tcW w:w="2552" w:type="dxa"/>
+            <w:tcW w:w="2551" w:type="dxa"/>
             <w:tcBorders>
               <w:top w:val="single" w:sz="4" w:space="0" w:color="D9D9D9"/>
               <w:left w:val="single" w:sz="4" w:space="0" w:color="808080"/>
@@ -10810,7 +11672,7 @@
         </w:tc>
         <w:tc>
           <w:tcPr>
-            <w:tcW w:w="2934" w:type="dxa"/>
+            <w:tcW w:w="2935" w:type="dxa"/>
             <w:tcBorders>
               <w:top w:val="single" w:sz="4" w:space="0" w:color="D9D9D9"/>
               <w:left w:val="single" w:sz="4" w:space="0" w:color="D9D9D9"/>
@@ -10923,7 +11785,7 @@
         </w:trPr>
         <w:tc>
           <w:tcPr>
-            <w:tcW w:w="2552" w:type="dxa"/>
+            <w:tcW w:w="2551" w:type="dxa"/>
             <w:tcBorders>
               <w:top w:val="single" w:sz="4" w:space="0" w:color="D9D9D9"/>
               <w:left w:val="single" w:sz="4" w:space="0" w:color="808080"/>
@@ -11010,7 +11872,7 @@
         </w:tc>
         <w:tc>
           <w:tcPr>
-            <w:tcW w:w="2934" w:type="dxa"/>
+            <w:tcW w:w="2935" w:type="dxa"/>
             <w:tcBorders>
               <w:top w:val="single" w:sz="4" w:space="0" w:color="D9D9D9"/>
               <w:left w:val="single" w:sz="4" w:space="0" w:color="D9D9D9"/>
@@ -11131,7 +11993,7 @@
         </w:trPr>
         <w:tc>
           <w:tcPr>
-            <w:tcW w:w="2552" w:type="dxa"/>
+            <w:tcW w:w="2551" w:type="dxa"/>
             <w:tcBorders>
               <w:top w:val="single" w:sz="4" w:space="0" w:color="D9D9D9"/>
               <w:left w:val="single" w:sz="4" w:space="0" w:color="808080"/>
@@ -11210,7 +12072,7 @@
         </w:tc>
         <w:tc>
           <w:tcPr>
-            <w:tcW w:w="2934" w:type="dxa"/>
+            <w:tcW w:w="2935" w:type="dxa"/>
             <w:tcBorders>
               <w:top w:val="single" w:sz="4" w:space="0" w:color="D9D9D9"/>
               <w:left w:val="single" w:sz="4" w:space="0" w:color="D9D9D9"/>
@@ -11331,7 +12193,7 @@
         </w:trPr>
         <w:tc>
           <w:tcPr>
-            <w:tcW w:w="2552" w:type="dxa"/>
+            <w:tcW w:w="2551" w:type="dxa"/>
             <w:tcBorders>
               <w:top w:val="single" w:sz="4" w:space="0" w:color="D9D9D9"/>
               <w:left w:val="single" w:sz="4" w:space="0" w:color="808080"/>
@@ -11395,7 +12257,7 @@
         </w:tc>
         <w:tc>
           <w:tcPr>
-            <w:tcW w:w="2934" w:type="dxa"/>
+            <w:tcW w:w="2935" w:type="dxa"/>
             <w:tcBorders>
               <w:top w:val="single" w:sz="4" w:space="0" w:color="D9D9D9"/>
               <w:left w:val="single" w:sz="4" w:space="0" w:color="D9D9D9"/>
@@ -11500,6 +12362,7 @@
         <w:pStyle w:val="Normal"/>
         <w:rPr>
           <w:rFonts w:ascii="Source Sans Pro Bold" w:hAnsi="Source Sans Pro Bold" w:cs="Arial" w:asciiTheme="majorHAnsi" w:hAnsiTheme="majorHAnsi"/>
+          <w:b/>
           <w:b/>
           <w:sz w:val="22"/>
         </w:rPr>
@@ -11556,6 +12419,7 @@
               <w:rPr>
                 <w:rFonts w:ascii="Source Sans Pro Bold" w:hAnsi="Source Sans Pro Bold" w:asciiTheme="majorHAnsi" w:hAnsiTheme="majorHAnsi"/>
                 <w:b/>
+                <w:b/>
                 <w:sz w:val="22"/>
               </w:rPr>
             </w:pPr>
@@ -11655,20 +12519,9 @@
             </w:pPr>
             <w:sdt>
               <w:sdtPr>
-                <w:id w:val="993285661"/>
+                <w:id w:val="632853853"/>
               </w:sdtPr>
               <w:sdtContent>
-                <w:r>
-                  <w:rPr>
-                    <w:rFonts w:eastAsia="Source Sans Pro" w:cs="MS Gothic" w:ascii="Arial" w:hAnsi="Arial"/>
-                    <w:color w:val="000000"/>
-                    <w:kern w:val="0"/>
-                    <w:sz w:val="20"/>
-                    <w:szCs w:val="20"/>
-                    <w:shd w:fill="auto" w:val="clear"/>
-                    <w:lang w:val="de-DE" w:eastAsia="de-DE" w:bidi="ar-SA"/>
-                  </w:rPr>
-                </w:r>
                 <w:r>
                   <w:rPr>
                     <w:rFonts w:eastAsia="Source Sans Pro" w:cs="MS Gothic" w:ascii="Arial" w:hAnsi="Arial"/>
@@ -11740,6 +12593,7 @@
               <w:rPr>
                 <w:rFonts w:ascii="Source Sans Pro" w:hAnsi="Source Sans Pro" w:asciiTheme="minorHAnsi" w:hAnsiTheme="minorHAnsi"/>
                 <w:b/>
+                <w:b/>
                 <w:sz w:val="20"/>
                 <w:lang w:val="en-US"/>
               </w:rPr>
@@ -11806,102 +12660,66 @@
               <w:jc w:val="left"/>
               <w:rPr>
                 <w:b/>
+                <w:b/>
                 <w:sz w:val="20"/>
               </w:rPr>
             </w:pPr>
             <w:bookmarkStart w:id="2" w:name="_Hlk503283537"/>
             <w:bookmarkEnd w:id="2"/>
-            <w:sdt>
-              <w:sdtPr/>
-              <w:sdtContent>
-                <w:r>
-                  <w:rPr>
-                    <w:rFonts w:eastAsia="Source Sans Pro" w:cs="MS Gothic" w:ascii="Arial" w:hAnsi="Arial"/>
-                    <w:color w:val="000000"/>
-                    <w:kern w:val="0"/>
-                    <w:sz w:val="20"/>
-                    <w:szCs w:val="20"/>
-                    <w:lang w:val="de-DE" w:eastAsia="de-DE" w:bidi="ar-SA"/>
-                  </w:rPr>
-                </w:r>
-                <w:r>
-                  <w:rPr>
-                    <w:rFonts w:eastAsia="Source Sans Pro" w:cs="MS Gothic" w:ascii="Arial" w:hAnsi="Arial"/>
-                    <w:color w:val="000000"/>
-                    <w:kern w:val="0"/>
-                    <w:sz w:val="20"/>
-                    <w:szCs w:val="20"/>
-                    <w:lang w:val="de-DE" w:eastAsia="de-DE" w:bidi="ar-SA"/>
-                  </w:rPr>
-                  <w:t>Peter F. Stadler (German coordinator) and André Fujita (Brazilian coordinator) will supervise the development of methods/algorithms and analysis of empirical data.</w:t>
-                  <w:br/>
-                </w:r>
-                <w:bookmarkStart w:id="3" w:name="_Hlk88831726"/>
-                <w:r>
-                  <w:rPr>
-                    <w:rFonts w:eastAsia="Source Sans Pro" w:cs="MS Gothic" w:ascii="Arial" w:hAnsi="Arial"/>
-                    <w:color w:val="000000"/>
-                    <w:kern w:val="0"/>
-                    <w:sz w:val="20"/>
-                    <w:szCs w:val="20"/>
-                    <w:lang w:val="de-DE" w:eastAsia="de-DE" w:bidi="ar-SA"/>
-                  </w:rPr>
-                  <w:t xml:space="preserve">Daniel Y. Takahashi (Brazilian collaborator) and Ahmed El Hady (German collaborator) will provide the biological data to be analyzed and help with the interpretation of results. </w:t>
-                </w:r>
-                <w:bookmarkEnd w:id="3"/>
-                <w:r>
-                  <w:rPr>
-                    <w:rFonts w:eastAsia="Source Sans Pro" w:cs="MS Gothic" w:ascii="Arial" w:hAnsi="Arial"/>
-                    <w:color w:val="000000"/>
-                    <w:kern w:val="0"/>
-                    <w:sz w:val="20"/>
-                    <w:szCs w:val="20"/>
-                    <w:lang w:val="de-DE" w:eastAsia="de-DE" w:bidi="ar-SA"/>
-                  </w:rPr>
-                  <w:br/>
-                  <w:t>Dr. Jörg Fallmann will supervise students on the German side and contribute to planning, manuscript writing and follow-up application while extending his own research network.</w:t>
-                  <w:br/>
-                  <w:t>Nora Beier and Bruno Schmidt will work on the project in direct collaboration with our partners from Brazil, are responsible for internal progress reports and will help with manuscript and follow-up application preparation. Daniela Bizinelli, Jaqueline Yu Ting Wang, Leonardo Sanches, Caio Matheus Prates Batalha Faria and  Diego Trindade de Souza will collaborate with the German side on data integration, analysis, algorithm development and implementation and also work on manuscript and follow-up applic</w:t>
-                </w:r>
-                <w:r>
-                  <w:rPr>
-                    <w:rFonts w:eastAsia="Source Sans Pro" w:cs="MS Gothic" w:ascii="Arial" w:hAnsi="Arial"/>
-                    <w:color w:val="000000"/>
-                    <w:kern w:val="0"/>
-                    <w:sz w:val="20"/>
-                    <w:szCs w:val="20"/>
-                    <w:lang w:val="de-DE" w:eastAsia="de-DE" w:bidi="ar-SA"/>
-                  </w:rPr>
-                  <w:t>a</w:t>
-                </w:r>
-                <w:r>
-                  <w:rPr>
-                    <w:rFonts w:eastAsia="Source Sans Pro" w:cs="MS Gothic" w:ascii="Arial" w:hAnsi="Arial"/>
-                    <w:color w:val="000000"/>
-                    <w:kern w:val="0"/>
-                    <w:sz w:val="20"/>
-                    <w:szCs w:val="20"/>
-                    <w:lang w:val="de-DE" w:eastAsia="de-DE" w:bidi="ar-SA"/>
-                  </w:rPr>
-                  <w:t>tion drafts.</w:t>
-                </w:r>
-                <w:r>
-                  <w:rPr/>
-                  <w:commentReference w:id="2"/>
-                </w:r>
-                <w:r>
-                  <w:rPr>
-                    <w:rFonts w:eastAsia="Source Sans Pro" w:cs="MS Gothic" w:ascii="Arial" w:hAnsi="Arial"/>
-                    <w:color w:val="000000"/>
-                    <w:kern w:val="0"/>
-                    <w:sz w:val="20"/>
-                    <w:szCs w:val="20"/>
-                    <w:lang w:val="de-DE" w:eastAsia="de-DE" w:bidi="ar-SA"/>
-                  </w:rPr>
-                  <w:t xml:space="preserve"> </w:t>
-                </w:r>
-              </w:sdtContent>
-            </w:sdt>
+            <w:r>
+              <w:rPr>
+                <w:rFonts w:eastAsia="Source Sans Pro" w:cs="MS Gothic" w:ascii="Arial" w:hAnsi="Arial"/>
+                <w:color w:val="000000"/>
+                <w:kern w:val="0"/>
+                <w:sz w:val="20"/>
+                <w:szCs w:val="20"/>
+                <w:lang w:val="de-DE" w:eastAsia="de-DE" w:bidi="ar-SA"/>
+              </w:rPr>
+              <w:t>Peter F. Stadler (German coordinator) and André Fujita (Brazilian coordinator) will supervise the development of methods/algorithms and analysis of empirical data.</w:t>
+              <w:br/>
+            </w:r>
+            <w:bookmarkStart w:id="3" w:name="_Hlk88831726"/>
+            <w:r>
+              <w:rPr>
+                <w:rFonts w:eastAsia="Source Sans Pro" w:cs="MS Gothic" w:ascii="Arial" w:hAnsi="Arial"/>
+                <w:color w:val="000000"/>
+                <w:kern w:val="0"/>
+                <w:sz w:val="20"/>
+                <w:szCs w:val="20"/>
+                <w:lang w:val="de-DE" w:eastAsia="de-DE" w:bidi="ar-SA"/>
+              </w:rPr>
+              <w:t xml:space="preserve">Daniel Y. Takahashi (Brazilian collaborator) and Ahmed El Hady (German collaborator) will provide the biological data to be analyzed and help with the interpretation of results. </w:t>
+            </w:r>
+            <w:bookmarkEnd w:id="3"/>
+            <w:r>
+              <w:rPr>
+                <w:rFonts w:eastAsia="Source Sans Pro" w:cs="MS Gothic" w:ascii="Arial" w:hAnsi="Arial"/>
+                <w:color w:val="000000"/>
+                <w:kern w:val="0"/>
+                <w:sz w:val="20"/>
+                <w:szCs w:val="20"/>
+                <w:lang w:val="de-DE" w:eastAsia="de-DE" w:bidi="ar-SA"/>
+              </w:rPr>
+              <w:br/>
+              <w:t>Dr. Jörg Fallmann will supervise students on the German side and contribute to planning, manuscript writing and follow-up application while extending his own research network.</w:t>
+              <w:br/>
+              <w:t>Nora Beier and Bruno Schmidt will work on the project in direct collaboration with our partners from Brazil, are responsible for internal progress reports and will help with manuscript and follow-up application preparation. Daniela Bizinelli, Jaqueline Yu Ting Wang, Leonardo Sanches, Caio Matheus Prates Batalha Faria and  Diego Trindade de Souza will collaborate with the German side on data integration, analysis, algorithm development and implementation and also work on manuscript and follow-up application drafts.</w:t>
+            </w:r>
+            <w:r>
+              <w:rPr/>
+              <w:commentReference w:id="2"/>
+            </w:r>
+            <w:r>
+              <w:rPr>
+                <w:rFonts w:eastAsia="Source Sans Pro" w:cs="MS Gothic" w:ascii="Arial" w:hAnsi="Arial"/>
+                <w:color w:val="000000"/>
+                <w:kern w:val="0"/>
+                <w:sz w:val="20"/>
+                <w:szCs w:val="20"/>
+                <w:lang w:val="de-DE" w:eastAsia="de-DE" w:bidi="ar-SA"/>
+              </w:rPr>
+              <w:t xml:space="preserve"> </w:t>
+            </w:r>
             <w:r>
               <w:rPr>
                 <w:rFonts w:eastAsia="Source Sans Pro" w:cs="MS Gothic" w:ascii="Arial" w:hAnsi="Arial"/>
@@ -11923,6 +12741,7 @@
               <w:spacing w:lineRule="auto" w:line="259" w:before="0" w:after="120"/>
               <w:jc w:val="left"/>
               <w:rPr>
+                <w:b/>
                 <w:b/>
                 <w:sz w:val="20"/>
               </w:rPr>
@@ -11972,45 +12791,14 @@
 </file>
 
 <file path=word/comments.xml><?xml version="1.0" encoding="utf-8"?>
-<w:comments xmlns:o="urn:schemas-microsoft-com:office:office" xmlns:r="http://schemas.openxmlformats.org/officeDocument/2006/relationships" xmlns:v="urn:schemas-microsoft-com:vml" xmlns:w="http://schemas.openxmlformats.org/wordprocessingml/2006/main" xmlns:w10="urn:schemas-microsoft-com:office:word" xmlns:wp="http://schemas.openxmlformats.org/drawingml/2006/wordprocessingDrawing" xmlns:wps="http://schemas.microsoft.com/office/word/2010/wordprocessingShape" xmlns:wpg="http://schemas.microsoft.com/office/word/2010/wordprocessingGroup" xmlns:mc="http://schemas.openxmlformats.org/markup-compatibility/2006" xmlns:wp14="http://schemas.microsoft.com/office/word/2010/wordprocessingDrawing" xmlns:w14="http://schemas.microsoft.com/office/word/2010/wordml" xmlns:w15="http://schemas.microsoft.com/office/word/2012/wordml" mc:Ignorable="w14 wp14 w15">
+<w:comments xmlns:o="urn:schemas-microsoft-com:office:office" xmlns:r="http://schemas.openxmlformats.org/officeDocument/2006/relationships" xmlns:v="urn:schemas-microsoft-com:vml" xmlns:w="http://schemas.openxmlformats.org/wordprocessingml/2006/main" xmlns:w10="urn:schemas-microsoft-com:office:word" xmlns:wp="http://schemas.openxmlformats.org/drawingml/2006/wordprocessingDrawing" xmlns:wps="http://schemas.microsoft.com/office/word/2010/wordprocessingShape" xmlns:wpg="http://schemas.microsoft.com/office/word/2010/wordprocessingGroup" xmlns:mc="http://schemas.openxmlformats.org/markup-compatibility/2006" xmlns:wp14="http://schemas.microsoft.com/office/word/2010/wordprocessingDrawing" xmlns:w14="http://schemas.microsoft.com/office/word/2010/wordml" mc:Ignorable="w14 wp14">
   <w:comment w:id="0" w:author="Joerg Fallmann" w:date="2023-07-11T10:37:54Z" w:initials="JF">
     <w:p>
-      <w:pPr>
-        <w:overflowPunct w:val="true"/>
-        <w:bidi w:val="0"/>
-        <w:spacing w:before="0" w:after="0" w:lineRule="auto" w:line="240"/>
-        <w:ind w:hanging="0"/>
-        <w:jc w:val="left"/>
-        <w:rPr/>
-      </w:pPr>
       <w:r>
         <w:rPr>
-          <w:rFonts w:ascii="Source Sans Pro" w:hAnsi="Source Sans Pro" w:eastAsia="Source Sans Pro" w:cs=""/>
-          <w:b w:val="false"/>
-          <w:bCs w:val="false"/>
-          <w:i w:val="false"/>
-          <w:iCs w:val="false"/>
-          <w:caps w:val="false"/>
-          <w:smallCaps w:val="false"/>
-          <w:strike w:val="false"/>
-          <w:dstrike w:val="false"/>
-          <w:outline w:val="false"/>
-          <w:shadow w:val="false"/>
-          <w:emboss w:val="false"/>
-          <w:imprint w:val="false"/>
-          <w:color w:val="auto"/>
-          <w:spacing w:val="0"/>
-          <w:w w:val="100"/>
-          <w:kern w:val="0"/>
-          <w:position w:val="0"/>
-          <w:sz w:val="20"/>
-          <w:sz w:val="20"/>
-          <w:szCs w:val="22"/>
-          <w:u w:val="none"/>
-          <w:shd w:fill="auto" w:val="clear"/>
-          <w:vertAlign w:val="baseline"/>
-          <w:em w:val="none"/>
-          <w:lang w:val="de-DE" w:eastAsia="en-US" w:bidi="ar-SA"/>
+          <w:rFonts w:ascii="Liberation Serif" w:hAnsi="Liberation Serif" w:eastAsia="DejaVu Sans" w:cs="DejaVu Sans"/>
+          <w:szCs w:val="24"/>
+          <w:lang w:val="en-US" w:eastAsia="en-US" w:bidi="en-US"/>
         </w:rPr>
         <w:t>Passt des so?</w:t>
       </w:r>
@@ -12018,42 +12806,11 @@
   </w:comment>
   <w:comment w:id="1" w:author="Joerg Fallmann" w:date="2023-07-11T10:56:17Z" w:initials="JF">
     <w:p>
-      <w:pPr>
-        <w:overflowPunct w:val="true"/>
-        <w:bidi w:val="0"/>
-        <w:spacing w:before="0" w:after="0" w:lineRule="auto" w:line="240"/>
-        <w:ind w:hanging="0"/>
-        <w:jc w:val="left"/>
-        <w:rPr/>
-      </w:pPr>
       <w:r>
         <w:rPr>
-          <w:rFonts w:ascii="Source Sans Pro" w:hAnsi="Source Sans Pro" w:eastAsia="Source Sans Pro" w:cs=""/>
-          <w:b w:val="false"/>
-          <w:bCs w:val="false"/>
-          <w:i w:val="false"/>
-          <w:iCs w:val="false"/>
-          <w:caps w:val="false"/>
-          <w:smallCaps w:val="false"/>
-          <w:strike w:val="false"/>
-          <w:dstrike w:val="false"/>
-          <w:outline w:val="false"/>
-          <w:shadow w:val="false"/>
-          <w:emboss w:val="false"/>
-          <w:imprint w:val="false"/>
-          <w:color w:val="auto"/>
-          <w:spacing w:val="0"/>
-          <w:w w:val="100"/>
-          <w:kern w:val="0"/>
-          <w:position w:val="0"/>
-          <w:sz w:val="20"/>
-          <w:sz w:val="20"/>
-          <w:szCs w:val="22"/>
-          <w:u w:val="none"/>
-          <w:shd w:fill="auto" w:val="clear"/>
-          <w:vertAlign w:val="baseline"/>
-          <w:em w:val="none"/>
-          <w:lang w:val="de-DE" w:eastAsia="en-US" w:bidi="ar-SA"/>
+          <w:rFonts w:ascii="Liberation Serif" w:hAnsi="Liberation Serif" w:eastAsia="DejaVu Sans" w:cs="DejaVu Sans"/>
+          <w:szCs w:val="24"/>
+          <w:lang w:val="en-US" w:eastAsia="en-US" w:bidi="en-US"/>
         </w:rPr>
         <w:t>Bitte checken</w:t>
       </w:r>
@@ -12061,42 +12818,11 @@
   </w:comment>
   <w:comment w:id="2" w:author="Joerg Fallmann" w:date="2023-07-11T10:46:25Z" w:initials="JF">
     <w:p>
-      <w:pPr>
-        <w:overflowPunct w:val="true"/>
-        <w:bidi w:val="0"/>
-        <w:spacing w:before="0" w:after="0" w:lineRule="auto" w:line="240"/>
-        <w:ind w:hanging="0"/>
-        <w:jc w:val="left"/>
-        <w:rPr/>
-      </w:pPr>
       <w:r>
         <w:rPr>
-          <w:rFonts w:ascii="Source Sans Pro" w:hAnsi="Source Sans Pro" w:eastAsia="Source Sans Pro" w:cs=""/>
-          <w:b w:val="false"/>
-          <w:bCs w:val="false"/>
-          <w:i w:val="false"/>
-          <w:iCs w:val="false"/>
-          <w:caps w:val="false"/>
-          <w:smallCaps w:val="false"/>
-          <w:strike w:val="false"/>
-          <w:dstrike w:val="false"/>
-          <w:outline w:val="false"/>
-          <w:shadow w:val="false"/>
-          <w:emboss w:val="false"/>
-          <w:imprint w:val="false"/>
-          <w:color w:val="auto"/>
-          <w:spacing w:val="0"/>
-          <w:w w:val="100"/>
-          <w:kern w:val="0"/>
-          <w:position w:val="0"/>
-          <w:sz w:val="20"/>
-          <w:sz w:val="20"/>
-          <w:szCs w:val="22"/>
-          <w:u w:val="none"/>
-          <w:shd w:fill="auto" w:val="clear"/>
-          <w:vertAlign w:val="baseline"/>
-          <w:em w:val="none"/>
-          <w:lang w:val="de-DE" w:eastAsia="en-US" w:bidi="ar-SA"/>
+          <w:rFonts w:ascii="Liberation Serif" w:hAnsi="Liberation Serif" w:eastAsia="DejaVu Sans" w:cs="DejaVu Sans"/>
+          <w:szCs w:val="24"/>
+          <w:lang w:val="en-US" w:eastAsia="en-US" w:bidi="en-US"/>
         </w:rPr>
         <w:t>Passt?</w:t>
       </w:r>
@@ -12106,7 +12832,7 @@
 </file>
 
 <file path=word/footer1.xml><?xml version="1.0" encoding="utf-8"?>
-<w:ftr xmlns:o="urn:schemas-microsoft-com:office:office" xmlns:r="http://schemas.openxmlformats.org/officeDocument/2006/relationships" xmlns:v="urn:schemas-microsoft-com:vml" xmlns:w="http://schemas.openxmlformats.org/wordprocessingml/2006/main" xmlns:w10="urn:schemas-microsoft-com:office:word" xmlns:wp="http://schemas.openxmlformats.org/drawingml/2006/wordprocessingDrawing" xmlns:wps="http://schemas.microsoft.com/office/word/2010/wordprocessingShape" xmlns:wpg="http://schemas.microsoft.com/office/word/2010/wordprocessingGroup" xmlns:mc="http://schemas.openxmlformats.org/markup-compatibility/2006" xmlns:wp14="http://schemas.microsoft.com/office/word/2010/wordprocessingDrawing" xmlns:w14="http://schemas.microsoft.com/office/word/2010/wordml" xmlns:w15="http://schemas.microsoft.com/office/word/2012/wordml" mc:Ignorable="w14 wp14 w15">
+<w:ftr xmlns:o="urn:schemas-microsoft-com:office:office" xmlns:r="http://schemas.openxmlformats.org/officeDocument/2006/relationships" xmlns:v="urn:schemas-microsoft-com:vml" xmlns:w="http://schemas.openxmlformats.org/wordprocessingml/2006/main" xmlns:w10="urn:schemas-microsoft-com:office:word" xmlns:wp="http://schemas.openxmlformats.org/drawingml/2006/wordprocessingDrawing" xmlns:wps="http://schemas.microsoft.com/office/word/2010/wordprocessingShape" xmlns:wpg="http://schemas.microsoft.com/office/word/2010/wordprocessingGroup" xmlns:mc="http://schemas.openxmlformats.org/markup-compatibility/2006" xmlns:wp14="http://schemas.microsoft.com/office/word/2010/wordprocessingDrawing" xmlns:w14="http://schemas.microsoft.com/office/word/2010/wordml" mc:Ignorable="w14 wp14">
   <w:tbl>
     <w:tblPr>
       <w:tblStyle w:val="Tabellenraster"/>
@@ -12180,7 +12906,7 @@
               <w:docPartGallery w:val="Page Numbers (Top of Page)"/>
               <w:docPartUnique w:val="true"/>
             </w:docPartObj>
-            <w:id w:val="85999119"/>
+            <w:id w:val="1277950686"/>
           </w:sdtPr>
           <w:sdtContent>
             <w:p>
@@ -12229,7 +12955,7 @@
                   <w:rFonts w:eastAsia="Source Sans Pro" w:cs="Arial" w:ascii="Arial" w:hAnsi="Arial"/>
                   <w:lang w:val="de-DE" w:eastAsia="en-US" w:bidi="ar-SA"/>
                 </w:rPr>
-                <w:instrText xml:space="preserve"> PAGE </w:instrText>
+                <w:instrText> PAGE </w:instrText>
               </w:r>
               <w:r>
                 <w:rPr>
@@ -12289,7 +13015,7 @@
                   <w:rFonts w:eastAsia="Source Sans Pro" w:cs="Arial" w:ascii="Arial" w:hAnsi="Arial"/>
                   <w:lang w:val="de-DE" w:eastAsia="en-US" w:bidi="ar-SA"/>
                 </w:rPr>
-                <w:instrText xml:space="preserve"> NUMPAGES </w:instrText>
+                <w:instrText> NUMPAGES </w:instrText>
               </w:r>
               <w:r>
                 <w:rPr>
@@ -12340,7 +13066,7 @@
 </file>
 
 <file path=word/footer2.xml><?xml version="1.0" encoding="utf-8"?>
-<w:ftr xmlns:o="urn:schemas-microsoft-com:office:office" xmlns:r="http://schemas.openxmlformats.org/officeDocument/2006/relationships" xmlns:v="urn:schemas-microsoft-com:vml" xmlns:w="http://schemas.openxmlformats.org/wordprocessingml/2006/main" xmlns:w10="urn:schemas-microsoft-com:office:word" xmlns:wp="http://schemas.openxmlformats.org/drawingml/2006/wordprocessingDrawing" xmlns:wps="http://schemas.microsoft.com/office/word/2010/wordprocessingShape" xmlns:wpg="http://schemas.microsoft.com/office/word/2010/wordprocessingGroup" xmlns:mc="http://schemas.openxmlformats.org/markup-compatibility/2006" xmlns:wp14="http://schemas.microsoft.com/office/word/2010/wordprocessingDrawing" xmlns:w14="http://schemas.microsoft.com/office/word/2010/wordml" xmlns:w15="http://schemas.microsoft.com/office/word/2012/wordml" mc:Ignorable="w14 wp14 w15">
+<w:ftr xmlns:o="urn:schemas-microsoft-com:office:office" xmlns:r="http://schemas.openxmlformats.org/officeDocument/2006/relationships" xmlns:v="urn:schemas-microsoft-com:vml" xmlns:w="http://schemas.openxmlformats.org/wordprocessingml/2006/main" xmlns:w10="urn:schemas-microsoft-com:office:word" xmlns:wp="http://schemas.openxmlformats.org/drawingml/2006/wordprocessingDrawing" xmlns:wps="http://schemas.microsoft.com/office/word/2010/wordprocessingShape" xmlns:wpg="http://schemas.microsoft.com/office/word/2010/wordprocessingGroup" xmlns:mc="http://schemas.openxmlformats.org/markup-compatibility/2006" xmlns:wp14="http://schemas.microsoft.com/office/word/2010/wordprocessingDrawing" xmlns:w14="http://schemas.microsoft.com/office/word/2010/wordml" mc:Ignorable="w14 wp14">
   <w:tbl>
     <w:tblPr>
       <w:tblStyle w:val="Tabellenraster"/>
@@ -12450,7 +13176,7 @@
               <w:rFonts w:eastAsia="Source Sans Pro" w:cs="Arial" w:ascii="Arial" w:hAnsi="Arial"/>
               <w:lang w:val="en-US" w:eastAsia="en-US" w:bidi="ar-SA"/>
             </w:rPr>
-            <w:instrText xml:space="preserve"> PAGE </w:instrText>
+            <w:instrText> PAGE </w:instrText>
           </w:r>
           <w:r>
             <w:rPr>
@@ -12510,7 +13236,7 @@
               <w:rFonts w:eastAsia="Source Sans Pro" w:cs="Arial" w:ascii="Arial" w:hAnsi="Arial"/>
               <w:lang w:val="en-US" w:eastAsia="en-US" w:bidi="ar-SA"/>
             </w:rPr>
-            <w:instrText xml:space="preserve"> NUMPAGES </w:instrText>
+            <w:instrText> NUMPAGES </w:instrText>
           </w:r>
           <w:r>
             <w:rPr>
@@ -12559,7 +13285,7 @@
 </file>
 
 <file path=word/footnotes.xml><?xml version="1.0" encoding="utf-8"?>
-<w:footnotes xmlns:o="urn:schemas-microsoft-com:office:office" xmlns:r="http://schemas.openxmlformats.org/officeDocument/2006/relationships" xmlns:v="urn:schemas-microsoft-com:vml" xmlns:w="http://schemas.openxmlformats.org/wordprocessingml/2006/main" xmlns:w10="urn:schemas-microsoft-com:office:word" xmlns:wp="http://schemas.openxmlformats.org/drawingml/2006/wordprocessingDrawing" xmlns:wps="http://schemas.microsoft.com/office/word/2010/wordprocessingShape" xmlns:wpg="http://schemas.microsoft.com/office/word/2010/wordprocessingGroup" xmlns:mc="http://schemas.openxmlformats.org/markup-compatibility/2006" xmlns:wp14="http://schemas.microsoft.com/office/word/2010/wordprocessingDrawing" xmlns:w14="http://schemas.microsoft.com/office/word/2010/wordml" xmlns:w15="http://schemas.microsoft.com/office/word/2012/wordml" mc:Ignorable="w14 wp14 w15">
+<w:footnotes xmlns:o="urn:schemas-microsoft-com:office:office" xmlns:r="http://schemas.openxmlformats.org/officeDocument/2006/relationships" xmlns:v="urn:schemas-microsoft-com:vml" xmlns:w="http://schemas.openxmlformats.org/wordprocessingml/2006/main" xmlns:w10="urn:schemas-microsoft-com:office:word" xmlns:wp="http://schemas.openxmlformats.org/drawingml/2006/wordprocessingDrawing" xmlns:wps="http://schemas.microsoft.com/office/word/2010/wordprocessingShape" xmlns:wpg="http://schemas.microsoft.com/office/word/2010/wordprocessingGroup" xmlns:mc="http://schemas.openxmlformats.org/markup-compatibility/2006" xmlns:wp14="http://schemas.microsoft.com/office/word/2010/wordprocessingDrawing" xmlns:w14="http://schemas.microsoft.com/office/word/2010/wordml" mc:Ignorable="w14 wp14">
   <w:footnote w:id="0" w:type="separator">
     <w:p>
       <w:pPr>
@@ -12792,7 +13518,7 @@
 </file>
 
 <file path=word/header1.xml><?xml version="1.0" encoding="utf-8"?>
-<w:hdr xmlns:o="urn:schemas-microsoft-com:office:office" xmlns:r="http://schemas.openxmlformats.org/officeDocument/2006/relationships" xmlns:v="urn:schemas-microsoft-com:vml" xmlns:w="http://schemas.openxmlformats.org/wordprocessingml/2006/main" xmlns:w10="urn:schemas-microsoft-com:office:word" xmlns:wp="http://schemas.openxmlformats.org/drawingml/2006/wordprocessingDrawing" xmlns:wps="http://schemas.microsoft.com/office/word/2010/wordprocessingShape" xmlns:wpg="http://schemas.microsoft.com/office/word/2010/wordprocessingGroup" xmlns:mc="http://schemas.openxmlformats.org/markup-compatibility/2006" xmlns:wp14="http://schemas.microsoft.com/office/word/2010/wordprocessingDrawing" xmlns:w14="http://schemas.microsoft.com/office/word/2010/wordml" xmlns:w15="http://schemas.microsoft.com/office/word/2012/wordml" mc:Ignorable="w14 wp14 w15">
+<w:hdr xmlns:o="urn:schemas-microsoft-com:office:office" xmlns:r="http://schemas.openxmlformats.org/officeDocument/2006/relationships" xmlns:v="urn:schemas-microsoft-com:vml" xmlns:w="http://schemas.openxmlformats.org/wordprocessingml/2006/main" xmlns:w10="urn:schemas-microsoft-com:office:word" xmlns:wp="http://schemas.openxmlformats.org/drawingml/2006/wordprocessingDrawing" xmlns:wps="http://schemas.microsoft.com/office/word/2010/wordprocessingShape" xmlns:wpg="http://schemas.microsoft.com/office/word/2010/wordprocessingGroup" xmlns:mc="http://schemas.openxmlformats.org/markup-compatibility/2006" xmlns:wp14="http://schemas.microsoft.com/office/word/2010/wordprocessingDrawing" xmlns:w14="http://schemas.microsoft.com/office/word/2010/wordml" mc:Ignorable="w14 wp14">
   <w:p>
     <w:pPr>
       <w:pStyle w:val="Header"/>
@@ -12883,7 +13609,7 @@
         <mc:Choice Requires="wps">
           <w:drawing>
             <wp:inline distT="0" distB="0" distL="0" distR="0">
-              <wp:extent cx="5875020" cy="3175"/>
+              <wp:extent cx="5875655" cy="3810"/>
               <wp:effectExtent l="0" t="0" r="0" b="0"/>
               <wp:docPr id="1" name="Shape1"/>
               <a:graphic xmlns:a="http://schemas.openxmlformats.org/drawingml/2006/main">
@@ -12982,7 +13708,7 @@
 </file>
 
 <file path=word/header2.xml><?xml version="1.0" encoding="utf-8"?>
-<w:hdr xmlns:o="urn:schemas-microsoft-com:office:office" xmlns:r="http://schemas.openxmlformats.org/officeDocument/2006/relationships" xmlns:v="urn:schemas-microsoft-com:vml" xmlns:w="http://schemas.openxmlformats.org/wordprocessingml/2006/main" xmlns:w10="urn:schemas-microsoft-com:office:word" xmlns:wp="http://schemas.openxmlformats.org/drawingml/2006/wordprocessingDrawing" xmlns:wps="http://schemas.microsoft.com/office/word/2010/wordprocessingShape" xmlns:wpg="http://schemas.microsoft.com/office/word/2010/wordprocessingGroup" xmlns:mc="http://schemas.openxmlformats.org/markup-compatibility/2006" xmlns:wp14="http://schemas.microsoft.com/office/word/2010/wordprocessingDrawing" xmlns:w14="http://schemas.microsoft.com/office/word/2010/wordml" xmlns:w15="http://schemas.microsoft.com/office/word/2012/wordml" mc:Ignorable="w14 wp14 w15">
+<w:hdr xmlns:o="urn:schemas-microsoft-com:office:office" xmlns:r="http://schemas.openxmlformats.org/officeDocument/2006/relationships" xmlns:v="urn:schemas-microsoft-com:vml" xmlns:w="http://schemas.openxmlformats.org/wordprocessingml/2006/main" xmlns:w10="urn:schemas-microsoft-com:office:word" xmlns:wp="http://schemas.openxmlformats.org/drawingml/2006/wordprocessingDrawing" xmlns:wps="http://schemas.microsoft.com/office/word/2010/wordprocessingShape" xmlns:wpg="http://schemas.microsoft.com/office/word/2010/wordprocessingGroup" xmlns:mc="http://schemas.openxmlformats.org/markup-compatibility/2006" xmlns:wp14="http://schemas.microsoft.com/office/word/2010/wordprocessingDrawing" xmlns:w14="http://schemas.microsoft.com/office/word/2010/wordml" mc:Ignorable="w14 wp14">
   <w:p>
     <w:pPr>
       <w:pStyle w:val="Normal"/>
@@ -12990,6 +13716,7 @@
       <w:jc w:val="center"/>
       <w:rPr>
         <w:rFonts w:ascii="Source Sans Pro Bold" w:hAnsi="Source Sans Pro Bold" w:cs="Arial" w:asciiTheme="majorHAnsi" w:hAnsiTheme="majorHAnsi"/>
+        <w:b/>
         <w:b/>
         <w:sz w:val="32"/>
         <w:szCs w:val="32"/>
@@ -13012,6 +13739,7 @@
       <w:rPr>
         <w:rFonts w:ascii="Source Sans Pro Bold" w:hAnsi="Source Sans Pro Bold" w:cs="Arial" w:asciiTheme="majorHAnsi" w:hAnsiTheme="majorHAnsi"/>
         <w:b/>
+        <w:b/>
         <w:sz w:val="32"/>
         <w:szCs w:val="32"/>
       </w:rPr>
@@ -13032,6 +13760,7 @@
       <w:jc w:val="center"/>
       <w:rPr>
         <w:rFonts w:ascii="Source Sans Pro Bold" w:hAnsi="Source Sans Pro Bold" w:cs="Arial" w:asciiTheme="majorHAnsi" w:hAnsiTheme="majorHAnsi"/>
+        <w:b/>
         <w:b/>
         <w:sz w:val="36"/>
         <w:szCs w:val="40"/>
@@ -13114,7 +13843,6 @@
         </w:tabs>
         <w:ind w:left="432" w:hanging="432"/>
       </w:pPr>
-      <w:rPr/>
     </w:lvl>
     <w:lvl w:ilvl="1">
       <w:start w:val="1"/>
@@ -13128,7 +13856,6 @@
         </w:tabs>
         <w:ind w:left="576" w:hanging="576"/>
       </w:pPr>
-      <w:rPr/>
     </w:lvl>
     <w:lvl w:ilvl="2">
       <w:start w:val="1"/>
@@ -13142,7 +13869,6 @@
         </w:tabs>
         <w:ind w:left="720" w:hanging="720"/>
       </w:pPr>
-      <w:rPr/>
     </w:lvl>
     <w:lvl w:ilvl="3">
       <w:start w:val="1"/>
@@ -13156,7 +13882,6 @@
         </w:tabs>
         <w:ind w:left="864" w:hanging="864"/>
       </w:pPr>
-      <w:rPr/>
     </w:lvl>
     <w:lvl w:ilvl="4">
       <w:start w:val="1"/>
@@ -13170,7 +13895,6 @@
         </w:tabs>
         <w:ind w:left="1008" w:hanging="1008"/>
       </w:pPr>
-      <w:rPr/>
     </w:lvl>
     <w:lvl w:ilvl="5">
       <w:start w:val="1"/>
@@ -13184,7 +13908,6 @@
         </w:tabs>
         <w:ind w:left="1152" w:hanging="1152"/>
       </w:pPr>
-      <w:rPr/>
     </w:lvl>
     <w:lvl w:ilvl="6">
       <w:start w:val="1"/>
@@ -13198,7 +13921,6 @@
         </w:tabs>
         <w:ind w:left="1296" w:hanging="1296"/>
       </w:pPr>
-      <w:rPr/>
     </w:lvl>
     <w:lvl w:ilvl="7">
       <w:start w:val="1"/>
@@ -13212,7 +13934,6 @@
         </w:tabs>
         <w:ind w:left="1440" w:hanging="1440"/>
       </w:pPr>
-      <w:rPr/>
     </w:lvl>
     <w:lvl w:ilvl="8">
       <w:start w:val="1"/>
@@ -13226,7 +13947,6 @@
         </w:tabs>
         <w:ind w:left="1584" w:hanging="1584"/>
       </w:pPr>
-      <w:rPr/>
     </w:lvl>
   </w:abstractNum>
   <w:abstractNum w:abstractNumId="2">
@@ -13241,7 +13961,6 @@
         </w:tabs>
         <w:ind w:left="360" w:hanging="360"/>
       </w:pPr>
-      <w:rPr/>
     </w:lvl>
     <w:lvl w:ilvl="1">
       <w:start w:val="1"/>
@@ -13254,7 +13973,6 @@
         </w:tabs>
         <w:ind w:left="1080" w:hanging="360"/>
       </w:pPr>
-      <w:rPr/>
     </w:lvl>
     <w:lvl w:ilvl="2">
       <w:start w:val="1"/>
@@ -13267,7 +13985,6 @@
         </w:tabs>
         <w:ind w:left="1800" w:hanging="180"/>
       </w:pPr>
-      <w:rPr/>
     </w:lvl>
     <w:lvl w:ilvl="3">
       <w:start w:val="1"/>
@@ -13280,7 +13997,6 @@
         </w:tabs>
         <w:ind w:left="2520" w:hanging="360"/>
       </w:pPr>
-      <w:rPr/>
     </w:lvl>
     <w:lvl w:ilvl="4">
       <w:start w:val="1"/>
@@ -13293,7 +14009,6 @@
         </w:tabs>
         <w:ind w:left="3240" w:hanging="360"/>
       </w:pPr>
-      <w:rPr/>
     </w:lvl>
     <w:lvl w:ilvl="5">
       <w:start w:val="1"/>
@@ -13306,7 +14021,6 @@
         </w:tabs>
         <w:ind w:left="3960" w:hanging="180"/>
       </w:pPr>
-      <w:rPr/>
     </w:lvl>
     <w:lvl w:ilvl="6">
       <w:start w:val="1"/>
@@ -13319,7 +14033,6 @@
         </w:tabs>
         <w:ind w:left="4680" w:hanging="360"/>
       </w:pPr>
-      <w:rPr/>
     </w:lvl>
     <w:lvl w:ilvl="7">
       <w:start w:val="1"/>
@@ -13332,7 +14045,6 @@
         </w:tabs>
         <w:ind w:left="5400" w:hanging="360"/>
       </w:pPr>
-      <w:rPr/>
     </w:lvl>
     <w:lvl w:ilvl="8">
       <w:start w:val="1"/>
@@ -13345,7 +14057,6 @@
         </w:tabs>
         <w:ind w:left="6120" w:hanging="180"/>
       </w:pPr>
-      <w:rPr/>
     </w:lvl>
   </w:abstractNum>
   <w:abstractNum w:abstractNumId="3">
@@ -13360,7 +14071,6 @@
         </w:tabs>
         <w:ind w:left="720" w:hanging="360"/>
       </w:pPr>
-      <w:rPr/>
     </w:lvl>
     <w:lvl w:ilvl="1">
       <w:start w:val="1"/>
@@ -13373,7 +14083,6 @@
         </w:tabs>
         <w:ind w:left="1440" w:hanging="360"/>
       </w:pPr>
-      <w:rPr/>
     </w:lvl>
     <w:lvl w:ilvl="2">
       <w:start w:val="1"/>
@@ -13386,7 +14095,6 @@
         </w:tabs>
         <w:ind w:left="2160" w:hanging="180"/>
       </w:pPr>
-      <w:rPr/>
     </w:lvl>
     <w:lvl w:ilvl="3">
       <w:start w:val="1"/>
@@ -13399,7 +14107,6 @@
         </w:tabs>
         <w:ind w:left="2880" w:hanging="360"/>
       </w:pPr>
-      <w:rPr/>
     </w:lvl>
     <w:lvl w:ilvl="4">
       <w:start w:val="1"/>
@@ -13412,7 +14119,6 @@
         </w:tabs>
         <w:ind w:left="3600" w:hanging="360"/>
       </w:pPr>
-      <w:rPr/>
     </w:lvl>
     <w:lvl w:ilvl="5">
       <w:start w:val="1"/>
@@ -13425,7 +14131,6 @@
         </w:tabs>
         <w:ind w:left="4320" w:hanging="180"/>
       </w:pPr>
-      <w:rPr/>
     </w:lvl>
     <w:lvl w:ilvl="6">
       <w:start w:val="1"/>
@@ -13438,7 +14143,6 @@
         </w:tabs>
         <w:ind w:left="5040" w:hanging="360"/>
       </w:pPr>
-      <w:rPr/>
     </w:lvl>
     <w:lvl w:ilvl="7">
       <w:start w:val="1"/>
@@ -13451,7 +14155,6 @@
         </w:tabs>
         <w:ind w:left="5760" w:hanging="360"/>
       </w:pPr>
-      <w:rPr/>
     </w:lvl>
     <w:lvl w:ilvl="8">
       <w:start w:val="1"/>
@@ -13464,7 +14167,6 @@
         </w:tabs>
         <w:ind w:left="6480" w:hanging="180"/>
       </w:pPr>
-      <w:rPr/>
     </w:lvl>
   </w:abstractNum>
   <w:abstractNum w:abstractNumId="4">
@@ -13479,7 +14181,6 @@
         </w:tabs>
         <w:ind w:left="720" w:hanging="360"/>
       </w:pPr>
-      <w:rPr/>
     </w:lvl>
     <w:lvl w:ilvl="1">
       <w:start w:val="1"/>
@@ -13492,7 +14193,6 @@
         </w:tabs>
         <w:ind w:left="1440" w:hanging="360"/>
       </w:pPr>
-      <w:rPr/>
     </w:lvl>
     <w:lvl w:ilvl="2">
       <w:start w:val="1"/>
@@ -13505,7 +14205,6 @@
         </w:tabs>
         <w:ind w:left="2160" w:hanging="180"/>
       </w:pPr>
-      <w:rPr/>
     </w:lvl>
     <w:lvl w:ilvl="3">
       <w:start w:val="1"/>
@@ -13518,7 +14217,6 @@
         </w:tabs>
         <w:ind w:left="2880" w:hanging="360"/>
       </w:pPr>
-      <w:rPr/>
     </w:lvl>
     <w:lvl w:ilvl="4">
       <w:start w:val="1"/>
@@ -13531,7 +14229,6 @@
         </w:tabs>
         <w:ind w:left="3600" w:hanging="360"/>
       </w:pPr>
-      <w:rPr/>
     </w:lvl>
     <w:lvl w:ilvl="5">
       <w:start w:val="1"/>
@@ -13544,7 +14241,6 @@
         </w:tabs>
         <w:ind w:left="4320" w:hanging="180"/>
       </w:pPr>
-      <w:rPr/>
     </w:lvl>
     <w:lvl w:ilvl="6">
       <w:start w:val="1"/>
@@ -13557,7 +14253,6 @@
         </w:tabs>
         <w:ind w:left="5040" w:hanging="360"/>
       </w:pPr>
-      <w:rPr/>
     </w:lvl>
     <w:lvl w:ilvl="7">
       <w:start w:val="1"/>
@@ -13570,7 +14265,6 @@
         </w:tabs>
         <w:ind w:left="5760" w:hanging="360"/>
       </w:pPr>
-      <w:rPr/>
     </w:lvl>
     <w:lvl w:ilvl="8">
       <w:start w:val="1"/>
@@ -13583,7 +14277,6 @@
         </w:tabs>
         <w:ind w:left="6480" w:hanging="180"/>
       </w:pPr>
-      <w:rPr/>
     </w:lvl>
   </w:abstractNum>
   <w:num w:numId="1">
@@ -14303,7 +14996,7 @@
     </w:rPr>
   </w:style>
   <w:style w:type="character" w:styleId="EndnoteAnchor">
-    <w:name w:val="Endnote Reference"/>
+    <w:name w:val="Endnote Anchor"/>
     <w:rPr>
       <w:vertAlign w:val="superscript"/>
     </w:rPr>
@@ -14534,7 +15227,7 @@
     </w:rPr>
   </w:style>
   <w:style w:type="character" w:styleId="FootnoteAnchor">
-    <w:name w:val="Footnote Reference"/>
+    <w:name w:val="Footnote Anchor"/>
     <w:rPr>
       <w:vertAlign w:val="superscript"/>
     </w:rPr>
@@ -14697,6 +15390,10 @@
       <w:color w:val="605E5C"/>
       <w:shd w:fill="E1DFDD" w:val="clear"/>
     </w:rPr>
+  </w:style>
+  <w:style w:type="character" w:styleId="LineNumbering">
+    <w:name w:val="Line Numbering"/>
+    <w:rPr/>
   </w:style>
   <w:style w:type="paragraph" w:styleId="Heading">
     <w:name w:val="Heading"/>
@@ -14868,6 +15565,7 @@
       </w:numPr>
       <w:spacing w:lineRule="auto" w:line="259" w:before="240" w:after="0"/>
       <w:ind w:left="431" w:hanging="431"/>
+      <w:outlineLvl w:val="9"/>
     </w:pPr>
     <w:rPr>
       <w:color w:val="002547" w:themeColor="accent1" w:themeShade="bf"/>

</xml_diff>